<commit_message>
Std met beschrijving aan solutionarchitecture toegevoegd
</commit_message>
<xml_diff>
--- a/Map tijdelijke documenten/Solution architecture/Solution architecture v0.5.docx
+++ b/Map tijdelijke documenten/Solution architecture/Solution architecture v0.5.docx
@@ -1,6 +1,6 @@
 
 <file path=word/document.xml><?xml version="1.0" encoding="utf-8"?>
-<w:document xmlns:wpc="http://schemas.microsoft.com/office/word/2010/wordprocessingCanvas" xmlns:mc="http://schemas.openxmlformats.org/markup-compatibility/2006" xmlns:o="urn:schemas-microsoft-com:office:office" xmlns:r="http://schemas.openxmlformats.org/officeDocument/2006/relationships" xmlns:m="http://schemas.openxmlformats.org/officeDocument/2006/math" xmlns:v="urn:schemas-microsoft-com:vml" xmlns:wp14="http://schemas.microsoft.com/office/word/2010/wordprocessingDrawing" xmlns:wp="http://schemas.openxmlformats.org/drawingml/2006/wordprocessingDrawing" xmlns:w10="urn:schemas-microsoft-com:office:word" xmlns:w="http://schemas.openxmlformats.org/wordprocessingml/2006/main" xmlns:w14="http://schemas.microsoft.com/office/word/2010/wordml" xmlns:w15="http://schemas.microsoft.com/office/word/2012/wordml" xmlns:wpg="http://schemas.microsoft.com/office/word/2010/wordprocessingGroup" xmlns:wpi="http://schemas.microsoft.com/office/word/2010/wordprocessingInk" xmlns:wne="http://schemas.microsoft.com/office/word/2006/wordml" xmlns:wps="http://schemas.microsoft.com/office/word/2010/wordprocessingShape" mc:Ignorable="w14 w15 wp14">
+<w:document xmlns:wpc="http://schemas.microsoft.com/office/word/2010/wordprocessingCanvas" xmlns:mc="http://schemas.openxmlformats.org/markup-compatibility/2006" xmlns:o="urn:schemas-microsoft-com:office:office" xmlns:r="http://schemas.openxmlformats.org/officeDocument/2006/relationships" xmlns:m="http://schemas.openxmlformats.org/officeDocument/2006/math" xmlns:v="urn:schemas-microsoft-com:vml" xmlns:wp14="http://schemas.microsoft.com/office/word/2010/wordprocessingDrawing" xmlns:wp="http://schemas.openxmlformats.org/drawingml/2006/wordprocessingDrawing" xmlns:w10="urn:schemas-microsoft-com:office:word" xmlns:w="http://schemas.openxmlformats.org/wordprocessingml/2006/main" xmlns:w14="http://schemas.microsoft.com/office/word/2010/wordml" xmlns:wpg="http://schemas.microsoft.com/office/word/2010/wordprocessingGroup" xmlns:wpi="http://schemas.microsoft.com/office/word/2010/wordprocessingInk" xmlns:wne="http://schemas.microsoft.com/office/word/2006/wordml" xmlns:wps="http://schemas.microsoft.com/office/word/2010/wordprocessingShape" mc:Ignorable="w14 wp14">
   <w:body>
     <w:sdt>
       <w:sdtPr>
@@ -25,7 +25,7 @@
           <w:r>
             <w:rPr>
               <w:noProof/>
-              <w:lang w:val="nl-NL" w:eastAsia="nl-NL"/>
+              <w:lang w:val="nl-NL" w:eastAsia="ja-JP"/>
             </w:rPr>
             <mc:AlternateContent>
               <mc:Choice Requires="wps">
@@ -124,7 +124,7 @@
                   </wp:anchor>
                 </w:drawing>
               </mc:Choice>
-              <mc:Fallback>
+              <mc:Fallback xmlns:w15="http://schemas.microsoft.com/office/word/2012/wordml">
                 <w:pict>
                   <v:rect w14:anchorId="1488C7D9" id="Rechthoek 466" o:spid="_x0000_s1026" style="position:absolute;left:0;text-align:left;margin-left:30.9pt;margin-top:19.8pt;width:581.25pt;height:752.4pt;z-index:-251653120;visibility:visible;mso-wrap-style:square;mso-width-percent:950;mso-height-percent:950;mso-wrap-distance-left:9pt;mso-wrap-distance-top:0;mso-wrap-distance-right:9pt;mso-wrap-distance-bottom:0;mso-position-horizontal:absolute;mso-position-horizontal-relative:page;mso-position-vertical:absolute;mso-position-vertical-relative:page;mso-width-percent:950;mso-height-percent:950;mso-width-relative:page;mso-height-relative:page;v-text-anchor:middle" o:gfxdata="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" fillcolor="#deeaf6 [660]" stroked="f" strokeweight="1pt">
                     <v:fill color2="#9cc2e5 [1940]" rotate="t" focus="100%" type="gradient">
@@ -151,7 +151,7 @@
           <w:r>
             <w:rPr>
               <w:noProof/>
-              <w:lang w:val="nl-NL" w:eastAsia="nl-NL"/>
+              <w:lang w:val="nl-NL" w:eastAsia="ja-JP"/>
             </w:rPr>
             <mc:AlternateContent>
               <mc:Choice Requires="wps">
@@ -301,7 +301,7 @@
                   </wp:anchor>
                 </w:drawing>
               </mc:Choice>
-              <mc:Fallback>
+              <mc:Fallback xmlns:w15="http://schemas.microsoft.com/office/word/2012/wordml">
                 <w:pict>
                   <v:rect w14:anchorId="5E67809C" id="Rechthoek 467" o:spid="_x0000_s1027" style="position:absolute;left:0;text-align:left;margin-left:0;margin-top:0;width:226.45pt;height:237.3pt;z-index:251660288;visibility:visible;mso-wrap-style:square;mso-width-percent:370;mso-height-percent:300;mso-left-percent:455;mso-top-percent:25;mso-wrap-distance-left:9pt;mso-wrap-distance-top:0;mso-wrap-distance-right:9pt;mso-wrap-distance-bottom:0;mso-position-horizontal-relative:page;mso-position-vertical-relative:page;mso-width-percent:370;mso-height-percent:300;mso-left-percent:455;mso-top-percent:25;mso-width-relative:page;mso-height-relative:page;v-text-anchor:bottom" o:gfxdata="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" fillcolor="#44546a [3215]" stroked="f" strokeweight="1pt">
                     <v:path arrowok="t"/>
@@ -371,7 +371,7 @@
           <w:r>
             <w:rPr>
               <w:noProof/>
-              <w:lang w:val="nl-NL" w:eastAsia="nl-NL"/>
+              <w:lang w:val="nl-NL" w:eastAsia="ja-JP"/>
             </w:rPr>
             <mc:AlternateContent>
               <mc:Choice Requires="wps">
@@ -468,7 +468,7 @@
                   </wp:anchor>
                 </w:drawing>
               </mc:Choice>
-              <mc:Fallback>
+              <mc:Fallback xmlns:w15="http://schemas.microsoft.com/office/word/2012/wordml">
                 <w:pict>
                   <v:rect w14:anchorId="19527553" id="Rechthoek 468" o:spid="_x0000_s1026" style="position:absolute;margin-left:0;margin-top:0;width:242.25pt;height:552.75pt;z-index:251659264;visibility:visible;mso-wrap-style:square;mso-width-percent:400;mso-height-percent:700;mso-left-percent:440;mso-top-percent:25;mso-wrap-distance-left:9pt;mso-wrap-distance-top:0;mso-wrap-distance-right:9pt;mso-wrap-distance-bottom:0;mso-position-horizontal-relative:page;mso-position-vertical-relative:page;mso-width-percent:400;mso-height-percent:700;mso-left-percent:440;mso-top-percent:25;mso-width-relative:page;mso-height-relative:page;v-text-anchor:middle" o:gfxdata="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" fillcolor="white [3212]" strokecolor="#747070 [1614]" strokeweight="1.25pt">
                     <v:path arrowok="t"/>
@@ -481,7 +481,7 @@
           <w:r>
             <w:rPr>
               <w:noProof/>
-              <w:lang w:val="nl-NL" w:eastAsia="nl-NL"/>
+              <w:lang w:val="nl-NL" w:eastAsia="ja-JP"/>
             </w:rPr>
             <mc:AlternateContent>
               <mc:Choice Requires="wps">
@@ -571,7 +571,7 @@
                   </wp:anchor>
                 </w:drawing>
               </mc:Choice>
-              <mc:Fallback>
+              <mc:Fallback xmlns:w15="http://schemas.microsoft.com/office/word/2012/wordml">
                 <w:pict>
                   <v:rect w14:anchorId="6EE94E84" id="Rechthoek 469" o:spid="_x0000_s1026" style="position:absolute;margin-left:0;margin-top:0;width:226.45pt;height:9.35pt;z-index:251662336;visibility:visible;mso-wrap-style:square;mso-width-percent:370;mso-height-percent:0;mso-left-percent:455;mso-top-percent:690;mso-wrap-distance-left:9pt;mso-wrap-distance-top:0;mso-wrap-distance-right:9pt;mso-wrap-distance-bottom:0;mso-position-horizontal-relative:page;mso-position-vertical-relative:page;mso-width-percent:370;mso-height-percent:0;mso-left-percent:455;mso-top-percent:690;mso-width-relative:page;mso-height-relative:margin;v-text-anchor:middle" o:gfxdata="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" fillcolor="#5b9bd5 [3204]" stroked="f" strokeweight="1pt">
                     <v:path arrowok="t"/>
@@ -584,7 +584,7 @@
           <w:r>
             <w:rPr>
               <w:noProof/>
-              <w:lang w:val="nl-NL" w:eastAsia="nl-NL"/>
+              <w:lang w:val="nl-NL" w:eastAsia="ja-JP"/>
             </w:rPr>
             <mc:AlternateContent>
               <mc:Choice Requires="wps">
@@ -750,7 +750,7 @@
                   </wp:anchor>
                 </w:drawing>
               </mc:Choice>
-              <mc:Fallback>
+              <mc:Fallback xmlns:w15="http://schemas.microsoft.com/office/word/2012/wordml">
                 <w:pict>
                   <v:shapetype w14:anchorId="042A3CD9" id="_x0000_t202" coordsize="21600,21600" o:spt="202" path="m,l,21600r21600,l21600,xe">
                     <v:stroke joinstyle="miter"/>
@@ -865,7 +865,7 @@
           <w:r>
             <w:rPr>
               <w:noProof/>
-              <w:lang w:val="nl-NL" w:eastAsia="nl-NL"/>
+              <w:lang w:val="nl-NL" w:eastAsia="ja-JP"/>
             </w:rPr>
             <mc:AlternateContent>
               <mc:Choice Requires="wps">
@@ -909,7 +909,7 @@
                             <w:txbxContent>
                               <w:p>
                                 <w:pPr>
-                                  <w:pStyle w:val="Geenafstand"/>
+                                  <w:pStyle w:val="NoSpacing"/>
                                   <w:rPr>
                                     <w:color w:val="44546A" w:themeColor="text2"/>
                                   </w:rPr>
@@ -1073,7 +1073,7 @@
                   </wp:anchor>
                 </w:drawing>
               </mc:Choice>
-              <mc:Fallback>
+              <mc:Fallback xmlns:w15="http://schemas.microsoft.com/office/word/2012/wordml">
                 <w:pict>
                   <v:shape w14:anchorId="636D01E9" id="Tekstvak 465" o:spid="_x0000_s1029" type="#_x0000_t202" style="position:absolute;left:0;text-align:left;margin-left:281.75pt;margin-top:479.25pt;width:220.3pt;height:60.9pt;z-index:251664384;visibility:visible;mso-wrap-style:square;mso-width-percent:360;mso-height-percent:0;mso-wrap-distance-left:9pt;mso-wrap-distance-top:0;mso-wrap-distance-right:9pt;mso-wrap-distance-bottom:0;mso-position-horizontal:absolute;mso-position-horizontal-relative:page;mso-position-vertical:absolute;mso-position-vertical-relative:page;mso-width-percent:360;mso-height-percent:0;mso-width-relative:page;mso-height-relative:margin;v-text-anchor:bottom" o:gfxdata="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" filled="f" stroked="f" strokeweight=".5pt">
                     <v:path arrowok="t"/>
@@ -1236,7 +1236,7 @@
           <w:r>
             <w:rPr>
               <w:noProof/>
-              <w:lang w:val="nl-NL" w:eastAsia="nl-NL"/>
+              <w:lang w:val="nl-NL" w:eastAsia="ja-JP"/>
             </w:rPr>
             <mc:AlternateContent>
               <mc:Choice Requires="wps">
@@ -1298,7 +1298,7 @@
                             <w:txbxContent>
                               <w:p>
                                 <w:pPr>
-                                  <w:pStyle w:val="Geenafstand"/>
+                                  <w:pStyle w:val="NoSpacing"/>
                                 </w:pPr>
                                 <w:r>
                                   <w:t>Team 11</w:t>
@@ -1306,7 +1306,7 @@
                               </w:p>
                               <w:p>
                                 <w:pPr>
-                                  <w:pStyle w:val="Geenafstand"/>
+                                  <w:pStyle w:val="NoSpacing"/>
                                 </w:pPr>
                                 <w:r>
                                   <w:t>Versie 0.1</w:t>
@@ -1314,7 +1314,7 @@
                               </w:p>
                               <w:p>
                                 <w:pPr>
-                                  <w:pStyle w:val="Geenafstand"/>
+                                  <w:pStyle w:val="NoSpacing"/>
                                 </w:pPr>
                                 <w:r>
                                   <w:fldChar w:fldCharType="begin"/>
@@ -1329,7 +1329,7 @@
                                   <w:rPr>
                                     <w:noProof/>
                                   </w:rPr>
-                                  <w:t>15-1-2016</w:t>
+                                  <w:t>22-1-2016</w:t>
                                 </w:r>
                                 <w:r>
                                   <w:fldChar w:fldCharType="end"/>
@@ -1357,13 +1357,17 @@
               </mc:Choice>
               <mc:Fallback>
                 <w:pict>
-                  <v:shape w14:anchorId="67EF2082" id="Tekstvak 2" o:spid="_x0000_s1030" type="#_x0000_t202" style="position:absolute;left:0;text-align:left;margin-left:0;margin-top:563.25pt;width:180pt;height:60pt;z-index:251665408;visibility:visible;mso-wrap-style:square;mso-width-percent:0;mso-height-percent:0;mso-wrap-distance-left:9pt;mso-wrap-distance-top:0;mso-wrap-distance-right:9pt;mso-wrap-distance-bottom:0;mso-position-horizontal:left;mso-position-horizontal-relative:margin;mso-position-vertical:absolute;mso-position-vertical-relative:text;mso-width-percent:0;mso-height-percent:0;mso-width-relative:page;mso-height-relative:page;v-text-anchor:top" o:gfxdata="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" fillcolor="white [3201]" strokeweight=".5pt">
+                  <v:shapetype id="_x0000_t202" coordsize="21600,21600" o:spt="202" path="m,l,21600r21600,l21600,xe">
+                    <v:stroke joinstyle="miter"/>
+                    <v:path gradientshapeok="t" o:connecttype="rect"/>
+                  </v:shapetype>
+                  <v:shape id="Tekstvak 2" o:spid="_x0000_s1030" type="#_x0000_t202" style="position:absolute;left:0;text-align:left;margin-left:0;margin-top:563.25pt;width:180pt;height:60pt;z-index:251665408;visibility:visible;mso-wrap-style:square;mso-width-percent:0;mso-height-percent:0;mso-wrap-distance-left:9pt;mso-wrap-distance-top:0;mso-wrap-distance-right:9pt;mso-wrap-distance-bottom:0;mso-position-horizontal:left;mso-position-horizontal-relative:margin;mso-position-vertical:absolute;mso-position-vertical-relative:text;mso-width-percent:0;mso-height-percent:0;mso-width-relative:page;mso-height-relative:page;v-text-anchor:top" o:gfxdata="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" fillcolor="white [3201]" strokeweight=".5pt">
                     <v:path arrowok="t"/>
                     <v:textbox>
                       <w:txbxContent>
                         <w:p>
                           <w:pPr>
-                            <w:pStyle w:val="Geenafstand"/>
+                            <w:pStyle w:val="NoSpacing"/>
                           </w:pPr>
                           <w:r>
                             <w:t>Team 11</w:t>
@@ -1371,7 +1375,7 @@
                         </w:p>
                         <w:p>
                           <w:pPr>
-                            <w:pStyle w:val="Geenafstand"/>
+                            <w:pStyle w:val="NoSpacing"/>
                           </w:pPr>
                           <w:r>
                             <w:t>Versie 0.1</w:t>
@@ -1379,7 +1383,7 @@
                         </w:p>
                         <w:p>
                           <w:pPr>
-                            <w:pStyle w:val="Geenafstand"/>
+                            <w:pStyle w:val="NoSpacing"/>
                           </w:pPr>
                           <w:r>
                             <w:fldChar w:fldCharType="begin"/>
@@ -1394,7 +1398,7 @@
                             <w:rPr>
                               <w:noProof/>
                             </w:rPr>
-                            <w:t>15-1-2016</w:t>
+                            <w:t>22-1-2016</w:t>
                           </w:r>
                           <w:r>
                             <w:fldChar w:fldCharType="end"/>
@@ -1441,7 +1445,7 @@
       <w:sdtContent>
         <w:p>
           <w:pPr>
-            <w:pStyle w:val="Kopvaninhoudsopgave"/>
+            <w:pStyle w:val="TOCHeading"/>
             <w:jc w:val="both"/>
           </w:pPr>
           <w:r>
@@ -1450,7 +1454,7 @@
         </w:p>
         <w:p>
           <w:pPr>
-            <w:pStyle w:val="Inhopg1"/>
+            <w:pStyle w:val="TOC1"/>
             <w:tabs>
               <w:tab w:val="left" w:pos="440"/>
               <w:tab w:val="right" w:leader="dot" w:pos="9350"/>
@@ -1555,7 +1559,7 @@
         </w:p>
         <w:p>
           <w:pPr>
-            <w:pStyle w:val="Inhopg1"/>
+            <w:pStyle w:val="TOC1"/>
             <w:tabs>
               <w:tab w:val="left" w:pos="440"/>
               <w:tab w:val="right" w:leader="dot" w:pos="9350"/>
@@ -1642,7 +1646,7 @@
         </w:p>
         <w:p>
           <w:pPr>
-            <w:pStyle w:val="Inhopg2"/>
+            <w:pStyle w:val="TOC2"/>
             <w:tabs>
               <w:tab w:val="left" w:pos="880"/>
               <w:tab w:val="right" w:leader="dot" w:pos="9350"/>
@@ -1729,7 +1733,7 @@
         </w:p>
         <w:p>
           <w:pPr>
-            <w:pStyle w:val="Inhopg2"/>
+            <w:pStyle w:val="TOC2"/>
             <w:tabs>
               <w:tab w:val="left" w:pos="880"/>
               <w:tab w:val="right" w:leader="dot" w:pos="9350"/>
@@ -1816,7 +1820,7 @@
         </w:p>
         <w:p>
           <w:pPr>
-            <w:pStyle w:val="Inhopg3"/>
+            <w:pStyle w:val="TOC3"/>
             <w:tabs>
               <w:tab w:val="left" w:pos="1320"/>
               <w:tab w:val="right" w:leader="dot" w:pos="9350"/>
@@ -1903,7 +1907,7 @@
         </w:p>
         <w:p>
           <w:pPr>
-            <w:pStyle w:val="Inhopg3"/>
+            <w:pStyle w:val="TOC3"/>
             <w:tabs>
               <w:tab w:val="left" w:pos="1320"/>
               <w:tab w:val="right" w:leader="dot" w:pos="9350"/>
@@ -1990,7 +1994,7 @@
         </w:p>
         <w:p>
           <w:pPr>
-            <w:pStyle w:val="Inhopg3"/>
+            <w:pStyle w:val="TOC3"/>
             <w:tabs>
               <w:tab w:val="left" w:pos="1320"/>
               <w:tab w:val="right" w:leader="dot" w:pos="9350"/>
@@ -2077,7 +2081,7 @@
         </w:p>
         <w:p>
           <w:pPr>
-            <w:pStyle w:val="Inhopg3"/>
+            <w:pStyle w:val="TOC3"/>
             <w:tabs>
               <w:tab w:val="left" w:pos="1320"/>
               <w:tab w:val="right" w:leader="dot" w:pos="9350"/>
@@ -2164,7 +2168,7 @@
         </w:p>
         <w:p>
           <w:pPr>
-            <w:pStyle w:val="Inhopg3"/>
+            <w:pStyle w:val="TOC3"/>
             <w:tabs>
               <w:tab w:val="left" w:pos="1320"/>
               <w:tab w:val="right" w:leader="dot" w:pos="9350"/>
@@ -2251,7 +2255,7 @@
         </w:p>
         <w:p>
           <w:pPr>
-            <w:pStyle w:val="Inhopg3"/>
+            <w:pStyle w:val="TOC3"/>
             <w:tabs>
               <w:tab w:val="left" w:pos="1320"/>
               <w:tab w:val="right" w:leader="dot" w:pos="9350"/>
@@ -2338,7 +2342,7 @@
         </w:p>
         <w:p>
           <w:pPr>
-            <w:pStyle w:val="Inhopg3"/>
+            <w:pStyle w:val="TOC3"/>
             <w:tabs>
               <w:tab w:val="left" w:pos="1320"/>
               <w:tab w:val="right" w:leader="dot" w:pos="9350"/>
@@ -2425,7 +2429,7 @@
         </w:p>
         <w:p>
           <w:pPr>
-            <w:pStyle w:val="Inhopg3"/>
+            <w:pStyle w:val="TOC3"/>
             <w:tabs>
               <w:tab w:val="left" w:pos="1320"/>
               <w:tab w:val="right" w:leader="dot" w:pos="9350"/>
@@ -2512,7 +2516,7 @@
         </w:p>
         <w:p>
           <w:pPr>
-            <w:pStyle w:val="Inhopg3"/>
+            <w:pStyle w:val="TOC3"/>
             <w:tabs>
               <w:tab w:val="left" w:pos="1320"/>
               <w:tab w:val="right" w:leader="dot" w:pos="9350"/>
@@ -2599,7 +2603,7 @@
         </w:p>
         <w:p>
           <w:pPr>
-            <w:pStyle w:val="Inhopg3"/>
+            <w:pStyle w:val="TOC3"/>
             <w:tabs>
               <w:tab w:val="left" w:pos="1320"/>
               <w:tab w:val="right" w:leader="dot" w:pos="9350"/>
@@ -2686,7 +2690,7 @@
         </w:p>
         <w:p>
           <w:pPr>
-            <w:pStyle w:val="Inhopg3"/>
+            <w:pStyle w:val="TOC3"/>
             <w:tabs>
               <w:tab w:val="left" w:pos="1320"/>
               <w:tab w:val="right" w:leader="dot" w:pos="9350"/>
@@ -2773,7 +2777,7 @@
         </w:p>
         <w:p>
           <w:pPr>
-            <w:pStyle w:val="Inhopg3"/>
+            <w:pStyle w:val="TOC3"/>
             <w:tabs>
               <w:tab w:val="left" w:pos="1320"/>
               <w:tab w:val="right" w:leader="dot" w:pos="9350"/>
@@ -2860,7 +2864,7 @@
         </w:p>
         <w:p>
           <w:pPr>
-            <w:pStyle w:val="Inhopg3"/>
+            <w:pStyle w:val="TOC3"/>
             <w:tabs>
               <w:tab w:val="left" w:pos="1320"/>
               <w:tab w:val="right" w:leader="dot" w:pos="9350"/>
@@ -2947,7 +2951,7 @@
         </w:p>
         <w:p>
           <w:pPr>
-            <w:pStyle w:val="Inhopg3"/>
+            <w:pStyle w:val="TOC3"/>
             <w:tabs>
               <w:tab w:val="left" w:pos="1320"/>
               <w:tab w:val="right" w:leader="dot" w:pos="9350"/>
@@ -3034,7 +3038,7 @@
         </w:p>
         <w:p>
           <w:pPr>
-            <w:pStyle w:val="Inhopg3"/>
+            <w:pStyle w:val="TOC3"/>
             <w:tabs>
               <w:tab w:val="left" w:pos="1320"/>
               <w:tab w:val="right" w:leader="dot" w:pos="9350"/>
@@ -3121,7 +3125,7 @@
         </w:p>
         <w:p>
           <w:pPr>
-            <w:pStyle w:val="Inhopg3"/>
+            <w:pStyle w:val="TOC3"/>
             <w:tabs>
               <w:tab w:val="left" w:pos="1320"/>
               <w:tab w:val="right" w:leader="dot" w:pos="9350"/>
@@ -3208,7 +3212,7 @@
         </w:p>
         <w:p>
           <w:pPr>
-            <w:pStyle w:val="Inhopg3"/>
+            <w:pStyle w:val="TOC3"/>
             <w:tabs>
               <w:tab w:val="left" w:pos="1320"/>
               <w:tab w:val="right" w:leader="dot" w:pos="9350"/>
@@ -3295,7 +3299,7 @@
         </w:p>
         <w:p>
           <w:pPr>
-            <w:pStyle w:val="Inhopg3"/>
+            <w:pStyle w:val="TOC3"/>
             <w:tabs>
               <w:tab w:val="left" w:pos="1320"/>
               <w:tab w:val="right" w:leader="dot" w:pos="9350"/>
@@ -3382,7 +3386,7 @@
         </w:p>
         <w:p>
           <w:pPr>
-            <w:pStyle w:val="Inhopg3"/>
+            <w:pStyle w:val="TOC3"/>
             <w:tabs>
               <w:tab w:val="left" w:pos="1320"/>
               <w:tab w:val="right" w:leader="dot" w:pos="9350"/>
@@ -3469,7 +3473,7 @@
         </w:p>
         <w:p>
           <w:pPr>
-            <w:pStyle w:val="Inhopg3"/>
+            <w:pStyle w:val="TOC3"/>
             <w:tabs>
               <w:tab w:val="left" w:pos="1320"/>
               <w:tab w:val="right" w:leader="dot" w:pos="9350"/>
@@ -3556,7 +3560,7 @@
         </w:p>
         <w:p>
           <w:pPr>
-            <w:pStyle w:val="Inhopg3"/>
+            <w:pStyle w:val="TOC3"/>
             <w:tabs>
               <w:tab w:val="left" w:pos="1320"/>
               <w:tab w:val="right" w:leader="dot" w:pos="9350"/>
@@ -3643,7 +3647,7 @@
         </w:p>
         <w:p>
           <w:pPr>
-            <w:pStyle w:val="Inhopg3"/>
+            <w:pStyle w:val="TOC3"/>
             <w:tabs>
               <w:tab w:val="left" w:pos="1320"/>
               <w:tab w:val="right" w:leader="dot" w:pos="9350"/>
@@ -3730,7 +3734,7 @@
         </w:p>
         <w:p>
           <w:pPr>
-            <w:pStyle w:val="Inhopg1"/>
+            <w:pStyle w:val="TOC1"/>
             <w:tabs>
               <w:tab w:val="left" w:pos="440"/>
               <w:tab w:val="right" w:leader="dot" w:pos="9350"/>
@@ -3817,7 +3821,7 @@
         </w:p>
         <w:p>
           <w:pPr>
-            <w:pStyle w:val="Inhopg1"/>
+            <w:pStyle w:val="TOC1"/>
             <w:tabs>
               <w:tab w:val="left" w:pos="440"/>
               <w:tab w:val="right" w:leader="dot" w:pos="9350"/>
@@ -3938,7 +3942,7 @@
     </w:p>
     <w:p>
       <w:pPr>
-        <w:pStyle w:val="Kop1"/>
+        <w:pStyle w:val="Heading1"/>
         <w:numPr>
           <w:ilvl w:val="0"/>
           <w:numId w:val="9"/>
@@ -4186,7 +4190,7 @@
     </w:p>
     <w:p>
       <w:pPr>
-        <w:pStyle w:val="Kop1"/>
+        <w:pStyle w:val="Heading1"/>
         <w:numPr>
           <w:ilvl w:val="0"/>
           <w:numId w:val="9"/>
@@ -4312,7 +4316,7 @@
     </w:p>
     <w:p>
       <w:pPr>
-        <w:pStyle w:val="Kop2"/>
+        <w:pStyle w:val="Heading2"/>
         <w:numPr>
           <w:ilvl w:val="1"/>
           <w:numId w:val="9"/>
@@ -4341,7 +4345,7 @@
       <w:r>
         <w:rPr>
           <w:noProof/>
-          <w:lang w:val="nl-NL" w:eastAsia="nl-NL"/>
+          <w:lang w:val="nl-NL" w:eastAsia="ja-JP"/>
         </w:rPr>
         <w:drawing>
           <wp:inline distT="0" distB="0" distL="0" distR="0" wp14:anchorId="56483963" wp14:editId="2BCE5E36">
@@ -4359,7 +4363,7 @@
                     <pic:cNvPicPr/>
                   </pic:nvPicPr>
                   <pic:blipFill>
-                    <a:blip r:embed="rId9" cstate="print"/>
+                    <a:blip r:embed="rId10" cstate="print"/>
                     <a:stretch>
                       <a:fillRect/>
                     </a:stretch>
@@ -4398,7 +4402,7 @@
     </w:p>
     <w:p>
       <w:pPr>
-        <w:pStyle w:val="Kop2"/>
+        <w:pStyle w:val="Heading2"/>
         <w:numPr>
           <w:ilvl w:val="1"/>
           <w:numId w:val="9"/>
@@ -4446,7 +4450,7 @@
     </w:p>
     <w:p>
       <w:pPr>
-        <w:pStyle w:val="Kop3"/>
+        <w:pStyle w:val="Heading3"/>
         <w:numPr>
           <w:ilvl w:val="2"/>
           <w:numId w:val="9"/>
@@ -4482,7 +4486,7 @@
     </w:p>
     <w:p>
       <w:pPr>
-        <w:pStyle w:val="Kop3"/>
+        <w:pStyle w:val="Heading3"/>
         <w:numPr>
           <w:ilvl w:val="2"/>
           <w:numId w:val="9"/>
@@ -4530,7 +4534,7 @@
     </w:p>
     <w:p>
       <w:pPr>
-        <w:pStyle w:val="Kop3"/>
+        <w:pStyle w:val="Heading3"/>
         <w:numPr>
           <w:ilvl w:val="2"/>
           <w:numId w:val="9"/>
@@ -4572,7 +4576,7 @@
     </w:p>
     <w:p>
       <w:pPr>
-        <w:pStyle w:val="Kop3"/>
+        <w:pStyle w:val="Heading3"/>
         <w:numPr>
           <w:ilvl w:val="2"/>
           <w:numId w:val="9"/>
@@ -4614,7 +4618,7 @@
     </w:p>
     <w:p>
       <w:pPr>
-        <w:pStyle w:val="Kop3"/>
+        <w:pStyle w:val="Heading3"/>
         <w:numPr>
           <w:ilvl w:val="2"/>
           <w:numId w:val="9"/>
@@ -4635,7 +4639,7 @@
     </w:p>
     <w:p>
       <w:pPr>
-        <w:pStyle w:val="Lijstalinea"/>
+        <w:pStyle w:val="ListParagraph"/>
         <w:jc w:val="both"/>
         <w:rPr>
           <w:lang w:val="nl-NL"/>
@@ -4650,7 +4654,7 @@
     </w:p>
     <w:p>
       <w:pPr>
-        <w:pStyle w:val="Kop3"/>
+        <w:pStyle w:val="Heading3"/>
         <w:numPr>
           <w:ilvl w:val="2"/>
           <w:numId w:val="9"/>
@@ -4671,7 +4675,7 @@
     </w:p>
     <w:p>
       <w:pPr>
-        <w:pStyle w:val="Lijstalinea"/>
+        <w:pStyle w:val="ListParagraph"/>
         <w:jc w:val="both"/>
         <w:rPr>
           <w:lang w:val="nl-NL"/>
@@ -4686,7 +4690,7 @@
     </w:p>
     <w:p>
       <w:pPr>
-        <w:pStyle w:val="Kop3"/>
+        <w:pStyle w:val="Heading3"/>
         <w:numPr>
           <w:ilvl w:val="2"/>
           <w:numId w:val="9"/>
@@ -4728,7 +4732,7 @@
     </w:p>
     <w:p>
       <w:pPr>
-        <w:pStyle w:val="Kop3"/>
+        <w:pStyle w:val="Heading3"/>
         <w:numPr>
           <w:ilvl w:val="2"/>
           <w:numId w:val="9"/>
@@ -4770,7 +4774,7 @@
     </w:p>
     <w:p>
       <w:pPr>
-        <w:pStyle w:val="Kop3"/>
+        <w:pStyle w:val="Heading3"/>
         <w:numPr>
           <w:ilvl w:val="2"/>
           <w:numId w:val="9"/>
@@ -4812,7 +4816,7 @@
     </w:p>
     <w:p>
       <w:pPr>
-        <w:pStyle w:val="Kop3"/>
+        <w:pStyle w:val="Heading3"/>
         <w:numPr>
           <w:ilvl w:val="2"/>
           <w:numId w:val="9"/>
@@ -4833,7 +4837,7 @@
     </w:p>
     <w:p>
       <w:pPr>
-        <w:pStyle w:val="Lijstalinea"/>
+        <w:pStyle w:val="ListParagraph"/>
         <w:ind w:left="792"/>
         <w:jc w:val="both"/>
         <w:rPr>
@@ -4885,7 +4889,7 @@
     </w:p>
     <w:p>
       <w:pPr>
-        <w:pStyle w:val="Kop3"/>
+        <w:pStyle w:val="Heading3"/>
         <w:numPr>
           <w:ilvl w:val="2"/>
           <w:numId w:val="9"/>
@@ -4906,7 +4910,7 @@
     </w:p>
     <w:p>
       <w:pPr>
-        <w:pStyle w:val="Lijstalinea"/>
+        <w:pStyle w:val="ListParagraph"/>
         <w:jc w:val="both"/>
         <w:rPr>
           <w:lang w:val="nl-NL"/>
@@ -4951,7 +4955,7 @@
     </w:p>
     <w:p>
       <w:pPr>
-        <w:pStyle w:val="Kop3"/>
+        <w:pStyle w:val="Heading3"/>
         <w:numPr>
           <w:ilvl w:val="2"/>
           <w:numId w:val="9"/>
@@ -4988,7 +4992,7 @@
     </w:p>
     <w:p>
       <w:pPr>
-        <w:pStyle w:val="Kop3"/>
+        <w:pStyle w:val="Heading3"/>
         <w:numPr>
           <w:ilvl w:val="2"/>
           <w:numId w:val="9"/>
@@ -5030,7 +5034,7 @@
     </w:p>
     <w:p>
       <w:pPr>
-        <w:pStyle w:val="Kop3"/>
+        <w:pStyle w:val="Heading3"/>
         <w:numPr>
           <w:ilvl w:val="2"/>
           <w:numId w:val="9"/>
@@ -5090,7 +5094,7 @@
     </w:p>
     <w:p>
       <w:pPr>
-        <w:pStyle w:val="Kop3"/>
+        <w:pStyle w:val="Heading3"/>
         <w:numPr>
           <w:ilvl w:val="2"/>
           <w:numId w:val="9"/>
@@ -5132,7 +5136,7 @@
     </w:p>
     <w:p>
       <w:pPr>
-        <w:pStyle w:val="Kop3"/>
+        <w:pStyle w:val="Heading3"/>
         <w:numPr>
           <w:ilvl w:val="2"/>
           <w:numId w:val="9"/>
@@ -5180,7 +5184,7 @@
     </w:p>
     <w:p>
       <w:pPr>
-        <w:pStyle w:val="Kop3"/>
+        <w:pStyle w:val="Heading3"/>
         <w:numPr>
           <w:ilvl w:val="2"/>
           <w:numId w:val="9"/>
@@ -5228,7 +5232,7 @@
     </w:p>
     <w:p>
       <w:pPr>
-        <w:pStyle w:val="Kop3"/>
+        <w:pStyle w:val="Heading3"/>
         <w:numPr>
           <w:ilvl w:val="2"/>
           <w:numId w:val="9"/>
@@ -5288,7 +5292,7 @@
     </w:p>
     <w:p>
       <w:pPr>
-        <w:pStyle w:val="Kop3"/>
+        <w:pStyle w:val="Heading3"/>
         <w:numPr>
           <w:ilvl w:val="2"/>
           <w:numId w:val="9"/>
@@ -5374,7 +5378,7 @@
     </w:p>
     <w:p>
       <w:pPr>
-        <w:pStyle w:val="Kop3"/>
+        <w:pStyle w:val="Heading3"/>
         <w:numPr>
           <w:ilvl w:val="2"/>
           <w:numId w:val="9"/>
@@ -5410,7 +5414,7 @@
     </w:p>
     <w:p>
       <w:pPr>
-        <w:pStyle w:val="Kop3"/>
+        <w:pStyle w:val="Heading3"/>
         <w:numPr>
           <w:ilvl w:val="2"/>
           <w:numId w:val="9"/>
@@ -5464,7 +5468,7 @@
     </w:p>
     <w:p>
       <w:pPr>
-        <w:pStyle w:val="Kop3"/>
+        <w:pStyle w:val="Heading3"/>
         <w:numPr>
           <w:ilvl w:val="2"/>
           <w:numId w:val="9"/>
@@ -5485,7 +5489,7 @@
     </w:p>
     <w:p>
       <w:pPr>
-        <w:pStyle w:val="Lijstalinea"/>
+        <w:pStyle w:val="ListParagraph"/>
         <w:ind w:left="792"/>
         <w:jc w:val="both"/>
         <w:rPr>
@@ -5539,7 +5543,7 @@
     </w:p>
     <w:p>
       <w:pPr>
-        <w:pStyle w:val="Kop1"/>
+        <w:pStyle w:val="Heading1"/>
         <w:numPr>
           <w:ilvl w:val="0"/>
           <w:numId w:val="9"/>
@@ -5691,7 +5695,7 @@
       <w:r>
         <w:rPr>
           <w:noProof/>
-          <w:lang w:val="nl-NL" w:eastAsia="nl-NL"/>
+          <w:lang w:val="nl-NL" w:eastAsia="ja-JP"/>
         </w:rPr>
         <w:drawing>
           <wp:inline distT="0" distB="0" distL="0" distR="0" wp14:anchorId="27010FE4" wp14:editId="6ECB623C">
@@ -5709,7 +5713,7 @@
                     <pic:cNvPicPr/>
                   </pic:nvPicPr>
                   <pic:blipFill>
-                    <a:blip r:embed="rId10">
+                    <a:blip r:embed="rId11">
                       <a:extLst>
                         <a:ext uri="{28A0092B-C50C-407E-A947-70E740481C1C}">
                           <a14:useLocalDpi xmlns:a14="http://schemas.microsoft.com/office/drawing/2010/main" val="0"/>
@@ -5760,7 +5764,7 @@
     </w:p>
     <w:p>
       <w:pPr>
-        <w:pStyle w:val="Kop1"/>
+        <w:pStyle w:val="Heading1"/>
         <w:numPr>
           <w:ilvl w:val="0"/>
           <w:numId w:val="9"/>
@@ -5792,7 +5796,7 @@
     </w:p>
     <w:tbl>
       <w:tblPr>
-        <w:tblStyle w:val="Tabelraster"/>
+        <w:tblStyle w:val="TableGrid"/>
         <w:tblW w:w="9535" w:type="dxa"/>
         <w:tblLook w:val="04A0" w:firstRow="1" w:lastRow="0" w:firstColumn="1" w:lastColumn="0" w:noHBand="0" w:noVBand="1"/>
       </w:tblPr>
@@ -6733,7 +6737,7 @@
     </w:p>
     <w:p>
       <w:pPr>
-        <w:pStyle w:val="Lijstalinea"/>
+        <w:pStyle w:val="ListParagraph"/>
         <w:numPr>
           <w:ilvl w:val="0"/>
           <w:numId w:val="12"/>
@@ -6752,7 +6756,7 @@
     </w:p>
     <w:p>
       <w:pPr>
-        <w:pStyle w:val="Lijstalinea"/>
+        <w:pStyle w:val="ListParagraph"/>
         <w:numPr>
           <w:ilvl w:val="0"/>
           <w:numId w:val="12"/>
@@ -6783,7 +6787,7 @@
     </w:p>
     <w:p>
       <w:pPr>
-        <w:pStyle w:val="Lijstalinea"/>
+        <w:pStyle w:val="ListParagraph"/>
         <w:numPr>
           <w:ilvl w:val="0"/>
           <w:numId w:val="12"/>
@@ -6802,11 +6806,86 @@
     </w:p>
     <w:p>
       <w:pPr>
-        <w:jc w:val="both"/>
-        <w:rPr>
-          <w:lang w:val="nl-NL"/>
-        </w:rPr>
-      </w:pPr>
+        <w:pStyle w:val="Heading1"/>
+        <w:rPr>
+          <w:lang w:val="nl-NL"/>
+        </w:rPr>
+      </w:pPr>
+      <w:r>
+        <w:rPr>
+          <w:lang w:val="nl-NL"/>
+        </w:rPr>
+        <w:lastRenderedPageBreak/>
+        <w:t>State Transition Diagram</w:t>
+      </w:r>
+      <w:bookmarkStart w:id="30" w:name="_GoBack"/>
+      <w:bookmarkEnd w:id="30"/>
+      <w:r>
+        <w:rPr>
+          <w:noProof/>
+          <w:lang w:val="nl-NL" w:eastAsia="ja-JP"/>
+        </w:rPr>
+        <w:drawing>
+          <wp:inline distT="0" distB="0" distL="0" distR="0" wp14:anchorId="4B189850" wp14:editId="0998059D">
+            <wp:extent cx="5943600" cy="4673600"/>
+            <wp:effectExtent l="0" t="0" r="0" b="0"/>
+            <wp:docPr id="5" name="Picture 5"/>
+            <wp:cNvGraphicFramePr>
+              <a:graphicFrameLocks xmlns:a="http://schemas.openxmlformats.org/drawingml/2006/main" noChangeAspect="1"/>
+            </wp:cNvGraphicFramePr>
+            <a:graphic xmlns:a="http://schemas.openxmlformats.org/drawingml/2006/main">
+              <a:graphicData uri="http://schemas.openxmlformats.org/drawingml/2006/picture">
+                <pic:pic xmlns:pic="http://schemas.openxmlformats.org/drawingml/2006/picture">
+                  <pic:nvPicPr>
+                    <pic:cNvPr id="0" name="Statemachinediagram3.png"/>
+                    <pic:cNvPicPr/>
+                  </pic:nvPicPr>
+                  <pic:blipFill>
+                    <a:blip r:embed="rId12">
+                      <a:extLst>
+                        <a:ext uri="{28A0092B-C50C-407E-A947-70E740481C1C}">
+                          <a14:useLocalDpi xmlns:a14="http://schemas.microsoft.com/office/drawing/2010/main" val="0"/>
+                        </a:ext>
+                      </a:extLst>
+                    </a:blip>
+                    <a:stretch>
+                      <a:fillRect/>
+                    </a:stretch>
+                  </pic:blipFill>
+                  <pic:spPr>
+                    <a:xfrm>
+                      <a:off x="0" y="0"/>
+                      <a:ext cx="5943600" cy="4673600"/>
+                    </a:xfrm>
+                    <a:prstGeom prst="rect">
+                      <a:avLst/>
+                    </a:prstGeom>
+                  </pic:spPr>
+                </pic:pic>
+              </a:graphicData>
+            </a:graphic>
+          </wp:inline>
+        </w:drawing>
+      </w:r>
+    </w:p>
+    <w:p>
+      <w:pPr>
+        <w:rPr>
+          <w:lang w:val="nl-NL"/>
+        </w:rPr>
+      </w:pPr>
+      <w:r>
+        <w:rPr>
+          <w:lang w:val="nl-NL"/>
+        </w:rPr>
+        <w:t>De states van de wasmachine worden telkens opnieuw doorlopen aan de hand van de fases die nodig zijn voor het uitvoeren van het wasprogramma. Initiëel begint de wasmachine in de toestand idle waarbij er geen wasprogramma’s in de channel staan. Als er een request tot het starten van een wasprogramma binnenkomt zal dat programma ingeladen worden  en de boolean geset worden dat een was bezig is. Op het moment dat de deur gesloten wordt, wordt de deurvergrendeling geactiveerd en de eerste fase gestart. Nadat de betreffende handeling is uitgevoerd</w:t>
+      </w:r>
+      <w:r>
+        <w:rPr>
+          <w:lang w:val="nl-NL"/>
+        </w:rPr>
+        <w:t xml:space="preserve"> wordt er gewacht tot deze handeling zijn doel heeft bereikt en de actie weer uitgeschakeld. Als de laatste fase is geweest wordt er aangegeven dat het wasprogramma klaar en teruggekeerd naar idle. Als er echter nog meer fases zijn wordt er weer naar de state Fase starten gegaan.</w:t>
+      </w:r>
     </w:p>
     <w:sectPr>
       <w:pgSz w:w="12240" w:h="15840"/>
@@ -6821,7 +6900,7 @@
 </file>
 
 <file path=word/endnotes.xml><?xml version="1.0" encoding="utf-8"?>
-<w:endnotes xmlns:wpc="http://schemas.microsoft.com/office/word/2010/wordprocessingCanvas" xmlns:mc="http://schemas.openxmlformats.org/markup-compatibility/2006" xmlns:o="urn:schemas-microsoft-com:office:office" xmlns:r="http://schemas.openxmlformats.org/officeDocument/2006/relationships" xmlns:m="http://schemas.openxmlformats.org/officeDocument/2006/math" xmlns:v="urn:schemas-microsoft-com:vml" xmlns:wp14="http://schemas.microsoft.com/office/word/2010/wordprocessingDrawing" xmlns:wp="http://schemas.openxmlformats.org/drawingml/2006/wordprocessingDrawing" xmlns:w10="urn:schemas-microsoft-com:office:word" xmlns:w="http://schemas.openxmlformats.org/wordprocessingml/2006/main" xmlns:w14="http://schemas.microsoft.com/office/word/2010/wordml" xmlns:w15="http://schemas.microsoft.com/office/word/2012/wordml" xmlns:wpg="http://schemas.microsoft.com/office/word/2010/wordprocessingGroup" xmlns:wpi="http://schemas.microsoft.com/office/word/2010/wordprocessingInk" xmlns:wne="http://schemas.microsoft.com/office/word/2006/wordml" xmlns:wps="http://schemas.microsoft.com/office/word/2010/wordprocessingShape" mc:Ignorable="w14 w15 wp14">
+<w:endnotes xmlns:wpc="http://schemas.microsoft.com/office/word/2010/wordprocessingCanvas" xmlns:mc="http://schemas.openxmlformats.org/markup-compatibility/2006" xmlns:o="urn:schemas-microsoft-com:office:office" xmlns:r="http://schemas.openxmlformats.org/officeDocument/2006/relationships" xmlns:m="http://schemas.openxmlformats.org/officeDocument/2006/math" xmlns:v="urn:schemas-microsoft-com:vml" xmlns:wp14="http://schemas.microsoft.com/office/word/2010/wordprocessingDrawing" xmlns:wp="http://schemas.openxmlformats.org/drawingml/2006/wordprocessingDrawing" xmlns:w10="urn:schemas-microsoft-com:office:word" xmlns:w="http://schemas.openxmlformats.org/wordprocessingml/2006/main" xmlns:w14="http://schemas.microsoft.com/office/word/2010/wordml" xmlns:wpg="http://schemas.microsoft.com/office/word/2010/wordprocessingGroup" xmlns:wpi="http://schemas.microsoft.com/office/word/2010/wordprocessingInk" xmlns:wne="http://schemas.microsoft.com/office/word/2006/wordml" xmlns:wps="http://schemas.microsoft.com/office/word/2010/wordprocessingShape" mc:Ignorable="w14 wp14">
   <w:endnote w:type="separator" w:id="-1">
     <w:p>
       <w:pPr>
@@ -6846,7 +6925,7 @@
 </file>
 
 <file path=word/footnotes.xml><?xml version="1.0" encoding="utf-8"?>
-<w:footnotes xmlns:wpc="http://schemas.microsoft.com/office/word/2010/wordprocessingCanvas" xmlns:mc="http://schemas.openxmlformats.org/markup-compatibility/2006" xmlns:o="urn:schemas-microsoft-com:office:office" xmlns:r="http://schemas.openxmlformats.org/officeDocument/2006/relationships" xmlns:m="http://schemas.openxmlformats.org/officeDocument/2006/math" xmlns:v="urn:schemas-microsoft-com:vml" xmlns:wp14="http://schemas.microsoft.com/office/word/2010/wordprocessingDrawing" xmlns:wp="http://schemas.openxmlformats.org/drawingml/2006/wordprocessingDrawing" xmlns:w10="urn:schemas-microsoft-com:office:word" xmlns:w="http://schemas.openxmlformats.org/wordprocessingml/2006/main" xmlns:w14="http://schemas.microsoft.com/office/word/2010/wordml" xmlns:w15="http://schemas.microsoft.com/office/word/2012/wordml" xmlns:wpg="http://schemas.microsoft.com/office/word/2010/wordprocessingGroup" xmlns:wpi="http://schemas.microsoft.com/office/word/2010/wordprocessingInk" xmlns:wne="http://schemas.microsoft.com/office/word/2006/wordml" xmlns:wps="http://schemas.microsoft.com/office/word/2010/wordprocessingShape" mc:Ignorable="w14 w15 wp14">
+<w:footnotes xmlns:wpc="http://schemas.microsoft.com/office/word/2010/wordprocessingCanvas" xmlns:mc="http://schemas.openxmlformats.org/markup-compatibility/2006" xmlns:o="urn:schemas-microsoft-com:office:office" xmlns:r="http://schemas.openxmlformats.org/officeDocument/2006/relationships" xmlns:m="http://schemas.openxmlformats.org/officeDocument/2006/math" xmlns:v="urn:schemas-microsoft-com:vml" xmlns:wp14="http://schemas.microsoft.com/office/word/2010/wordprocessingDrawing" xmlns:wp="http://schemas.openxmlformats.org/drawingml/2006/wordprocessingDrawing" xmlns:w10="urn:schemas-microsoft-com:office:word" xmlns:w="http://schemas.openxmlformats.org/wordprocessingml/2006/main" xmlns:w14="http://schemas.microsoft.com/office/word/2010/wordml" xmlns:wpg="http://schemas.microsoft.com/office/word/2010/wordprocessingGroup" xmlns:wpi="http://schemas.microsoft.com/office/word/2010/wordprocessingInk" xmlns:wne="http://schemas.microsoft.com/office/word/2006/wordml" xmlns:wps="http://schemas.microsoft.com/office/word/2010/wordprocessingShape" mc:Ignorable="w14 wp14">
   <w:footnote w:type="separator" w:id="-1">
     <w:p>
       <w:pPr>
@@ -6871,8 +6950,8 @@
 </file>
 
 <file path=word/numbering.xml><?xml version="1.0" encoding="utf-8"?>
-<w:numbering xmlns:wpc="http://schemas.microsoft.com/office/word/2010/wordprocessingCanvas" xmlns:mc="http://schemas.openxmlformats.org/markup-compatibility/2006" xmlns:o="urn:schemas-microsoft-com:office:office" xmlns:r="http://schemas.openxmlformats.org/officeDocument/2006/relationships" xmlns:m="http://schemas.openxmlformats.org/officeDocument/2006/math" xmlns:v="urn:schemas-microsoft-com:vml" xmlns:wp14="http://schemas.microsoft.com/office/word/2010/wordprocessingDrawing" xmlns:wp="http://schemas.openxmlformats.org/drawingml/2006/wordprocessingDrawing" xmlns:w10="urn:schemas-microsoft-com:office:word" xmlns:w="http://schemas.openxmlformats.org/wordprocessingml/2006/main" xmlns:w14="http://schemas.microsoft.com/office/word/2010/wordml" xmlns:w15="http://schemas.microsoft.com/office/word/2012/wordml" xmlns:wpg="http://schemas.microsoft.com/office/word/2010/wordprocessingGroup" xmlns:wpi="http://schemas.microsoft.com/office/word/2010/wordprocessingInk" xmlns:wne="http://schemas.microsoft.com/office/word/2006/wordml" xmlns:wps="http://schemas.microsoft.com/office/word/2010/wordprocessingShape" mc:Ignorable="w14 w15 wp14">
-  <w:abstractNum w:abstractNumId="0" w15:restartNumberingAfterBreak="0">
+<w:numbering xmlns:wpc="http://schemas.microsoft.com/office/word/2010/wordprocessingCanvas" xmlns:mc="http://schemas.openxmlformats.org/markup-compatibility/2006" xmlns:o="urn:schemas-microsoft-com:office:office" xmlns:r="http://schemas.openxmlformats.org/officeDocument/2006/relationships" xmlns:m="http://schemas.openxmlformats.org/officeDocument/2006/math" xmlns:v="urn:schemas-microsoft-com:vml" xmlns:wp14="http://schemas.microsoft.com/office/word/2010/wordprocessingDrawing" xmlns:wp="http://schemas.openxmlformats.org/drawingml/2006/wordprocessingDrawing" xmlns:w10="urn:schemas-microsoft-com:office:word" xmlns:w="http://schemas.openxmlformats.org/wordprocessingml/2006/main" xmlns:w14="http://schemas.microsoft.com/office/word/2010/wordml" xmlns:wpg="http://schemas.microsoft.com/office/word/2010/wordprocessingGroup" xmlns:wpi="http://schemas.microsoft.com/office/word/2010/wordprocessingInk" xmlns:wne="http://schemas.microsoft.com/office/word/2006/wordml" xmlns:wps="http://schemas.microsoft.com/office/word/2010/wordprocessingShape" mc:Ignorable="w14 wp14">
+  <w:abstractNum w:abstractNumId="0">
     <w:nsid w:val="15836C95"/>
     <w:multiLevelType w:val="multilevel"/>
     <w:tmpl w:val="0413001F"/>
@@ -6958,7 +7037,7 @@
       </w:pPr>
     </w:lvl>
   </w:abstractNum>
-  <w:abstractNum w:abstractNumId="1" w15:restartNumberingAfterBreak="0">
+  <w:abstractNum w:abstractNumId="1">
     <w:nsid w:val="181D5092"/>
     <w:multiLevelType w:val="hybridMultilevel"/>
     <w:tmpl w:val="69BA81FE"/>
@@ -7044,7 +7123,7 @@
       </w:pPr>
     </w:lvl>
   </w:abstractNum>
-  <w:abstractNum w:abstractNumId="2" w15:restartNumberingAfterBreak="0">
+  <w:abstractNum w:abstractNumId="2">
     <w:nsid w:val="1E1C5964"/>
     <w:multiLevelType w:val="hybridMultilevel"/>
     <w:tmpl w:val="19042528"/>
@@ -7130,7 +7209,7 @@
       </w:pPr>
     </w:lvl>
   </w:abstractNum>
-  <w:abstractNum w:abstractNumId="3" w15:restartNumberingAfterBreak="0">
+  <w:abstractNum w:abstractNumId="3">
     <w:nsid w:val="234A08D7"/>
     <w:multiLevelType w:val="hybridMultilevel"/>
     <w:tmpl w:val="8DDCD2AE"/>
@@ -7216,7 +7295,7 @@
       </w:pPr>
     </w:lvl>
   </w:abstractNum>
-  <w:abstractNum w:abstractNumId="4" w15:restartNumberingAfterBreak="0">
+  <w:abstractNum w:abstractNumId="4">
     <w:nsid w:val="26CC0BD9"/>
     <w:multiLevelType w:val="multilevel"/>
     <w:tmpl w:val="0413001F"/>
@@ -7302,7 +7381,7 @@
       </w:pPr>
     </w:lvl>
   </w:abstractNum>
-  <w:abstractNum w:abstractNumId="5" w15:restartNumberingAfterBreak="0">
+  <w:abstractNum w:abstractNumId="5">
     <w:nsid w:val="27D70A93"/>
     <w:multiLevelType w:val="multilevel"/>
     <w:tmpl w:val="0413001F"/>
@@ -7388,7 +7467,7 @@
       </w:pPr>
     </w:lvl>
   </w:abstractNum>
-  <w:abstractNum w:abstractNumId="6" w15:restartNumberingAfterBreak="0">
+  <w:abstractNum w:abstractNumId="6">
     <w:nsid w:val="3AB44468"/>
     <w:multiLevelType w:val="multilevel"/>
     <w:tmpl w:val="0413001F"/>
@@ -7474,7 +7553,7 @@
       </w:pPr>
     </w:lvl>
   </w:abstractNum>
-  <w:abstractNum w:abstractNumId="7" w15:restartNumberingAfterBreak="0">
+  <w:abstractNum w:abstractNumId="7">
     <w:nsid w:val="3C0417B3"/>
     <w:multiLevelType w:val="multilevel"/>
     <w:tmpl w:val="0413001F"/>
@@ -7560,7 +7639,7 @@
       </w:pPr>
     </w:lvl>
   </w:abstractNum>
-  <w:abstractNum w:abstractNumId="8" w15:restartNumberingAfterBreak="0">
+  <w:abstractNum w:abstractNumId="8">
     <w:nsid w:val="3E1C6631"/>
     <w:multiLevelType w:val="hybridMultilevel"/>
     <w:tmpl w:val="4580CE28"/>
@@ -7673,7 +7752,7 @@
       </w:rPr>
     </w:lvl>
   </w:abstractNum>
-  <w:abstractNum w:abstractNumId="9" w15:restartNumberingAfterBreak="0">
+  <w:abstractNum w:abstractNumId="9">
     <w:nsid w:val="610A74C9"/>
     <w:multiLevelType w:val="multilevel"/>
     <w:tmpl w:val="0413001F"/>
@@ -7759,7 +7838,7 @@
       </w:pPr>
     </w:lvl>
   </w:abstractNum>
-  <w:abstractNum w:abstractNumId="10" w15:restartNumberingAfterBreak="0">
+  <w:abstractNum w:abstractNumId="10">
     <w:nsid w:val="64B259EA"/>
     <w:multiLevelType w:val="hybridMultilevel"/>
     <w:tmpl w:val="5F966286"/>
@@ -7845,7 +7924,7 @@
       </w:pPr>
     </w:lvl>
   </w:abstractNum>
-  <w:abstractNum w:abstractNumId="11" w15:restartNumberingAfterBreak="0">
+  <w:abstractNum w:abstractNumId="11">
     <w:nsid w:val="6A8A0B81"/>
     <w:multiLevelType w:val="hybridMultilevel"/>
     <w:tmpl w:val="11703CB8"/>
@@ -7957,7 +8036,7 @@
       </w:rPr>
     </w:lvl>
   </w:abstractNum>
-  <w:abstractNum w:abstractNumId="12" w15:restartNumberingAfterBreak="0">
+  <w:abstractNum w:abstractNumId="12">
     <w:nsid w:val="6B991528"/>
     <w:multiLevelType w:val="multilevel"/>
     <w:tmpl w:val="0413001F"/>
@@ -8043,7 +8122,7 @@
       </w:pPr>
     </w:lvl>
   </w:abstractNum>
-  <w:abstractNum w:abstractNumId="13" w15:restartNumberingAfterBreak="0">
+  <w:abstractNum w:abstractNumId="13">
     <w:nsid w:val="7DA62101"/>
     <w:multiLevelType w:val="multilevel"/>
     <w:tmpl w:val="0413001F"/>
@@ -8175,7 +8254,7 @@
 </file>
 
 <file path=word/styles.xml><?xml version="1.0" encoding="utf-8"?>
-<w:styles xmlns:mc="http://schemas.openxmlformats.org/markup-compatibility/2006" xmlns:r="http://schemas.openxmlformats.org/officeDocument/2006/relationships" xmlns:w="http://schemas.openxmlformats.org/wordprocessingml/2006/main" xmlns:w14="http://schemas.microsoft.com/office/word/2010/wordml" xmlns:w15="http://schemas.microsoft.com/office/word/2012/wordml" mc:Ignorable="w14 w15">
+<w:styles xmlns:mc="http://schemas.openxmlformats.org/markup-compatibility/2006" xmlns:r="http://schemas.openxmlformats.org/officeDocument/2006/relationships" xmlns:w="http://schemas.openxmlformats.org/wordprocessingml/2006/main" xmlns:w14="http://schemas.microsoft.com/office/word/2010/wordml" mc:Ignorable="w14">
   <w:docDefaults>
     <w:rPrDefault>
       <w:rPr>
@@ -8191,389 +8270,155 @@
       </w:pPr>
     </w:pPrDefault>
   </w:docDefaults>
-  <w:latentStyles w:defLockedState="0" w:defUIPriority="99" w:defSemiHidden="0" w:defUnhideWhenUsed="0" w:defQFormat="0" w:count="371">
-    <w:lsdException w:name="Normal" w:uiPriority="0" w:qFormat="1"/>
-    <w:lsdException w:name="heading 1" w:uiPriority="9" w:qFormat="1"/>
-    <w:lsdException w:name="heading 2" w:semiHidden="1" w:uiPriority="9" w:unhideWhenUsed="1" w:qFormat="1"/>
-    <w:lsdException w:name="heading 3" w:semiHidden="1" w:uiPriority="9" w:unhideWhenUsed="1" w:qFormat="1"/>
-    <w:lsdException w:name="heading 4" w:semiHidden="1" w:uiPriority="9" w:unhideWhenUsed="1" w:qFormat="1"/>
-    <w:lsdException w:name="heading 5" w:semiHidden="1" w:uiPriority="9" w:unhideWhenUsed="1" w:qFormat="1"/>
-    <w:lsdException w:name="heading 6" w:semiHidden="1" w:uiPriority="9" w:unhideWhenUsed="1" w:qFormat="1"/>
-    <w:lsdException w:name="heading 7" w:semiHidden="1" w:uiPriority="9" w:unhideWhenUsed="1" w:qFormat="1"/>
-    <w:lsdException w:name="heading 8" w:semiHidden="1" w:uiPriority="9" w:unhideWhenUsed="1" w:qFormat="1"/>
-    <w:lsdException w:name="heading 9" w:semiHidden="1" w:uiPriority="9" w:unhideWhenUsed="1" w:qFormat="1"/>
-    <w:lsdException w:name="index 1" w:semiHidden="1" w:unhideWhenUsed="1"/>
-    <w:lsdException w:name="index 2" w:semiHidden="1" w:unhideWhenUsed="1"/>
-    <w:lsdException w:name="index 3" w:semiHidden="1" w:unhideWhenUsed="1"/>
-    <w:lsdException w:name="index 4" w:semiHidden="1" w:unhideWhenUsed="1"/>
-    <w:lsdException w:name="index 5" w:semiHidden="1" w:unhideWhenUsed="1"/>
-    <w:lsdException w:name="index 6" w:semiHidden="1" w:unhideWhenUsed="1"/>
-    <w:lsdException w:name="index 7" w:semiHidden="1" w:unhideWhenUsed="1"/>
-    <w:lsdException w:name="index 8" w:semiHidden="1" w:unhideWhenUsed="1"/>
-    <w:lsdException w:name="index 9" w:semiHidden="1" w:unhideWhenUsed="1"/>
-    <w:lsdException w:name="toc 1" w:semiHidden="1" w:uiPriority="39" w:unhideWhenUsed="1"/>
-    <w:lsdException w:name="toc 2" w:semiHidden="1" w:uiPriority="39" w:unhideWhenUsed="1"/>
-    <w:lsdException w:name="toc 3" w:semiHidden="1" w:uiPriority="39" w:unhideWhenUsed="1"/>
-    <w:lsdException w:name="toc 4" w:semiHidden="1" w:uiPriority="39" w:unhideWhenUsed="1"/>
-    <w:lsdException w:name="toc 5" w:semiHidden="1" w:uiPriority="39" w:unhideWhenUsed="1"/>
-    <w:lsdException w:name="toc 6" w:semiHidden="1" w:uiPriority="39" w:unhideWhenUsed="1"/>
-    <w:lsdException w:name="toc 7" w:semiHidden="1" w:uiPriority="39" w:unhideWhenUsed="1"/>
-    <w:lsdException w:name="toc 8" w:semiHidden="1" w:uiPriority="39" w:unhideWhenUsed="1"/>
-    <w:lsdException w:name="toc 9" w:semiHidden="1" w:uiPriority="39" w:unhideWhenUsed="1"/>
-    <w:lsdException w:name="Normal Indent" w:semiHidden="1" w:unhideWhenUsed="1"/>
-    <w:lsdException w:name="footnote text" w:semiHidden="1" w:unhideWhenUsed="1"/>
-    <w:lsdException w:name="annotation text" w:semiHidden="1" w:unhideWhenUsed="1"/>
-    <w:lsdException w:name="header" w:semiHidden="1" w:unhideWhenUsed="1"/>
-    <w:lsdException w:name="footer" w:semiHidden="1" w:unhideWhenUsed="1"/>
-    <w:lsdException w:name="index heading" w:semiHidden="1" w:unhideWhenUsed="1"/>
-    <w:lsdException w:name="caption" w:semiHidden="1" w:uiPriority="35" w:unhideWhenUsed="1" w:qFormat="1"/>
-    <w:lsdException w:name="table of figures" w:semiHidden="1" w:unhideWhenUsed="1"/>
-    <w:lsdException w:name="envelope address" w:semiHidden="1" w:unhideWhenUsed="1"/>
-    <w:lsdException w:name="envelope return" w:semiHidden="1" w:unhideWhenUsed="1"/>
-    <w:lsdException w:name="footnote reference" w:semiHidden="1" w:unhideWhenUsed="1"/>
-    <w:lsdException w:name="annotation reference" w:semiHidden="1" w:unhideWhenUsed="1"/>
-    <w:lsdException w:name="line number" w:semiHidden="1" w:unhideWhenUsed="1"/>
-    <w:lsdException w:name="page number" w:semiHidden="1" w:unhideWhenUsed="1"/>
-    <w:lsdException w:name="endnote reference" w:semiHidden="1" w:unhideWhenUsed="1"/>
-    <w:lsdException w:name="endnote text" w:semiHidden="1" w:unhideWhenUsed="1"/>
-    <w:lsdException w:name="table of authorities" w:semiHidden="1" w:unhideWhenUsed="1"/>
-    <w:lsdException w:name="macro" w:semiHidden="1" w:unhideWhenUsed="1"/>
-    <w:lsdException w:name="toa heading" w:semiHidden="1" w:unhideWhenUsed="1"/>
-    <w:lsdException w:name="List" w:semiHidden="1" w:unhideWhenUsed="1"/>
-    <w:lsdException w:name="List Bullet" w:semiHidden="1" w:unhideWhenUsed="1"/>
-    <w:lsdException w:name="List Number" w:semiHidden="1" w:unhideWhenUsed="1"/>
-    <w:lsdException w:name="List 2" w:semiHidden="1" w:unhideWhenUsed="1"/>
-    <w:lsdException w:name="List 3" w:semiHidden="1" w:unhideWhenUsed="1"/>
-    <w:lsdException w:name="List 4" w:semiHidden="1" w:unhideWhenUsed="1"/>
-    <w:lsdException w:name="List 5" w:semiHidden="1" w:unhideWhenUsed="1"/>
-    <w:lsdException w:name="List Bullet 2" w:semiHidden="1" w:unhideWhenUsed="1"/>
-    <w:lsdException w:name="List Bullet 3" w:semiHidden="1" w:unhideWhenUsed="1"/>
-    <w:lsdException w:name="List Bullet 4" w:semiHidden="1" w:unhideWhenUsed="1"/>
-    <w:lsdException w:name="List Bullet 5" w:semiHidden="1" w:unhideWhenUsed="1"/>
-    <w:lsdException w:name="List Number 2" w:semiHidden="1" w:unhideWhenUsed="1"/>
-    <w:lsdException w:name="List Number 3" w:semiHidden="1" w:unhideWhenUsed="1"/>
-    <w:lsdException w:name="List Number 4" w:semiHidden="1" w:unhideWhenUsed="1"/>
-    <w:lsdException w:name="List Number 5" w:semiHidden="1" w:unhideWhenUsed="1"/>
-    <w:lsdException w:name="Title" w:uiPriority="10" w:qFormat="1"/>
-    <w:lsdException w:name="Closing" w:semiHidden="1" w:unhideWhenUsed="1"/>
-    <w:lsdException w:name="Signature" w:semiHidden="1" w:unhideWhenUsed="1"/>
-    <w:lsdException w:name="Default Paragraph Font" w:semiHidden="1" w:uiPriority="1" w:unhideWhenUsed="1"/>
-    <w:lsdException w:name="Body Text" w:semiHidden="1" w:unhideWhenUsed="1"/>
-    <w:lsdException w:name="Body Text Indent" w:semiHidden="1" w:unhideWhenUsed="1"/>
-    <w:lsdException w:name="List Continue" w:semiHidden="1" w:unhideWhenUsed="1"/>
-    <w:lsdException w:name="List Continue 2" w:semiHidden="1" w:unhideWhenUsed="1"/>
-    <w:lsdException w:name="List Continue 3" w:semiHidden="1" w:unhideWhenUsed="1"/>
-    <w:lsdException w:name="List Continue 4" w:semiHidden="1" w:unhideWhenUsed="1"/>
-    <w:lsdException w:name="List Continue 5" w:semiHidden="1" w:unhideWhenUsed="1"/>
-    <w:lsdException w:name="Message Header" w:semiHidden="1" w:unhideWhenUsed="1"/>
-    <w:lsdException w:name="Subtitle" w:uiPriority="11" w:qFormat="1"/>
-    <w:lsdException w:name="Salutation" w:semiHidden="1" w:unhideWhenUsed="1"/>
-    <w:lsdException w:name="Date" w:semiHidden="1" w:unhideWhenUsed="1"/>
-    <w:lsdException w:name="Body Text First Indent" w:semiHidden="1" w:unhideWhenUsed="1"/>
-    <w:lsdException w:name="Body Text First Indent 2" w:semiHidden="1" w:unhideWhenUsed="1"/>
-    <w:lsdException w:name="Note Heading" w:semiHidden="1" w:unhideWhenUsed="1"/>
-    <w:lsdException w:name="Body Text 2" w:semiHidden="1" w:unhideWhenUsed="1"/>
-    <w:lsdException w:name="Body Text 3" w:semiHidden="1" w:unhideWhenUsed="1"/>
-    <w:lsdException w:name="Body Text Indent 2" w:semiHidden="1" w:unhideWhenUsed="1"/>
-    <w:lsdException w:name="Body Text Indent 3" w:semiHidden="1" w:unhideWhenUsed="1"/>
-    <w:lsdException w:name="Block Text" w:semiHidden="1" w:unhideWhenUsed="1"/>
-    <w:lsdException w:name="Hyperlink" w:semiHidden="1" w:unhideWhenUsed="1"/>
-    <w:lsdException w:name="FollowedHyperlink" w:semiHidden="1" w:unhideWhenUsed="1"/>
-    <w:lsdException w:name="Strong" w:uiPriority="22" w:qFormat="1"/>
-    <w:lsdException w:name="Emphasis" w:uiPriority="20" w:qFormat="1"/>
-    <w:lsdException w:name="Document Map" w:semiHidden="1" w:unhideWhenUsed="1"/>
-    <w:lsdException w:name="Plain Text" w:semiHidden="1" w:unhideWhenUsed="1"/>
-    <w:lsdException w:name="E-mail Signature" w:semiHidden="1" w:unhideWhenUsed="1"/>
-    <w:lsdException w:name="HTML Top of Form" w:semiHidden="1" w:unhideWhenUsed="1"/>
-    <w:lsdException w:name="HTML Bottom of Form" w:semiHidden="1" w:unhideWhenUsed="1"/>
-    <w:lsdException w:name="Normal (Web)" w:semiHidden="1" w:unhideWhenUsed="1"/>
-    <w:lsdException w:name="HTML Acronym" w:semiHidden="1" w:unhideWhenUsed="1"/>
-    <w:lsdException w:name="HTML Address" w:semiHidden="1" w:unhideWhenUsed="1"/>
-    <w:lsdException w:name="HTML Cite" w:semiHidden="1" w:unhideWhenUsed="1"/>
-    <w:lsdException w:name="HTML Code" w:semiHidden="1" w:unhideWhenUsed="1"/>
-    <w:lsdException w:name="HTML Definition" w:semiHidden="1" w:unhideWhenUsed="1"/>
-    <w:lsdException w:name="HTML Keyboard" w:semiHidden="1" w:unhideWhenUsed="1"/>
-    <w:lsdException w:name="HTML Preformatted" w:semiHidden="1" w:unhideWhenUsed="1"/>
-    <w:lsdException w:name="HTML Sample" w:semiHidden="1" w:unhideWhenUsed="1"/>
-    <w:lsdException w:name="HTML Typewriter" w:semiHidden="1" w:unhideWhenUsed="1"/>
-    <w:lsdException w:name="HTML Variable" w:semiHidden="1" w:unhideWhenUsed="1"/>
-    <w:lsdException w:name="Normal Table" w:semiHidden="1" w:unhideWhenUsed="1"/>
-    <w:lsdException w:name="annotation subject" w:semiHidden="1" w:unhideWhenUsed="1"/>
-    <w:lsdException w:name="No List" w:semiHidden="1" w:unhideWhenUsed="1"/>
-    <w:lsdException w:name="Outline List 1" w:semiHidden="1" w:unhideWhenUsed="1"/>
-    <w:lsdException w:name="Outline List 2" w:semiHidden="1" w:unhideWhenUsed="1"/>
-    <w:lsdException w:name="Outline List 3" w:semiHidden="1" w:unhideWhenUsed="1"/>
-    <w:lsdException w:name="Table Simple 1" w:semiHidden="1" w:unhideWhenUsed="1"/>
-    <w:lsdException w:name="Table Simple 2" w:semiHidden="1" w:unhideWhenUsed="1"/>
-    <w:lsdException w:name="Table Simple 3" w:semiHidden="1" w:unhideWhenUsed="1"/>
-    <w:lsdException w:name="Table Classic 1" w:semiHidden="1" w:unhideWhenUsed="1"/>
-    <w:lsdException w:name="Table Classic 2" w:semiHidden="1" w:unhideWhenUsed="1"/>
-    <w:lsdException w:name="Table Classic 3" w:semiHidden="1" w:unhideWhenUsed="1"/>
-    <w:lsdException w:name="Table Classic 4" w:semiHidden="1" w:unhideWhenUsed="1"/>
-    <w:lsdException w:name="Table Colorful 1" w:semiHidden="1" w:unhideWhenUsed="1"/>
-    <w:lsdException w:name="Table Colorful 2" w:semiHidden="1" w:unhideWhenUsed="1"/>
-    <w:lsdException w:name="Table Colorful 3" w:semiHidden="1" w:unhideWhenUsed="1"/>
-    <w:lsdException w:name="Table Columns 1" w:semiHidden="1" w:unhideWhenUsed="1"/>
-    <w:lsdException w:name="Table Columns 2" w:semiHidden="1" w:unhideWhenUsed="1"/>
-    <w:lsdException w:name="Table Columns 3" w:semiHidden="1" w:unhideWhenUsed="1"/>
-    <w:lsdException w:name="Table Columns 4" w:semiHidden="1" w:unhideWhenUsed="1"/>
-    <w:lsdException w:name="Table Columns 5" w:semiHidden="1" w:unhideWhenUsed="1"/>
-    <w:lsdException w:name="Table Grid 1" w:semiHidden="1" w:unhideWhenUsed="1"/>
-    <w:lsdException w:name="Table Grid 2" w:semiHidden="1" w:unhideWhenUsed="1"/>
-    <w:lsdException w:name="Table Grid 3" w:semiHidden="1" w:unhideWhenUsed="1"/>
-    <w:lsdException w:name="Table Grid 4" w:semiHidden="1" w:unhideWhenUsed="1"/>
-    <w:lsdException w:name="Table Grid 5" w:semiHidden="1" w:unhideWhenUsed="1"/>
-    <w:lsdException w:name="Table Grid 6" w:semiHidden="1" w:unhideWhenUsed="1"/>
-    <w:lsdException w:name="Table Grid 7" w:semiHidden="1" w:unhideWhenUsed="1"/>
-    <w:lsdException w:name="Table Grid 8" w:semiHidden="1" w:unhideWhenUsed="1"/>
-    <w:lsdException w:name="Table List 1" w:semiHidden="1" w:unhideWhenUsed="1"/>
-    <w:lsdException w:name="Table List 2" w:semiHidden="1" w:unhideWhenUsed="1"/>
-    <w:lsdException w:name="Table List 3" w:semiHidden="1" w:unhideWhenUsed="1"/>
-    <w:lsdException w:name="Table List 4" w:semiHidden="1" w:unhideWhenUsed="1"/>
-    <w:lsdException w:name="Table List 5" w:semiHidden="1" w:unhideWhenUsed="1"/>
-    <w:lsdException w:name="Table List 6" w:semiHidden="1" w:unhideWhenUsed="1"/>
-    <w:lsdException w:name="Table List 7" w:semiHidden="1" w:unhideWhenUsed="1"/>
-    <w:lsdException w:name="Table List 8" w:semiHidden="1" w:unhideWhenUsed="1"/>
-    <w:lsdException w:name="Table 3D effects 1" w:semiHidden="1" w:unhideWhenUsed="1"/>
-    <w:lsdException w:name="Table 3D effects 2" w:semiHidden="1" w:unhideWhenUsed="1"/>
-    <w:lsdException w:name="Table 3D effects 3" w:semiHidden="1" w:unhideWhenUsed="1"/>
-    <w:lsdException w:name="Table Contemporary" w:semiHidden="1" w:unhideWhenUsed="1"/>
-    <w:lsdException w:name="Table Elegant" w:semiHidden="1" w:unhideWhenUsed="1"/>
-    <w:lsdException w:name="Table Professional" w:semiHidden="1" w:unhideWhenUsed="1"/>
-    <w:lsdException w:name="Table Subtle 1" w:semiHidden="1" w:unhideWhenUsed="1"/>
-    <w:lsdException w:name="Table Subtle 2" w:semiHidden="1" w:unhideWhenUsed="1"/>
-    <w:lsdException w:name="Table Web 1" w:semiHidden="1" w:unhideWhenUsed="1"/>
-    <w:lsdException w:name="Table Web 2" w:semiHidden="1" w:unhideWhenUsed="1"/>
-    <w:lsdException w:name="Table Web 3" w:semiHidden="1" w:unhideWhenUsed="1"/>
-    <w:lsdException w:name="Balloon Text" w:semiHidden="1" w:unhideWhenUsed="1"/>
-    <w:lsdException w:name="Table Grid" w:uiPriority="39"/>
-    <w:lsdException w:name="Table Theme" w:semiHidden="1" w:unhideWhenUsed="1"/>
-    <w:lsdException w:name="Placeholder Text" w:semiHidden="1"/>
-    <w:lsdException w:name="No Spacing" w:uiPriority="1" w:qFormat="1"/>
-    <w:lsdException w:name="Light Shading" w:uiPriority="60"/>
-    <w:lsdException w:name="Light List" w:uiPriority="61"/>
-    <w:lsdException w:name="Light Grid" w:uiPriority="62"/>
-    <w:lsdException w:name="Medium Shading 1" w:uiPriority="63"/>
-    <w:lsdException w:name="Medium Shading 2" w:uiPriority="64"/>
-    <w:lsdException w:name="Medium List 1" w:uiPriority="65"/>
-    <w:lsdException w:name="Medium List 2" w:uiPriority="66"/>
-    <w:lsdException w:name="Medium Grid 1" w:uiPriority="67"/>
-    <w:lsdException w:name="Medium Grid 2" w:uiPriority="68"/>
-    <w:lsdException w:name="Medium Grid 3" w:uiPriority="69"/>
-    <w:lsdException w:name="Dark List" w:uiPriority="70"/>
-    <w:lsdException w:name="Colorful Shading" w:uiPriority="71"/>
-    <w:lsdException w:name="Colorful List" w:uiPriority="72"/>
-    <w:lsdException w:name="Colorful Grid" w:uiPriority="73"/>
-    <w:lsdException w:name="Light Shading Accent 1" w:uiPriority="60"/>
-    <w:lsdException w:name="Light List Accent 1" w:uiPriority="61"/>
-    <w:lsdException w:name="Light Grid Accent 1" w:uiPriority="62"/>
-    <w:lsdException w:name="Medium Shading 1 Accent 1" w:uiPriority="63"/>
-    <w:lsdException w:name="Medium Shading 2 Accent 1" w:uiPriority="64"/>
-    <w:lsdException w:name="Medium List 1 Accent 1" w:uiPriority="65"/>
-    <w:lsdException w:name="Revision" w:semiHidden="1"/>
-    <w:lsdException w:name="List Paragraph" w:uiPriority="34" w:qFormat="1"/>
-    <w:lsdException w:name="Quote" w:uiPriority="29" w:qFormat="1"/>
-    <w:lsdException w:name="Intense Quote" w:uiPriority="30" w:qFormat="1"/>
-    <w:lsdException w:name="Medium List 2 Accent 1" w:uiPriority="66"/>
-    <w:lsdException w:name="Medium Grid 1 Accent 1" w:uiPriority="67"/>
-    <w:lsdException w:name="Medium Grid 2 Accent 1" w:uiPriority="68"/>
-    <w:lsdException w:name="Medium Grid 3 Accent 1" w:uiPriority="69"/>
-    <w:lsdException w:name="Dark List Accent 1" w:uiPriority="70"/>
-    <w:lsdException w:name="Colorful Shading Accent 1" w:uiPriority="71"/>
-    <w:lsdException w:name="Colorful List Accent 1" w:uiPriority="72"/>
-    <w:lsdException w:name="Colorful Grid Accent 1" w:uiPriority="73"/>
-    <w:lsdException w:name="Light Shading Accent 2" w:uiPriority="60"/>
-    <w:lsdException w:name="Light List Accent 2" w:uiPriority="61"/>
-    <w:lsdException w:name="Light Grid Accent 2" w:uiPriority="62"/>
-    <w:lsdException w:name="Medium Shading 1 Accent 2" w:uiPriority="63"/>
-    <w:lsdException w:name="Medium Shading 2 Accent 2" w:uiPriority="64"/>
-    <w:lsdException w:name="Medium List 1 Accent 2" w:uiPriority="65"/>
-    <w:lsdException w:name="Medium List 2 Accent 2" w:uiPriority="66"/>
-    <w:lsdException w:name="Medium Grid 1 Accent 2" w:uiPriority="67"/>
-    <w:lsdException w:name="Medium Grid 2 Accent 2" w:uiPriority="68"/>
-    <w:lsdException w:name="Medium Grid 3 Accent 2" w:uiPriority="69"/>
-    <w:lsdException w:name="Dark List Accent 2" w:uiPriority="70"/>
-    <w:lsdException w:name="Colorful Shading Accent 2" w:uiPriority="71"/>
-    <w:lsdException w:name="Colorful List Accent 2" w:uiPriority="72"/>
-    <w:lsdException w:name="Colorful Grid Accent 2" w:uiPriority="73"/>
-    <w:lsdException w:name="Light Shading Accent 3" w:uiPriority="60"/>
-    <w:lsdException w:name="Light List Accent 3" w:uiPriority="61"/>
-    <w:lsdException w:name="Light Grid Accent 3" w:uiPriority="62"/>
-    <w:lsdException w:name="Medium Shading 1 Accent 3" w:uiPriority="63"/>
-    <w:lsdException w:name="Medium Shading 2 Accent 3" w:uiPriority="64"/>
-    <w:lsdException w:name="Medium List 1 Accent 3" w:uiPriority="65"/>
-    <w:lsdException w:name="Medium List 2 Accent 3" w:uiPriority="66"/>
-    <w:lsdException w:name="Medium Grid 1 Accent 3" w:uiPriority="67"/>
-    <w:lsdException w:name="Medium Grid 2 Accent 3" w:uiPriority="68"/>
-    <w:lsdException w:name="Medium Grid 3 Accent 3" w:uiPriority="69"/>
-    <w:lsdException w:name="Dark List Accent 3" w:uiPriority="70"/>
-    <w:lsdException w:name="Colorful Shading Accent 3" w:uiPriority="71"/>
-    <w:lsdException w:name="Colorful List Accent 3" w:uiPriority="72"/>
-    <w:lsdException w:name="Colorful Grid Accent 3" w:uiPriority="73"/>
-    <w:lsdException w:name="Light Shading Accent 4" w:uiPriority="60"/>
-    <w:lsdException w:name="Light List Accent 4" w:uiPriority="61"/>
-    <w:lsdException w:name="Light Grid Accent 4" w:uiPriority="62"/>
-    <w:lsdException w:name="Medium Shading 1 Accent 4" w:uiPriority="63"/>
-    <w:lsdException w:name="Medium Shading 2 Accent 4" w:uiPriority="64"/>
-    <w:lsdException w:name="Medium List 1 Accent 4" w:uiPriority="65"/>
-    <w:lsdException w:name="Medium List 2 Accent 4" w:uiPriority="66"/>
-    <w:lsdException w:name="Medium Grid 1 Accent 4" w:uiPriority="67"/>
-    <w:lsdException w:name="Medium Grid 2 Accent 4" w:uiPriority="68"/>
-    <w:lsdException w:name="Medium Grid 3 Accent 4" w:uiPriority="69"/>
-    <w:lsdException w:name="Dark List Accent 4" w:uiPriority="70"/>
-    <w:lsdException w:name="Colorful Shading Accent 4" w:uiPriority="71"/>
-    <w:lsdException w:name="Colorful List Accent 4" w:uiPriority="72"/>
-    <w:lsdException w:name="Colorful Grid Accent 4" w:uiPriority="73"/>
-    <w:lsdException w:name="Light Shading Accent 5" w:uiPriority="60"/>
-    <w:lsdException w:name="Light List Accent 5" w:uiPriority="61"/>
-    <w:lsdException w:name="Light Grid Accent 5" w:uiPriority="62"/>
-    <w:lsdException w:name="Medium Shading 1 Accent 5" w:uiPriority="63"/>
-    <w:lsdException w:name="Medium Shading 2 Accent 5" w:uiPriority="64"/>
-    <w:lsdException w:name="Medium List 1 Accent 5" w:uiPriority="65"/>
-    <w:lsdException w:name="Medium List 2 Accent 5" w:uiPriority="66"/>
-    <w:lsdException w:name="Medium Grid 1 Accent 5" w:uiPriority="67"/>
-    <w:lsdException w:name="Medium Grid 2 Accent 5" w:uiPriority="68"/>
-    <w:lsdException w:name="Medium Grid 3 Accent 5" w:uiPriority="69"/>
-    <w:lsdException w:name="Dark List Accent 5" w:uiPriority="70"/>
-    <w:lsdException w:name="Colorful Shading Accent 5" w:uiPriority="71"/>
-    <w:lsdException w:name="Colorful List Accent 5" w:uiPriority="72"/>
-    <w:lsdException w:name="Colorful Grid Accent 5" w:uiPriority="73"/>
-    <w:lsdException w:name="Light Shading Accent 6" w:uiPriority="60"/>
-    <w:lsdException w:name="Light List Accent 6" w:uiPriority="61"/>
-    <w:lsdException w:name="Light Grid Accent 6" w:uiPriority="62"/>
-    <w:lsdException w:name="Medium Shading 1 Accent 6" w:uiPriority="63"/>
-    <w:lsdException w:name="Medium Shading 2 Accent 6" w:uiPriority="64"/>
-    <w:lsdException w:name="Medium List 1 Accent 6" w:uiPriority="65"/>
-    <w:lsdException w:name="Medium List 2 Accent 6" w:uiPriority="66"/>
-    <w:lsdException w:name="Medium Grid 1 Accent 6" w:uiPriority="67"/>
-    <w:lsdException w:name="Medium Grid 2 Accent 6" w:uiPriority="68"/>
-    <w:lsdException w:name="Medium Grid 3 Accent 6" w:uiPriority="69"/>
-    <w:lsdException w:name="Dark List Accent 6" w:uiPriority="70"/>
-    <w:lsdException w:name="Colorful Shading Accent 6" w:uiPriority="71"/>
-    <w:lsdException w:name="Colorful List Accent 6" w:uiPriority="72"/>
-    <w:lsdException w:name="Colorful Grid Accent 6" w:uiPriority="73"/>
-    <w:lsdException w:name="Subtle Emphasis" w:uiPriority="19" w:qFormat="1"/>
-    <w:lsdException w:name="Intense Emphasis" w:uiPriority="21" w:qFormat="1"/>
-    <w:lsdException w:name="Subtle Reference" w:uiPriority="31" w:qFormat="1"/>
-    <w:lsdException w:name="Intense Reference" w:uiPriority="32" w:qFormat="1"/>
-    <w:lsdException w:name="Book Title" w:uiPriority="33" w:qFormat="1"/>
-    <w:lsdException w:name="Bibliography" w:semiHidden="1" w:uiPriority="37" w:unhideWhenUsed="1"/>
-    <w:lsdException w:name="TOC Heading" w:semiHidden="1" w:uiPriority="39" w:unhideWhenUsed="1" w:qFormat="1"/>
-    <w:lsdException w:name="Plain Table 1" w:uiPriority="41"/>
-    <w:lsdException w:name="Plain Table 2" w:uiPriority="42"/>
-    <w:lsdException w:name="Plain Table 3" w:uiPriority="43"/>
-    <w:lsdException w:name="Plain Table 4" w:uiPriority="44"/>
-    <w:lsdException w:name="Plain Table 5" w:uiPriority="45"/>
-    <w:lsdException w:name="Grid Table Light" w:uiPriority="40"/>
-    <w:lsdException w:name="Grid Table 1 Light" w:uiPriority="46"/>
-    <w:lsdException w:name="Grid Table 2" w:uiPriority="47"/>
-    <w:lsdException w:name="Grid Table 3" w:uiPriority="48"/>
-    <w:lsdException w:name="Grid Table 4" w:uiPriority="49"/>
-    <w:lsdException w:name="Grid Table 5 Dark" w:uiPriority="50"/>
-    <w:lsdException w:name="Grid Table 6 Colorful" w:uiPriority="51"/>
-    <w:lsdException w:name="Grid Table 7 Colorful" w:uiPriority="52"/>
-    <w:lsdException w:name="Grid Table 1 Light Accent 1" w:uiPriority="46"/>
-    <w:lsdException w:name="Grid Table 2 Accent 1" w:uiPriority="47"/>
-    <w:lsdException w:name="Grid Table 3 Accent 1" w:uiPriority="48"/>
-    <w:lsdException w:name="Grid Table 4 Accent 1" w:uiPriority="49"/>
-    <w:lsdException w:name="Grid Table 5 Dark Accent 1" w:uiPriority="50"/>
-    <w:lsdException w:name="Grid Table 6 Colorful Accent 1" w:uiPriority="51"/>
-    <w:lsdException w:name="Grid Table 7 Colorful Accent 1" w:uiPriority="52"/>
-    <w:lsdException w:name="Grid Table 1 Light Accent 2" w:uiPriority="46"/>
-    <w:lsdException w:name="Grid Table 2 Accent 2" w:uiPriority="47"/>
-    <w:lsdException w:name="Grid Table 3 Accent 2" w:uiPriority="48"/>
-    <w:lsdException w:name="Grid Table 4 Accent 2" w:uiPriority="49"/>
-    <w:lsdException w:name="Grid Table 5 Dark Accent 2" w:uiPriority="50"/>
-    <w:lsdException w:name="Grid Table 6 Colorful Accent 2" w:uiPriority="51"/>
-    <w:lsdException w:name="Grid Table 7 Colorful Accent 2" w:uiPriority="52"/>
-    <w:lsdException w:name="Grid Table 1 Light Accent 3" w:uiPriority="46"/>
-    <w:lsdException w:name="Grid Table 2 Accent 3" w:uiPriority="47"/>
-    <w:lsdException w:name="Grid Table 3 Accent 3" w:uiPriority="48"/>
-    <w:lsdException w:name="Grid Table 4 Accent 3" w:uiPriority="49"/>
-    <w:lsdException w:name="Grid Table 5 Dark Accent 3" w:uiPriority="50"/>
-    <w:lsdException w:name="Grid Table 6 Colorful Accent 3" w:uiPriority="51"/>
-    <w:lsdException w:name="Grid Table 7 Colorful Accent 3" w:uiPriority="52"/>
-    <w:lsdException w:name="Grid Table 1 Light Accent 4" w:uiPriority="46"/>
-    <w:lsdException w:name="Grid Table 2 Accent 4" w:uiPriority="47"/>
-    <w:lsdException w:name="Grid Table 3 Accent 4" w:uiPriority="48"/>
-    <w:lsdException w:name="Grid Table 4 Accent 4" w:uiPriority="49"/>
-    <w:lsdException w:name="Grid Table 5 Dark Accent 4" w:uiPriority="50"/>
-    <w:lsdException w:name="Grid Table 6 Colorful Accent 4" w:uiPriority="51"/>
-    <w:lsdException w:name="Grid Table 7 Colorful Accent 4" w:uiPriority="52"/>
-    <w:lsdException w:name="Grid Table 1 Light Accent 5" w:uiPriority="46"/>
-    <w:lsdException w:name="Grid Table 2 Accent 5" w:uiPriority="47"/>
-    <w:lsdException w:name="Grid Table 3 Accent 5" w:uiPriority="48"/>
-    <w:lsdException w:name="Grid Table 4 Accent 5" w:uiPriority="49"/>
-    <w:lsdException w:name="Grid Table 5 Dark Accent 5" w:uiPriority="50"/>
-    <w:lsdException w:name="Grid Table 6 Colorful Accent 5" w:uiPriority="51"/>
-    <w:lsdException w:name="Grid Table 7 Colorful Accent 5" w:uiPriority="52"/>
-    <w:lsdException w:name="Grid Table 1 Light Accent 6" w:uiPriority="46"/>
-    <w:lsdException w:name="Grid Table 2 Accent 6" w:uiPriority="47"/>
-    <w:lsdException w:name="Grid Table 3 Accent 6" w:uiPriority="48"/>
-    <w:lsdException w:name="Grid Table 4 Accent 6" w:uiPriority="49"/>
-    <w:lsdException w:name="Grid Table 5 Dark Accent 6" w:uiPriority="50"/>
-    <w:lsdException w:name="Grid Table 6 Colorful Accent 6" w:uiPriority="51"/>
-    <w:lsdException w:name="Grid Table 7 Colorful Accent 6" w:uiPriority="52"/>
-    <w:lsdException w:name="List Table 1 Light" w:uiPriority="46"/>
-    <w:lsdException w:name="List Table 2" w:uiPriority="47"/>
-    <w:lsdException w:name="List Table 3" w:uiPriority="48"/>
-    <w:lsdException w:name="List Table 4" w:uiPriority="49"/>
-    <w:lsdException w:name="List Table 5 Dark" w:uiPriority="50"/>
-    <w:lsdException w:name="List Table 6 Colorful" w:uiPriority="51"/>
-    <w:lsdException w:name="List Table 7 Colorful" w:uiPriority="52"/>
-    <w:lsdException w:name="List Table 1 Light Accent 1" w:uiPriority="46"/>
-    <w:lsdException w:name="List Table 2 Accent 1" w:uiPriority="47"/>
-    <w:lsdException w:name="List Table 3 Accent 1" w:uiPriority="48"/>
-    <w:lsdException w:name="List Table 4 Accent 1" w:uiPriority="49"/>
-    <w:lsdException w:name="List Table 5 Dark Accent 1" w:uiPriority="50"/>
-    <w:lsdException w:name="List Table 6 Colorful Accent 1" w:uiPriority="51"/>
-    <w:lsdException w:name="List Table 7 Colorful Accent 1" w:uiPriority="52"/>
-    <w:lsdException w:name="List Table 1 Light Accent 2" w:uiPriority="46"/>
-    <w:lsdException w:name="List Table 2 Accent 2" w:uiPriority="47"/>
-    <w:lsdException w:name="List Table 3 Accent 2" w:uiPriority="48"/>
-    <w:lsdException w:name="List Table 4 Accent 2" w:uiPriority="49"/>
-    <w:lsdException w:name="List Table 5 Dark Accent 2" w:uiPriority="50"/>
-    <w:lsdException w:name="List Table 6 Colorful Accent 2" w:uiPriority="51"/>
-    <w:lsdException w:name="List Table 7 Colorful Accent 2" w:uiPriority="52"/>
-    <w:lsdException w:name="List Table 1 Light Accent 3" w:uiPriority="46"/>
-    <w:lsdException w:name="List Table 2 Accent 3" w:uiPriority="47"/>
-    <w:lsdException w:name="List Table 3 Accent 3" w:uiPriority="48"/>
-    <w:lsdException w:name="List Table 4 Accent 3" w:uiPriority="49"/>
-    <w:lsdException w:name="List Table 5 Dark Accent 3" w:uiPriority="50"/>
-    <w:lsdException w:name="List Table 6 Colorful Accent 3" w:uiPriority="51"/>
-    <w:lsdException w:name="List Table 7 Colorful Accent 3" w:uiPriority="52"/>
-    <w:lsdException w:name="List Table 1 Light Accent 4" w:uiPriority="46"/>
-    <w:lsdException w:name="List Table 2 Accent 4" w:uiPriority="47"/>
-    <w:lsdException w:name="List Table 3 Accent 4" w:uiPriority="48"/>
-    <w:lsdException w:name="List Table 4 Accent 4" w:uiPriority="49"/>
-    <w:lsdException w:name="List Table 5 Dark Accent 4" w:uiPriority="50"/>
-    <w:lsdException w:name="List Table 6 Colorful Accent 4" w:uiPriority="51"/>
-    <w:lsdException w:name="List Table 7 Colorful Accent 4" w:uiPriority="52"/>
-    <w:lsdException w:name="List Table 1 Light Accent 5" w:uiPriority="46"/>
-    <w:lsdException w:name="List Table 2 Accent 5" w:uiPriority="47"/>
-    <w:lsdException w:name="List Table 3 Accent 5" w:uiPriority="48"/>
-    <w:lsdException w:name="List Table 4 Accent 5" w:uiPriority="49"/>
-    <w:lsdException w:name="List Table 5 Dark Accent 5" w:uiPriority="50"/>
-    <w:lsdException w:name="List Table 6 Colorful Accent 5" w:uiPriority="51"/>
-    <w:lsdException w:name="List Table 7 Colorful Accent 5" w:uiPriority="52"/>
-    <w:lsdException w:name="List Table 1 Light Accent 6" w:uiPriority="46"/>
-    <w:lsdException w:name="List Table 2 Accent 6" w:uiPriority="47"/>
-    <w:lsdException w:name="List Table 3 Accent 6" w:uiPriority="48"/>
-    <w:lsdException w:name="List Table 4 Accent 6" w:uiPriority="49"/>
-    <w:lsdException w:name="List Table 5 Dark Accent 6" w:uiPriority="50"/>
-    <w:lsdException w:name="List Table 6 Colorful Accent 6" w:uiPriority="51"/>
-    <w:lsdException w:name="List Table 7 Colorful Accent 6" w:uiPriority="52"/>
+  <w:latentStyles w:defLockedState="0" w:defUIPriority="99" w:defSemiHidden="1" w:defUnhideWhenUsed="1" w:defQFormat="0" w:count="267">
+    <w:lsdException w:name="Normal" w:semiHidden="0" w:uiPriority="0" w:unhideWhenUsed="0" w:qFormat="1"/>
+    <w:lsdException w:name="heading 1" w:semiHidden="0" w:uiPriority="9" w:unhideWhenUsed="0" w:qFormat="1"/>
+    <w:lsdException w:name="heading 2" w:uiPriority="9" w:qFormat="1"/>
+    <w:lsdException w:name="heading 3" w:uiPriority="9" w:qFormat="1"/>
+    <w:lsdException w:name="heading 4" w:uiPriority="9" w:qFormat="1"/>
+    <w:lsdException w:name="heading 5" w:uiPriority="9" w:qFormat="1"/>
+    <w:lsdException w:name="heading 6" w:uiPriority="9" w:qFormat="1"/>
+    <w:lsdException w:name="heading 7" w:uiPriority="9" w:qFormat="1"/>
+    <w:lsdException w:name="heading 8" w:uiPriority="9" w:qFormat="1"/>
+    <w:lsdException w:name="heading 9" w:uiPriority="9" w:qFormat="1"/>
+    <w:lsdException w:name="toc 1" w:uiPriority="39"/>
+    <w:lsdException w:name="toc 2" w:uiPriority="39"/>
+    <w:lsdException w:name="toc 3" w:uiPriority="39"/>
+    <w:lsdException w:name="toc 4" w:uiPriority="39"/>
+    <w:lsdException w:name="toc 5" w:uiPriority="39"/>
+    <w:lsdException w:name="toc 6" w:uiPriority="39"/>
+    <w:lsdException w:name="toc 7" w:uiPriority="39"/>
+    <w:lsdException w:name="toc 8" w:uiPriority="39"/>
+    <w:lsdException w:name="toc 9" w:uiPriority="39"/>
+    <w:lsdException w:name="caption" w:uiPriority="35" w:qFormat="1"/>
+    <w:lsdException w:name="Title" w:semiHidden="0" w:uiPriority="10" w:unhideWhenUsed="0" w:qFormat="1"/>
+    <w:lsdException w:name="Default Paragraph Font" w:uiPriority="1"/>
+    <w:lsdException w:name="Subtitle" w:semiHidden="0" w:uiPriority="11" w:unhideWhenUsed="0" w:qFormat="1"/>
+    <w:lsdException w:name="Strong" w:semiHidden="0" w:uiPriority="22" w:unhideWhenUsed="0" w:qFormat="1"/>
+    <w:lsdException w:name="Emphasis" w:semiHidden="0" w:uiPriority="20" w:unhideWhenUsed="0" w:qFormat="1"/>
+    <w:lsdException w:name="Table Grid" w:semiHidden="0" w:uiPriority="39" w:unhideWhenUsed="0"/>
+    <w:lsdException w:name="Placeholder Text" w:unhideWhenUsed="0"/>
+    <w:lsdException w:name="No Spacing" w:semiHidden="0" w:uiPriority="1" w:unhideWhenUsed="0" w:qFormat="1"/>
+    <w:lsdException w:name="Light Shading" w:semiHidden="0" w:uiPriority="60" w:unhideWhenUsed="0"/>
+    <w:lsdException w:name="Light List" w:semiHidden="0" w:uiPriority="61" w:unhideWhenUsed="0"/>
+    <w:lsdException w:name="Light Grid" w:semiHidden="0" w:uiPriority="62" w:unhideWhenUsed="0"/>
+    <w:lsdException w:name="Medium Shading 1" w:semiHidden="0" w:uiPriority="63" w:unhideWhenUsed="0"/>
+    <w:lsdException w:name="Medium Shading 2" w:semiHidden="0" w:uiPriority="64" w:unhideWhenUsed="0"/>
+    <w:lsdException w:name="Medium List 1" w:semiHidden="0" w:uiPriority="65" w:unhideWhenUsed="0"/>
+    <w:lsdException w:name="Medium List 2" w:semiHidden="0" w:uiPriority="66" w:unhideWhenUsed="0"/>
+    <w:lsdException w:name="Medium Grid 1" w:semiHidden="0" w:uiPriority="67" w:unhideWhenUsed="0"/>
+    <w:lsdException w:name="Medium Grid 2" w:semiHidden="0" w:uiPriority="68" w:unhideWhenUsed="0"/>
+    <w:lsdException w:name="Medium Grid 3" w:semiHidden="0" w:uiPriority="69" w:unhideWhenUsed="0"/>
+    <w:lsdException w:name="Dark List" w:semiHidden="0" w:uiPriority="70" w:unhideWhenUsed="0"/>
+    <w:lsdException w:name="Colorful Shading" w:semiHidden="0" w:uiPriority="71" w:unhideWhenUsed="0"/>
+    <w:lsdException w:name="Colorful List" w:semiHidden="0" w:uiPriority="72" w:unhideWhenUsed="0"/>
+    <w:lsdException w:name="Colorful Grid" w:semiHidden="0" w:uiPriority="73" w:unhideWhenUsed="0"/>
+    <w:lsdException w:name="Light Shading Accent 1" w:semiHidden="0" w:uiPriority="60" w:unhideWhenUsed="0"/>
+    <w:lsdException w:name="Light List Accent 1" w:semiHidden="0" w:uiPriority="61" w:unhideWhenUsed="0"/>
+    <w:lsdException w:name="Light Grid Accent 1" w:semiHidden="0" w:uiPriority="62" w:unhideWhenUsed="0"/>
+    <w:lsdException w:name="Medium Shading 1 Accent 1" w:semiHidden="0" w:uiPriority="63" w:unhideWhenUsed="0"/>
+    <w:lsdException w:name="Medium Shading 2 Accent 1" w:semiHidden="0" w:uiPriority="64" w:unhideWhenUsed="0"/>
+    <w:lsdException w:name="Medium List 1 Accent 1" w:semiHidden="0" w:uiPriority="65" w:unhideWhenUsed="0"/>
+    <w:lsdException w:name="Revision" w:unhideWhenUsed="0"/>
+    <w:lsdException w:name="List Paragraph" w:semiHidden="0" w:uiPriority="34" w:unhideWhenUsed="0" w:qFormat="1"/>
+    <w:lsdException w:name="Quote" w:semiHidden="0" w:uiPriority="29" w:unhideWhenUsed="0" w:qFormat="1"/>
+    <w:lsdException w:name="Intense Quote" w:semiHidden="0" w:uiPriority="30" w:unhideWhenUsed="0" w:qFormat="1"/>
+    <w:lsdException w:name="Medium List 2 Accent 1" w:semiHidden="0" w:uiPriority="66" w:unhideWhenUsed="0"/>
+    <w:lsdException w:name="Medium Grid 1 Accent 1" w:semiHidden="0" w:uiPriority="67" w:unhideWhenUsed="0"/>
+    <w:lsdException w:name="Medium Grid 2 Accent 1" w:semiHidden="0" w:uiPriority="68" w:unhideWhenUsed="0"/>
+    <w:lsdException w:name="Medium Grid 3 Accent 1" w:semiHidden="0" w:uiPriority="69" w:unhideWhenUsed="0"/>
+    <w:lsdException w:name="Dark List Accent 1" w:semiHidden="0" w:uiPriority="70" w:unhideWhenUsed="0"/>
+    <w:lsdException w:name="Colorful Shading Accent 1" w:semiHidden="0" w:uiPriority="71" w:unhideWhenUsed="0"/>
+    <w:lsdException w:name="Colorful List Accent 1" w:semiHidden="0" w:uiPriority="72" w:unhideWhenUsed="0"/>
+    <w:lsdException w:name="Colorful Grid Accent 1" w:semiHidden="0" w:uiPriority="73" w:unhideWhenUsed="0"/>
+    <w:lsdException w:name="Light Shading Accent 2" w:semiHidden="0" w:uiPriority="60" w:unhideWhenUsed="0"/>
+    <w:lsdException w:name="Light List Accent 2" w:semiHidden="0" w:uiPriority="61" w:unhideWhenUsed="0"/>
+    <w:lsdException w:name="Light Grid Accent 2" w:semiHidden="0" w:uiPriority="62" w:unhideWhenUsed="0"/>
+    <w:lsdException w:name="Medium Shading 1 Accent 2" w:semiHidden="0" w:uiPriority="63" w:unhideWhenUsed="0"/>
+    <w:lsdException w:name="Medium Shading 2 Accent 2" w:semiHidden="0" w:uiPriority="64" w:unhideWhenUsed="0"/>
+    <w:lsdException w:name="Medium List 1 Accent 2" w:semiHidden="0" w:uiPriority="65" w:unhideWhenUsed="0"/>
+    <w:lsdException w:name="Medium List 2 Accent 2" w:semiHidden="0" w:uiPriority="66" w:unhideWhenUsed="0"/>
+    <w:lsdException w:name="Medium Grid 1 Accent 2" w:semiHidden="0" w:uiPriority="67" w:unhideWhenUsed="0"/>
+    <w:lsdException w:name="Medium Grid 2 Accent 2" w:semiHidden="0" w:uiPriority="68" w:unhideWhenUsed="0"/>
+    <w:lsdException w:name="Medium Grid 3 Accent 2" w:semiHidden="0" w:uiPriority="69" w:unhideWhenUsed="0"/>
+    <w:lsdException w:name="Dark List Accent 2" w:semiHidden="0" w:uiPriority="70" w:unhideWhenUsed="0"/>
+    <w:lsdException w:name="Colorful Shading Accent 2" w:semiHidden="0" w:uiPriority="71" w:unhideWhenUsed="0"/>
+    <w:lsdException w:name="Colorful List Accent 2" w:semiHidden="0" w:uiPriority="72" w:unhideWhenUsed="0"/>
+    <w:lsdException w:name="Colorful Grid Accent 2" w:semiHidden="0" w:uiPriority="73" w:unhideWhenUsed="0"/>
+    <w:lsdException w:name="Light Shading Accent 3" w:semiHidden="0" w:uiPriority="60" w:unhideWhenUsed="0"/>
+    <w:lsdException w:name="Light List Accent 3" w:semiHidden="0" w:uiPriority="61" w:unhideWhenUsed="0"/>
+    <w:lsdException w:name="Light Grid Accent 3" w:semiHidden="0" w:uiPriority="62" w:unhideWhenUsed="0"/>
+    <w:lsdException w:name="Medium Shading 1 Accent 3" w:semiHidden="0" w:uiPriority="63" w:unhideWhenUsed="0"/>
+    <w:lsdException w:name="Medium Shading 2 Accent 3" w:semiHidden="0" w:uiPriority="64" w:unhideWhenUsed="0"/>
+    <w:lsdException w:name="Medium List 1 Accent 3" w:semiHidden="0" w:uiPriority="65" w:unhideWhenUsed="0"/>
+    <w:lsdException w:name="Medium List 2 Accent 3" w:semiHidden="0" w:uiPriority="66" w:unhideWhenUsed="0"/>
+    <w:lsdException w:name="Medium Grid 1 Accent 3" w:semiHidden="0" w:uiPriority="67" w:unhideWhenUsed="0"/>
+    <w:lsdException w:name="Medium Grid 2 Accent 3" w:semiHidden="0" w:uiPriority="68" w:unhideWhenUsed="0"/>
+    <w:lsdException w:name="Medium Grid 3 Accent 3" w:semiHidden="0" w:uiPriority="69" w:unhideWhenUsed="0"/>
+    <w:lsdException w:name="Dark List Accent 3" w:semiHidden="0" w:uiPriority="70" w:unhideWhenUsed="0"/>
+    <w:lsdException w:name="Colorful Shading Accent 3" w:semiHidden="0" w:uiPriority="71" w:unhideWhenUsed="0"/>
+    <w:lsdException w:name="Colorful List Accent 3" w:semiHidden="0" w:uiPriority="72" w:unhideWhenUsed="0"/>
+    <w:lsdException w:name="Colorful Grid Accent 3" w:semiHidden="0" w:uiPriority="73" w:unhideWhenUsed="0"/>
+    <w:lsdException w:name="Light Shading Accent 4" w:semiHidden="0" w:uiPriority="60" w:unhideWhenUsed="0"/>
+    <w:lsdException w:name="Light List Accent 4" w:semiHidden="0" w:uiPriority="61" w:unhideWhenUsed="0"/>
+    <w:lsdException w:name="Light Grid Accent 4" w:semiHidden="0" w:uiPriority="62" w:unhideWhenUsed="0"/>
+    <w:lsdException w:name="Medium Shading 1 Accent 4" w:semiHidden="0" w:uiPriority="63" w:unhideWhenUsed="0"/>
+    <w:lsdException w:name="Medium Shading 2 Accent 4" w:semiHidden="0" w:uiPriority="64" w:unhideWhenUsed="0"/>
+    <w:lsdException w:name="Medium List 1 Accent 4" w:semiHidden="0" w:uiPriority="65" w:unhideWhenUsed="0"/>
+    <w:lsdException w:name="Medium List 2 Accent 4" w:semiHidden="0" w:uiPriority="66" w:unhideWhenUsed="0"/>
+    <w:lsdException w:name="Medium Grid 1 Accent 4" w:semiHidden="0" w:uiPriority="67" w:unhideWhenUsed="0"/>
+    <w:lsdException w:name="Medium Grid 2 Accent 4" w:semiHidden="0" w:uiPriority="68" w:unhideWhenUsed="0"/>
+    <w:lsdException w:name="Medium Grid 3 Accent 4" w:semiHidden="0" w:uiPriority="69" w:unhideWhenUsed="0"/>
+    <w:lsdException w:name="Dark List Accent 4" w:semiHidden="0" w:uiPriority="70" w:unhideWhenUsed="0"/>
+    <w:lsdException w:name="Colorful Shading Accent 4" w:semiHidden="0" w:uiPriority="71" w:unhideWhenUsed="0"/>
+    <w:lsdException w:name="Colorful List Accent 4" w:semiHidden="0" w:uiPriority="72" w:unhideWhenUsed="0"/>
+    <w:lsdException w:name="Colorful Grid Accent 4" w:semiHidden="0" w:uiPriority="73" w:unhideWhenUsed="0"/>
+    <w:lsdException w:name="Light Shading Accent 5" w:semiHidden="0" w:uiPriority="60" w:unhideWhenUsed="0"/>
+    <w:lsdException w:name="Light List Accent 5" w:semiHidden="0" w:uiPriority="61" w:unhideWhenUsed="0"/>
+    <w:lsdException w:name="Light Grid Accent 5" w:semiHidden="0" w:uiPriority="62" w:unhideWhenUsed="0"/>
+    <w:lsdException w:name="Medium Shading 1 Accent 5" w:semiHidden="0" w:uiPriority="63" w:unhideWhenUsed="0"/>
+    <w:lsdException w:name="Medium Shading 2 Accent 5" w:semiHidden="0" w:uiPriority="64" w:unhideWhenUsed="0"/>
+    <w:lsdException w:name="Medium List 1 Accent 5" w:semiHidden="0" w:uiPriority="65" w:unhideWhenUsed="0"/>
+    <w:lsdException w:name="Medium List 2 Accent 5" w:semiHidden="0" w:uiPriority="66" w:unhideWhenUsed="0"/>
+    <w:lsdException w:name="Medium Grid 1 Accent 5" w:semiHidden="0" w:uiPriority="67" w:unhideWhenUsed="0"/>
+    <w:lsdException w:name="Medium Grid 2 Accent 5" w:semiHidden="0" w:uiPriority="68" w:unhideWhenUsed="0"/>
+    <w:lsdException w:name="Medium Grid 3 Accent 5" w:semiHidden="0" w:uiPriority="69" w:unhideWhenUsed="0"/>
+    <w:lsdException w:name="Dark List Accent 5" w:semiHidden="0" w:uiPriority="70" w:unhideWhenUsed="0"/>
+    <w:lsdException w:name="Colorful Shading Accent 5" w:semiHidden="0" w:uiPriority="71" w:unhideWhenUsed="0"/>
+    <w:lsdException w:name="Colorful List Accent 5" w:semiHidden="0" w:uiPriority="72" w:unhideWhenUsed="0"/>
+    <w:lsdException w:name="Colorful Grid Accent 5" w:semiHidden="0" w:uiPriority="73" w:unhideWhenUsed="0"/>
+    <w:lsdException w:name="Light Shading Accent 6" w:semiHidden="0" w:uiPriority="60" w:unhideWhenUsed="0"/>
+    <w:lsdException w:name="Light List Accent 6" w:semiHidden="0" w:uiPriority="61" w:unhideWhenUsed="0"/>
+    <w:lsdException w:name="Light Grid Accent 6" w:semiHidden="0" w:uiPriority="62" w:unhideWhenUsed="0"/>
+    <w:lsdException w:name="Medium Shading 1 Accent 6" w:semiHidden="0" w:uiPriority="63" w:unhideWhenUsed="0"/>
+    <w:lsdException w:name="Medium Shading 2 Accent 6" w:semiHidden="0" w:uiPriority="64" w:unhideWhenUsed="0"/>
+    <w:lsdException w:name="Medium List 1 Accent 6" w:semiHidden="0" w:uiPriority="65" w:unhideWhenUsed="0"/>
+    <w:lsdException w:name="Medium List 2 Accent 6" w:semiHidden="0" w:uiPriority="66" w:unhideWhenUsed="0"/>
+    <w:lsdException w:name="Medium Grid 1 Accent 6" w:semiHidden="0" w:uiPriority="67" w:unhideWhenUsed="0"/>
+    <w:lsdException w:name="Medium Grid 2 Accent 6" w:semiHidden="0" w:uiPriority="68" w:unhideWhenUsed="0"/>
+    <w:lsdException w:name="Medium Grid 3 Accent 6" w:semiHidden="0" w:uiPriority="69" w:unhideWhenUsed="0"/>
+    <w:lsdException w:name="Dark List Accent 6" w:semiHidden="0" w:uiPriority="70" w:unhideWhenUsed="0"/>
+    <w:lsdException w:name="Colorful Shading Accent 6" w:semiHidden="0" w:uiPriority="71" w:unhideWhenUsed="0"/>
+    <w:lsdException w:name="Colorful List Accent 6" w:semiHidden="0" w:uiPriority="72" w:unhideWhenUsed="0"/>
+    <w:lsdException w:name="Colorful Grid Accent 6" w:semiHidden="0" w:uiPriority="73" w:unhideWhenUsed="0"/>
+    <w:lsdException w:name="Subtle Emphasis" w:semiHidden="0" w:uiPriority="19" w:unhideWhenUsed="0" w:qFormat="1"/>
+    <w:lsdException w:name="Intense Emphasis" w:semiHidden="0" w:uiPriority="21" w:unhideWhenUsed="0" w:qFormat="1"/>
+    <w:lsdException w:name="Subtle Reference" w:semiHidden="0" w:uiPriority="31" w:unhideWhenUsed="0" w:qFormat="1"/>
+    <w:lsdException w:name="Intense Reference" w:semiHidden="0" w:uiPriority="32" w:unhideWhenUsed="0" w:qFormat="1"/>
+    <w:lsdException w:name="Book Title" w:semiHidden="0" w:uiPriority="33" w:unhideWhenUsed="0" w:qFormat="1"/>
+    <w:lsdException w:name="Bibliography" w:uiPriority="37"/>
+    <w:lsdException w:name="TOC Heading" w:uiPriority="39" w:qFormat="1"/>
   </w:latentStyles>
-  <w:style w:type="paragraph" w:default="1" w:styleId="Standaard">
+  <w:style w:type="paragraph" w:default="1" w:styleId="Normal">
     <w:name w:val="Normal"/>
     <w:qFormat/>
     <w:rsid w:val="007A1DF9"/>
   </w:style>
-  <w:style w:type="paragraph" w:styleId="Kop1">
+  <w:style w:type="paragraph" w:styleId="Heading1">
     <w:name w:val="heading 1"/>
-    <w:basedOn w:val="Standaard"/>
-    <w:next w:val="Standaard"/>
-    <w:link w:val="Kop1Char"/>
+    <w:basedOn w:val="Normal"/>
+    <w:next w:val="Normal"/>
+    <w:link w:val="Heading1Char"/>
     <w:uiPriority w:val="9"/>
     <w:qFormat/>
     <w:rsid w:val="002E78E1"/>
@@ -8590,11 +8435,11 @@
       <w:szCs w:val="32"/>
     </w:rPr>
   </w:style>
-  <w:style w:type="paragraph" w:styleId="Kop2">
+  <w:style w:type="paragraph" w:styleId="Heading2">
     <w:name w:val="heading 2"/>
-    <w:basedOn w:val="Standaard"/>
-    <w:next w:val="Standaard"/>
-    <w:link w:val="Kop2Char"/>
+    <w:basedOn w:val="Normal"/>
+    <w:next w:val="Normal"/>
+    <w:link w:val="Heading2Char"/>
     <w:uiPriority w:val="9"/>
     <w:unhideWhenUsed/>
     <w:qFormat/>
@@ -8612,11 +8457,11 @@
       <w:szCs w:val="26"/>
     </w:rPr>
   </w:style>
-  <w:style w:type="paragraph" w:styleId="Kop3">
+  <w:style w:type="paragraph" w:styleId="Heading3">
     <w:name w:val="heading 3"/>
-    <w:basedOn w:val="Standaard"/>
-    <w:next w:val="Standaard"/>
-    <w:link w:val="Kop3Char"/>
+    <w:basedOn w:val="Normal"/>
+    <w:next w:val="Normal"/>
+    <w:link w:val="Heading3Char"/>
     <w:uiPriority w:val="9"/>
     <w:unhideWhenUsed/>
     <w:qFormat/>
@@ -8634,13 +8479,13 @@
       <w:szCs w:val="24"/>
     </w:rPr>
   </w:style>
-  <w:style w:type="character" w:default="1" w:styleId="Standaardalinea-lettertype">
+  <w:style w:type="character" w:default="1" w:styleId="DefaultParagraphFont">
     <w:name w:val="Default Paragraph Font"/>
     <w:uiPriority w:val="1"/>
     <w:semiHidden/>
     <w:unhideWhenUsed/>
   </w:style>
-  <w:style w:type="table" w:default="1" w:styleId="Standaardtabel">
+  <w:style w:type="table" w:default="1" w:styleId="TableNormal">
     <w:name w:val="Normal Table"/>
     <w:uiPriority w:val="99"/>
     <w:semiHidden/>
@@ -8655,21 +8500,22 @@
       </w:tblCellMar>
     </w:tblPr>
   </w:style>
-  <w:style w:type="numbering" w:default="1" w:styleId="Geenlijst">
+  <w:style w:type="numbering" w:default="1" w:styleId="NoList">
     <w:name w:val="No List"/>
     <w:uiPriority w:val="99"/>
     <w:semiHidden/>
     <w:unhideWhenUsed/>
   </w:style>
-  <w:style w:type="table" w:styleId="Tabelraster">
+  <w:style w:type="table" w:styleId="TableGrid">
     <w:name w:val="Table Grid"/>
-    <w:basedOn w:val="Standaardtabel"/>
+    <w:basedOn w:val="TableNormal"/>
     <w:uiPriority w:val="39"/>
     <w:rsid w:val="00DF063D"/>
     <w:pPr>
       <w:spacing w:after="0" w:line="240" w:lineRule="auto"/>
     </w:pPr>
     <w:tblPr>
+      <w:tblInd w:w="0" w:type="dxa"/>
       <w:tblBorders>
         <w:top w:val="single" w:sz="4" w:space="0" w:color="auto"/>
         <w:left w:val="single" w:sz="4" w:space="0" w:color="auto"/>
@@ -8678,11 +8524,17 @@
         <w:insideH w:val="single" w:sz="4" w:space="0" w:color="auto"/>
         <w:insideV w:val="single" w:sz="4" w:space="0" w:color="auto"/>
       </w:tblBorders>
+      <w:tblCellMar>
+        <w:top w:w="0" w:type="dxa"/>
+        <w:left w:w="108" w:type="dxa"/>
+        <w:bottom w:w="0" w:type="dxa"/>
+        <w:right w:w="108" w:type="dxa"/>
+      </w:tblCellMar>
     </w:tblPr>
   </w:style>
-  <w:style w:type="paragraph" w:styleId="Lijstalinea">
+  <w:style w:type="paragraph" w:styleId="ListParagraph">
     <w:name w:val="List Paragraph"/>
-    <w:basedOn w:val="Standaard"/>
+    <w:basedOn w:val="Normal"/>
     <w:uiPriority w:val="34"/>
     <w:qFormat/>
     <w:rsid w:val="00DF063D"/>
@@ -8691,9 +8543,9 @@
       <w:contextualSpacing/>
     </w:pPr>
   </w:style>
-  <w:style w:type="character" w:styleId="Verwijzingopmerking">
+  <w:style w:type="character" w:styleId="CommentReference">
     <w:name w:val="annotation reference"/>
-    <w:basedOn w:val="Standaardalinea-lettertype"/>
+    <w:basedOn w:val="DefaultParagraphFont"/>
     <w:uiPriority w:val="99"/>
     <w:semiHidden/>
     <w:unhideWhenUsed/>
@@ -8703,10 +8555,10 @@
       <w:szCs w:val="16"/>
     </w:rPr>
   </w:style>
-  <w:style w:type="paragraph" w:styleId="Tekstopmerking">
+  <w:style w:type="paragraph" w:styleId="CommentText">
     <w:name w:val="annotation text"/>
-    <w:basedOn w:val="Standaard"/>
-    <w:link w:val="TekstopmerkingChar"/>
+    <w:basedOn w:val="Normal"/>
+    <w:link w:val="CommentTextChar"/>
     <w:uiPriority w:val="99"/>
     <w:semiHidden/>
     <w:unhideWhenUsed/>
@@ -8719,10 +8571,10 @@
       <w:szCs w:val="20"/>
     </w:rPr>
   </w:style>
-  <w:style w:type="character" w:customStyle="1" w:styleId="TekstopmerkingChar">
-    <w:name w:val="Tekst opmerking Char"/>
-    <w:basedOn w:val="Standaardalinea-lettertype"/>
-    <w:link w:val="Tekstopmerking"/>
+  <w:style w:type="character" w:customStyle="1" w:styleId="CommentTextChar">
+    <w:name w:val="Comment Text Char"/>
+    <w:basedOn w:val="DefaultParagraphFont"/>
+    <w:link w:val="CommentText"/>
     <w:uiPriority w:val="99"/>
     <w:semiHidden/>
     <w:rsid w:val="00B81A7F"/>
@@ -8731,11 +8583,11 @@
       <w:szCs w:val="20"/>
     </w:rPr>
   </w:style>
-  <w:style w:type="paragraph" w:styleId="Onderwerpvanopmerking">
+  <w:style w:type="paragraph" w:styleId="CommentSubject">
     <w:name w:val="annotation subject"/>
-    <w:basedOn w:val="Tekstopmerking"/>
-    <w:next w:val="Tekstopmerking"/>
-    <w:link w:val="OnderwerpvanopmerkingChar"/>
+    <w:basedOn w:val="CommentText"/>
+    <w:next w:val="CommentText"/>
+    <w:link w:val="CommentSubjectChar"/>
     <w:uiPriority w:val="99"/>
     <w:semiHidden/>
     <w:unhideWhenUsed/>
@@ -8745,10 +8597,10 @@
       <w:bCs/>
     </w:rPr>
   </w:style>
-  <w:style w:type="character" w:customStyle="1" w:styleId="OnderwerpvanopmerkingChar">
-    <w:name w:val="Onderwerp van opmerking Char"/>
-    <w:basedOn w:val="TekstopmerkingChar"/>
-    <w:link w:val="Onderwerpvanopmerking"/>
+  <w:style w:type="character" w:customStyle="1" w:styleId="CommentSubjectChar">
+    <w:name w:val="Comment Subject Char"/>
+    <w:basedOn w:val="CommentTextChar"/>
+    <w:link w:val="CommentSubject"/>
     <w:uiPriority w:val="99"/>
     <w:semiHidden/>
     <w:rsid w:val="00B81A7F"/>
@@ -8759,10 +8611,10 @@
       <w:szCs w:val="20"/>
     </w:rPr>
   </w:style>
-  <w:style w:type="paragraph" w:styleId="Ballontekst">
+  <w:style w:type="paragraph" w:styleId="BalloonText">
     <w:name w:val="Balloon Text"/>
-    <w:basedOn w:val="Standaard"/>
-    <w:link w:val="BallontekstChar"/>
+    <w:basedOn w:val="Normal"/>
+    <w:link w:val="BalloonTextChar"/>
     <w:uiPriority w:val="99"/>
     <w:semiHidden/>
     <w:unhideWhenUsed/>
@@ -8776,10 +8628,10 @@
       <w:szCs w:val="18"/>
     </w:rPr>
   </w:style>
-  <w:style w:type="character" w:customStyle="1" w:styleId="BallontekstChar">
-    <w:name w:val="Ballontekst Char"/>
-    <w:basedOn w:val="Standaardalinea-lettertype"/>
-    <w:link w:val="Ballontekst"/>
+  <w:style w:type="character" w:customStyle="1" w:styleId="BalloonTextChar">
+    <w:name w:val="Balloon Text Char"/>
+    <w:basedOn w:val="DefaultParagraphFont"/>
+    <w:link w:val="BalloonText"/>
     <w:uiPriority w:val="99"/>
     <w:semiHidden/>
     <w:rsid w:val="00B81A7F"/>
@@ -8789,9 +8641,9 @@
       <w:szCs w:val="18"/>
     </w:rPr>
   </w:style>
-  <w:style w:type="paragraph" w:styleId="Geenafstand">
+  <w:style w:type="paragraph" w:styleId="NoSpacing">
     <w:name w:val="No Spacing"/>
-    <w:link w:val="GeenafstandChar"/>
+    <w:link w:val="NoSpacingChar"/>
     <w:uiPriority w:val="1"/>
     <w:qFormat/>
     <w:rsid w:val="00CD5085"/>
@@ -8803,10 +8655,10 @@
       <w:lang w:val="nl-NL" w:eastAsia="nl-NL"/>
     </w:rPr>
   </w:style>
-  <w:style w:type="character" w:customStyle="1" w:styleId="GeenafstandChar">
-    <w:name w:val="Geen afstand Char"/>
-    <w:basedOn w:val="Standaardalinea-lettertype"/>
-    <w:link w:val="Geenafstand"/>
+  <w:style w:type="character" w:customStyle="1" w:styleId="NoSpacingChar">
+    <w:name w:val="No Spacing Char"/>
+    <w:basedOn w:val="DefaultParagraphFont"/>
+    <w:link w:val="NoSpacing"/>
     <w:uiPriority w:val="1"/>
     <w:rsid w:val="00CD5085"/>
     <w:rPr>
@@ -8814,10 +8666,10 @@
       <w:lang w:val="nl-NL" w:eastAsia="nl-NL"/>
     </w:rPr>
   </w:style>
-  <w:style w:type="character" w:customStyle="1" w:styleId="Kop1Char">
-    <w:name w:val="Kop 1 Char"/>
-    <w:basedOn w:val="Standaardalinea-lettertype"/>
-    <w:link w:val="Kop1"/>
+  <w:style w:type="character" w:customStyle="1" w:styleId="Heading1Char">
+    <w:name w:val="Heading 1 Char"/>
+    <w:basedOn w:val="DefaultParagraphFont"/>
+    <w:link w:val="Heading1"/>
     <w:uiPriority w:val="9"/>
     <w:rsid w:val="002E78E1"/>
     <w:rPr>
@@ -8827,10 +8679,10 @@
       <w:szCs w:val="32"/>
     </w:rPr>
   </w:style>
-  <w:style w:type="paragraph" w:styleId="Kopvaninhoudsopgave">
+  <w:style w:type="paragraph" w:styleId="TOCHeading">
     <w:name w:val="TOC Heading"/>
-    <w:basedOn w:val="Kop1"/>
-    <w:next w:val="Standaard"/>
+    <w:basedOn w:val="Heading1"/>
+    <w:next w:val="Normal"/>
     <w:uiPriority w:val="39"/>
     <w:unhideWhenUsed/>
     <w:qFormat/>
@@ -8842,10 +8694,10 @@
       <w:lang w:val="nl-NL" w:eastAsia="nl-NL"/>
     </w:rPr>
   </w:style>
-  <w:style w:type="character" w:customStyle="1" w:styleId="Kop2Char">
-    <w:name w:val="Kop 2 Char"/>
-    <w:basedOn w:val="Standaardalinea-lettertype"/>
-    <w:link w:val="Kop2"/>
+  <w:style w:type="character" w:customStyle="1" w:styleId="Heading2Char">
+    <w:name w:val="Heading 2 Char"/>
+    <w:basedOn w:val="DefaultParagraphFont"/>
+    <w:link w:val="Heading2"/>
     <w:uiPriority w:val="9"/>
     <w:rsid w:val="002E78E1"/>
     <w:rPr>
@@ -8855,10 +8707,10 @@
       <w:szCs w:val="26"/>
     </w:rPr>
   </w:style>
-  <w:style w:type="paragraph" w:styleId="Koptekst">
+  <w:style w:type="paragraph" w:styleId="Header">
     <w:name w:val="header"/>
-    <w:basedOn w:val="Standaard"/>
-    <w:link w:val="KoptekstChar"/>
+    <w:basedOn w:val="Normal"/>
+    <w:link w:val="HeaderChar"/>
     <w:uiPriority w:val="99"/>
     <w:unhideWhenUsed/>
     <w:rsid w:val="000D2339"/>
@@ -8870,17 +8722,17 @@
       <w:spacing w:after="0" w:line="240" w:lineRule="auto"/>
     </w:pPr>
   </w:style>
-  <w:style w:type="character" w:customStyle="1" w:styleId="KoptekstChar">
-    <w:name w:val="Koptekst Char"/>
-    <w:basedOn w:val="Standaardalinea-lettertype"/>
-    <w:link w:val="Koptekst"/>
+  <w:style w:type="character" w:customStyle="1" w:styleId="HeaderChar">
+    <w:name w:val="Header Char"/>
+    <w:basedOn w:val="DefaultParagraphFont"/>
+    <w:link w:val="Header"/>
     <w:uiPriority w:val="99"/>
     <w:rsid w:val="000D2339"/>
   </w:style>
-  <w:style w:type="paragraph" w:styleId="Voettekst">
+  <w:style w:type="paragraph" w:styleId="Footer">
     <w:name w:val="footer"/>
-    <w:basedOn w:val="Standaard"/>
-    <w:link w:val="VoettekstChar"/>
+    <w:basedOn w:val="Normal"/>
+    <w:link w:val="FooterChar"/>
     <w:uiPriority w:val="99"/>
     <w:unhideWhenUsed/>
     <w:rsid w:val="000D2339"/>
@@ -8892,17 +8744,17 @@
       <w:spacing w:after="0" w:line="240" w:lineRule="auto"/>
     </w:pPr>
   </w:style>
-  <w:style w:type="character" w:customStyle="1" w:styleId="VoettekstChar">
-    <w:name w:val="Voettekst Char"/>
-    <w:basedOn w:val="Standaardalinea-lettertype"/>
-    <w:link w:val="Voettekst"/>
+  <w:style w:type="character" w:customStyle="1" w:styleId="FooterChar">
+    <w:name w:val="Footer Char"/>
+    <w:basedOn w:val="DefaultParagraphFont"/>
+    <w:link w:val="Footer"/>
     <w:uiPriority w:val="99"/>
     <w:rsid w:val="000D2339"/>
   </w:style>
-  <w:style w:type="paragraph" w:styleId="Inhopg1">
+  <w:style w:type="paragraph" w:styleId="TOC1">
     <w:name w:val="toc 1"/>
-    <w:basedOn w:val="Standaard"/>
-    <w:next w:val="Standaard"/>
+    <w:basedOn w:val="Normal"/>
+    <w:next w:val="Normal"/>
     <w:autoRedefine/>
     <w:uiPriority w:val="39"/>
     <w:unhideWhenUsed/>
@@ -8911,10 +8763,10 @@
       <w:spacing w:after="100"/>
     </w:pPr>
   </w:style>
-  <w:style w:type="paragraph" w:styleId="Inhopg2">
+  <w:style w:type="paragraph" w:styleId="TOC2">
     <w:name w:val="toc 2"/>
-    <w:basedOn w:val="Standaard"/>
-    <w:next w:val="Standaard"/>
+    <w:basedOn w:val="Normal"/>
+    <w:next w:val="Normal"/>
     <w:autoRedefine/>
     <w:uiPriority w:val="39"/>
     <w:unhideWhenUsed/>
@@ -8926,7 +8778,7 @@
   </w:style>
   <w:style w:type="character" w:styleId="Hyperlink">
     <w:name w:val="Hyperlink"/>
-    <w:basedOn w:val="Standaardalinea-lettertype"/>
+    <w:basedOn w:val="DefaultParagraphFont"/>
     <w:uiPriority w:val="99"/>
     <w:unhideWhenUsed/>
     <w:rsid w:val="00DD4324"/>
@@ -8935,10 +8787,10 @@
       <w:u w:val="single"/>
     </w:rPr>
   </w:style>
-  <w:style w:type="character" w:customStyle="1" w:styleId="Kop3Char">
-    <w:name w:val="Kop 3 Char"/>
-    <w:basedOn w:val="Standaardalinea-lettertype"/>
-    <w:link w:val="Kop3"/>
+  <w:style w:type="character" w:customStyle="1" w:styleId="Heading3Char">
+    <w:name w:val="Heading 3 Char"/>
+    <w:basedOn w:val="DefaultParagraphFont"/>
+    <w:link w:val="Heading3"/>
     <w:uiPriority w:val="9"/>
     <w:rsid w:val="00707566"/>
     <w:rPr>
@@ -8948,10 +8800,573 @@
       <w:szCs w:val="24"/>
     </w:rPr>
   </w:style>
-  <w:style w:type="paragraph" w:styleId="Inhopg3">
+  <w:style w:type="paragraph" w:styleId="TOC3">
     <w:name w:val="toc 3"/>
-    <w:basedOn w:val="Standaard"/>
-    <w:next w:val="Standaard"/>
+    <w:basedOn w:val="Normal"/>
+    <w:next w:val="Normal"/>
+    <w:autoRedefine/>
+    <w:uiPriority w:val="39"/>
+    <w:unhideWhenUsed/>
+    <w:rsid w:val="00707566"/>
+    <w:pPr>
+      <w:spacing w:after="100"/>
+      <w:ind w:left="440"/>
+    </w:pPr>
+  </w:style>
+</w:styles>
+</file>
+
+<file path=word/stylesWithEffects.xml><?xml version="1.0" encoding="utf-8"?>
+<w:styles xmlns:wpc="http://schemas.microsoft.com/office/word/2010/wordprocessingCanvas" xmlns:mc="http://schemas.openxmlformats.org/markup-compatibility/2006" xmlns:o="urn:schemas-microsoft-com:office:office" xmlns:r="http://schemas.openxmlformats.org/officeDocument/2006/relationships" xmlns:m="http://schemas.openxmlformats.org/officeDocument/2006/math" xmlns:v="urn:schemas-microsoft-com:vml" xmlns:wp14="http://schemas.microsoft.com/office/word/2010/wordprocessingDrawing" xmlns:wp="http://schemas.openxmlformats.org/drawingml/2006/wordprocessingDrawing" xmlns:w10="urn:schemas-microsoft-com:office:word" xmlns:w="http://schemas.openxmlformats.org/wordprocessingml/2006/main" xmlns:w14="http://schemas.microsoft.com/office/word/2010/wordml" xmlns:wpg="http://schemas.microsoft.com/office/word/2010/wordprocessingGroup" xmlns:wpi="http://schemas.microsoft.com/office/word/2010/wordprocessingInk" xmlns:wne="http://schemas.microsoft.com/office/word/2006/wordml" xmlns:wps="http://schemas.microsoft.com/office/word/2010/wordprocessingShape" mc:Ignorable="w14 wp14">
+  <w:docDefaults>
+    <w:rPrDefault>
+      <w:rPr>
+        <w:rFonts w:asciiTheme="minorHAnsi" w:eastAsiaTheme="minorHAnsi" w:hAnsiTheme="minorHAnsi" w:cstheme="minorBidi"/>
+        <w:sz w:val="22"/>
+        <w:szCs w:val="22"/>
+        <w:lang w:val="en-US" w:eastAsia="en-US" w:bidi="ar-SA"/>
+      </w:rPr>
+    </w:rPrDefault>
+    <w:pPrDefault>
+      <w:pPr>
+        <w:spacing w:after="160" w:line="259" w:lineRule="auto"/>
+      </w:pPr>
+    </w:pPrDefault>
+  </w:docDefaults>
+  <w:latentStyles w:defLockedState="0" w:defUIPriority="99" w:defSemiHidden="1" w:defUnhideWhenUsed="1" w:defQFormat="0" w:count="267">
+    <w:lsdException w:name="Normal" w:semiHidden="0" w:uiPriority="0" w:unhideWhenUsed="0" w:qFormat="1"/>
+    <w:lsdException w:name="heading 1" w:semiHidden="0" w:uiPriority="9" w:unhideWhenUsed="0" w:qFormat="1"/>
+    <w:lsdException w:name="heading 2" w:uiPriority="9" w:qFormat="1"/>
+    <w:lsdException w:name="heading 3" w:uiPriority="9" w:qFormat="1"/>
+    <w:lsdException w:name="heading 4" w:uiPriority="9" w:qFormat="1"/>
+    <w:lsdException w:name="heading 5" w:uiPriority="9" w:qFormat="1"/>
+    <w:lsdException w:name="heading 6" w:uiPriority="9" w:qFormat="1"/>
+    <w:lsdException w:name="heading 7" w:uiPriority="9" w:qFormat="1"/>
+    <w:lsdException w:name="heading 8" w:uiPriority="9" w:qFormat="1"/>
+    <w:lsdException w:name="heading 9" w:uiPriority="9" w:qFormat="1"/>
+    <w:lsdException w:name="toc 1" w:uiPriority="39"/>
+    <w:lsdException w:name="toc 2" w:uiPriority="39"/>
+    <w:lsdException w:name="toc 3" w:uiPriority="39"/>
+    <w:lsdException w:name="toc 4" w:uiPriority="39"/>
+    <w:lsdException w:name="toc 5" w:uiPriority="39"/>
+    <w:lsdException w:name="toc 6" w:uiPriority="39"/>
+    <w:lsdException w:name="toc 7" w:uiPriority="39"/>
+    <w:lsdException w:name="toc 8" w:uiPriority="39"/>
+    <w:lsdException w:name="toc 9" w:uiPriority="39"/>
+    <w:lsdException w:name="caption" w:uiPriority="35" w:qFormat="1"/>
+    <w:lsdException w:name="Title" w:semiHidden="0" w:uiPriority="10" w:unhideWhenUsed="0" w:qFormat="1"/>
+    <w:lsdException w:name="Default Paragraph Font" w:uiPriority="1"/>
+    <w:lsdException w:name="Subtitle" w:semiHidden="0" w:uiPriority="11" w:unhideWhenUsed="0" w:qFormat="1"/>
+    <w:lsdException w:name="Strong" w:semiHidden="0" w:uiPriority="22" w:unhideWhenUsed="0" w:qFormat="1"/>
+    <w:lsdException w:name="Emphasis" w:semiHidden="0" w:uiPriority="20" w:unhideWhenUsed="0" w:qFormat="1"/>
+    <w:lsdException w:name="Table Grid" w:semiHidden="0" w:uiPriority="39" w:unhideWhenUsed="0"/>
+    <w:lsdException w:name="Placeholder Text" w:unhideWhenUsed="0"/>
+    <w:lsdException w:name="No Spacing" w:semiHidden="0" w:uiPriority="1" w:unhideWhenUsed="0" w:qFormat="1"/>
+    <w:lsdException w:name="Light Shading" w:semiHidden="0" w:uiPriority="60" w:unhideWhenUsed="0"/>
+    <w:lsdException w:name="Light List" w:semiHidden="0" w:uiPriority="61" w:unhideWhenUsed="0"/>
+    <w:lsdException w:name="Light Grid" w:semiHidden="0" w:uiPriority="62" w:unhideWhenUsed="0"/>
+    <w:lsdException w:name="Medium Shading 1" w:semiHidden="0" w:uiPriority="63" w:unhideWhenUsed="0"/>
+    <w:lsdException w:name="Medium Shading 2" w:semiHidden="0" w:uiPriority="64" w:unhideWhenUsed="0"/>
+    <w:lsdException w:name="Medium List 1" w:semiHidden="0" w:uiPriority="65" w:unhideWhenUsed="0"/>
+    <w:lsdException w:name="Medium List 2" w:semiHidden="0" w:uiPriority="66" w:unhideWhenUsed="0"/>
+    <w:lsdException w:name="Medium Grid 1" w:semiHidden="0" w:uiPriority="67" w:unhideWhenUsed="0"/>
+    <w:lsdException w:name="Medium Grid 2" w:semiHidden="0" w:uiPriority="68" w:unhideWhenUsed="0"/>
+    <w:lsdException w:name="Medium Grid 3" w:semiHidden="0" w:uiPriority="69" w:unhideWhenUsed="0"/>
+    <w:lsdException w:name="Dark List" w:semiHidden="0" w:uiPriority="70" w:unhideWhenUsed="0"/>
+    <w:lsdException w:name="Colorful Shading" w:semiHidden="0" w:uiPriority="71" w:unhideWhenUsed="0"/>
+    <w:lsdException w:name="Colorful List" w:semiHidden="0" w:uiPriority="72" w:unhideWhenUsed="0"/>
+    <w:lsdException w:name="Colorful Grid" w:semiHidden="0" w:uiPriority="73" w:unhideWhenUsed="0"/>
+    <w:lsdException w:name="Light Shading Accent 1" w:semiHidden="0" w:uiPriority="60" w:unhideWhenUsed="0"/>
+    <w:lsdException w:name="Light List Accent 1" w:semiHidden="0" w:uiPriority="61" w:unhideWhenUsed="0"/>
+    <w:lsdException w:name="Light Grid Accent 1" w:semiHidden="0" w:uiPriority="62" w:unhideWhenUsed="0"/>
+    <w:lsdException w:name="Medium Shading 1 Accent 1" w:semiHidden="0" w:uiPriority="63" w:unhideWhenUsed="0"/>
+    <w:lsdException w:name="Medium Shading 2 Accent 1" w:semiHidden="0" w:uiPriority="64" w:unhideWhenUsed="0"/>
+    <w:lsdException w:name="Medium List 1 Accent 1" w:semiHidden="0" w:uiPriority="65" w:unhideWhenUsed="0"/>
+    <w:lsdException w:name="Revision" w:unhideWhenUsed="0"/>
+    <w:lsdException w:name="List Paragraph" w:semiHidden="0" w:uiPriority="34" w:unhideWhenUsed="0" w:qFormat="1"/>
+    <w:lsdException w:name="Quote" w:semiHidden="0" w:uiPriority="29" w:unhideWhenUsed="0" w:qFormat="1"/>
+    <w:lsdException w:name="Intense Quote" w:semiHidden="0" w:uiPriority="30" w:unhideWhenUsed="0" w:qFormat="1"/>
+    <w:lsdException w:name="Medium List 2 Accent 1" w:semiHidden="0" w:uiPriority="66" w:unhideWhenUsed="0"/>
+    <w:lsdException w:name="Medium Grid 1 Accent 1" w:semiHidden="0" w:uiPriority="67" w:unhideWhenUsed="0"/>
+    <w:lsdException w:name="Medium Grid 2 Accent 1" w:semiHidden="0" w:uiPriority="68" w:unhideWhenUsed="0"/>
+    <w:lsdException w:name="Medium Grid 3 Accent 1" w:semiHidden="0" w:uiPriority="69" w:unhideWhenUsed="0"/>
+    <w:lsdException w:name="Dark List Accent 1" w:semiHidden="0" w:uiPriority="70" w:unhideWhenUsed="0"/>
+    <w:lsdException w:name="Colorful Shading Accent 1" w:semiHidden="0" w:uiPriority="71" w:unhideWhenUsed="0"/>
+    <w:lsdException w:name="Colorful List Accent 1" w:semiHidden="0" w:uiPriority="72" w:unhideWhenUsed="0"/>
+    <w:lsdException w:name="Colorful Grid Accent 1" w:semiHidden="0" w:uiPriority="73" w:unhideWhenUsed="0"/>
+    <w:lsdException w:name="Light Shading Accent 2" w:semiHidden="0" w:uiPriority="60" w:unhideWhenUsed="0"/>
+    <w:lsdException w:name="Light List Accent 2" w:semiHidden="0" w:uiPriority="61" w:unhideWhenUsed="0"/>
+    <w:lsdException w:name="Light Grid Accent 2" w:semiHidden="0" w:uiPriority="62" w:unhideWhenUsed="0"/>
+    <w:lsdException w:name="Medium Shading 1 Accent 2" w:semiHidden="0" w:uiPriority="63" w:unhideWhenUsed="0"/>
+    <w:lsdException w:name="Medium Shading 2 Accent 2" w:semiHidden="0" w:uiPriority="64" w:unhideWhenUsed="0"/>
+    <w:lsdException w:name="Medium List 1 Accent 2" w:semiHidden="0" w:uiPriority="65" w:unhideWhenUsed="0"/>
+    <w:lsdException w:name="Medium List 2 Accent 2" w:semiHidden="0" w:uiPriority="66" w:unhideWhenUsed="0"/>
+    <w:lsdException w:name="Medium Grid 1 Accent 2" w:semiHidden="0" w:uiPriority="67" w:unhideWhenUsed="0"/>
+    <w:lsdException w:name="Medium Grid 2 Accent 2" w:semiHidden="0" w:uiPriority="68" w:unhideWhenUsed="0"/>
+    <w:lsdException w:name="Medium Grid 3 Accent 2" w:semiHidden="0" w:uiPriority="69" w:unhideWhenUsed="0"/>
+    <w:lsdException w:name="Dark List Accent 2" w:semiHidden="0" w:uiPriority="70" w:unhideWhenUsed="0"/>
+    <w:lsdException w:name="Colorful Shading Accent 2" w:semiHidden="0" w:uiPriority="71" w:unhideWhenUsed="0"/>
+    <w:lsdException w:name="Colorful List Accent 2" w:semiHidden="0" w:uiPriority="72" w:unhideWhenUsed="0"/>
+    <w:lsdException w:name="Colorful Grid Accent 2" w:semiHidden="0" w:uiPriority="73" w:unhideWhenUsed="0"/>
+    <w:lsdException w:name="Light Shading Accent 3" w:semiHidden="0" w:uiPriority="60" w:unhideWhenUsed="0"/>
+    <w:lsdException w:name="Light List Accent 3" w:semiHidden="0" w:uiPriority="61" w:unhideWhenUsed="0"/>
+    <w:lsdException w:name="Light Grid Accent 3" w:semiHidden="0" w:uiPriority="62" w:unhideWhenUsed="0"/>
+    <w:lsdException w:name="Medium Shading 1 Accent 3" w:semiHidden="0" w:uiPriority="63" w:unhideWhenUsed="0"/>
+    <w:lsdException w:name="Medium Shading 2 Accent 3" w:semiHidden="0" w:uiPriority="64" w:unhideWhenUsed="0"/>
+    <w:lsdException w:name="Medium List 1 Accent 3" w:semiHidden="0" w:uiPriority="65" w:unhideWhenUsed="0"/>
+    <w:lsdException w:name="Medium List 2 Accent 3" w:semiHidden="0" w:uiPriority="66" w:unhideWhenUsed="0"/>
+    <w:lsdException w:name="Medium Grid 1 Accent 3" w:semiHidden="0" w:uiPriority="67" w:unhideWhenUsed="0"/>
+    <w:lsdException w:name="Medium Grid 2 Accent 3" w:semiHidden="0" w:uiPriority="68" w:unhideWhenUsed="0"/>
+    <w:lsdException w:name="Medium Grid 3 Accent 3" w:semiHidden="0" w:uiPriority="69" w:unhideWhenUsed="0"/>
+    <w:lsdException w:name="Dark List Accent 3" w:semiHidden="0" w:uiPriority="70" w:unhideWhenUsed="0"/>
+    <w:lsdException w:name="Colorful Shading Accent 3" w:semiHidden="0" w:uiPriority="71" w:unhideWhenUsed="0"/>
+    <w:lsdException w:name="Colorful List Accent 3" w:semiHidden="0" w:uiPriority="72" w:unhideWhenUsed="0"/>
+    <w:lsdException w:name="Colorful Grid Accent 3" w:semiHidden="0" w:uiPriority="73" w:unhideWhenUsed="0"/>
+    <w:lsdException w:name="Light Shading Accent 4" w:semiHidden="0" w:uiPriority="60" w:unhideWhenUsed="0"/>
+    <w:lsdException w:name="Light List Accent 4" w:semiHidden="0" w:uiPriority="61" w:unhideWhenUsed="0"/>
+    <w:lsdException w:name="Light Grid Accent 4" w:semiHidden="0" w:uiPriority="62" w:unhideWhenUsed="0"/>
+    <w:lsdException w:name="Medium Shading 1 Accent 4" w:semiHidden="0" w:uiPriority="63" w:unhideWhenUsed="0"/>
+    <w:lsdException w:name="Medium Shading 2 Accent 4" w:semiHidden="0" w:uiPriority="64" w:unhideWhenUsed="0"/>
+    <w:lsdException w:name="Medium List 1 Accent 4" w:semiHidden="0" w:uiPriority="65" w:unhideWhenUsed="0"/>
+    <w:lsdException w:name="Medium List 2 Accent 4" w:semiHidden="0" w:uiPriority="66" w:unhideWhenUsed="0"/>
+    <w:lsdException w:name="Medium Grid 1 Accent 4" w:semiHidden="0" w:uiPriority="67" w:unhideWhenUsed="0"/>
+    <w:lsdException w:name="Medium Grid 2 Accent 4" w:semiHidden="0" w:uiPriority="68" w:unhideWhenUsed="0"/>
+    <w:lsdException w:name="Medium Grid 3 Accent 4" w:semiHidden="0" w:uiPriority="69" w:unhideWhenUsed="0"/>
+    <w:lsdException w:name="Dark List Accent 4" w:semiHidden="0" w:uiPriority="70" w:unhideWhenUsed="0"/>
+    <w:lsdException w:name="Colorful Shading Accent 4" w:semiHidden="0" w:uiPriority="71" w:unhideWhenUsed="0"/>
+    <w:lsdException w:name="Colorful List Accent 4" w:semiHidden="0" w:uiPriority="72" w:unhideWhenUsed="0"/>
+    <w:lsdException w:name="Colorful Grid Accent 4" w:semiHidden="0" w:uiPriority="73" w:unhideWhenUsed="0"/>
+    <w:lsdException w:name="Light Shading Accent 5" w:semiHidden="0" w:uiPriority="60" w:unhideWhenUsed="0"/>
+    <w:lsdException w:name="Light List Accent 5" w:semiHidden="0" w:uiPriority="61" w:unhideWhenUsed="0"/>
+    <w:lsdException w:name="Light Grid Accent 5" w:semiHidden="0" w:uiPriority="62" w:unhideWhenUsed="0"/>
+    <w:lsdException w:name="Medium Shading 1 Accent 5" w:semiHidden="0" w:uiPriority="63" w:unhideWhenUsed="0"/>
+    <w:lsdException w:name="Medium Shading 2 Accent 5" w:semiHidden="0" w:uiPriority="64" w:unhideWhenUsed="0"/>
+    <w:lsdException w:name="Medium List 1 Accent 5" w:semiHidden="0" w:uiPriority="65" w:unhideWhenUsed="0"/>
+    <w:lsdException w:name="Medium List 2 Accent 5" w:semiHidden="0" w:uiPriority="66" w:unhideWhenUsed="0"/>
+    <w:lsdException w:name="Medium Grid 1 Accent 5" w:semiHidden="0" w:uiPriority="67" w:unhideWhenUsed="0"/>
+    <w:lsdException w:name="Medium Grid 2 Accent 5" w:semiHidden="0" w:uiPriority="68" w:unhideWhenUsed="0"/>
+    <w:lsdException w:name="Medium Grid 3 Accent 5" w:semiHidden="0" w:uiPriority="69" w:unhideWhenUsed="0"/>
+    <w:lsdException w:name="Dark List Accent 5" w:semiHidden="0" w:uiPriority="70" w:unhideWhenUsed="0"/>
+    <w:lsdException w:name="Colorful Shading Accent 5" w:semiHidden="0" w:uiPriority="71" w:unhideWhenUsed="0"/>
+    <w:lsdException w:name="Colorful List Accent 5" w:semiHidden="0" w:uiPriority="72" w:unhideWhenUsed="0"/>
+    <w:lsdException w:name="Colorful Grid Accent 5" w:semiHidden="0" w:uiPriority="73" w:unhideWhenUsed="0"/>
+    <w:lsdException w:name="Light Shading Accent 6" w:semiHidden="0" w:uiPriority="60" w:unhideWhenUsed="0"/>
+    <w:lsdException w:name="Light List Accent 6" w:semiHidden="0" w:uiPriority="61" w:unhideWhenUsed="0"/>
+    <w:lsdException w:name="Light Grid Accent 6" w:semiHidden="0" w:uiPriority="62" w:unhideWhenUsed="0"/>
+    <w:lsdException w:name="Medium Shading 1 Accent 6" w:semiHidden="0" w:uiPriority="63" w:unhideWhenUsed="0"/>
+    <w:lsdException w:name="Medium Shading 2 Accent 6" w:semiHidden="0" w:uiPriority="64" w:unhideWhenUsed="0"/>
+    <w:lsdException w:name="Medium List 1 Accent 6" w:semiHidden="0" w:uiPriority="65" w:unhideWhenUsed="0"/>
+    <w:lsdException w:name="Medium List 2 Accent 6" w:semiHidden="0" w:uiPriority="66" w:unhideWhenUsed="0"/>
+    <w:lsdException w:name="Medium Grid 1 Accent 6" w:semiHidden="0" w:uiPriority="67" w:unhideWhenUsed="0"/>
+    <w:lsdException w:name="Medium Grid 2 Accent 6" w:semiHidden="0" w:uiPriority="68" w:unhideWhenUsed="0"/>
+    <w:lsdException w:name="Medium Grid 3 Accent 6" w:semiHidden="0" w:uiPriority="69" w:unhideWhenUsed="0"/>
+    <w:lsdException w:name="Dark List Accent 6" w:semiHidden="0" w:uiPriority="70" w:unhideWhenUsed="0"/>
+    <w:lsdException w:name="Colorful Shading Accent 6" w:semiHidden="0" w:uiPriority="71" w:unhideWhenUsed="0"/>
+    <w:lsdException w:name="Colorful List Accent 6" w:semiHidden="0" w:uiPriority="72" w:unhideWhenUsed="0"/>
+    <w:lsdException w:name="Colorful Grid Accent 6" w:semiHidden="0" w:uiPriority="73" w:unhideWhenUsed="0"/>
+    <w:lsdException w:name="Subtle Emphasis" w:semiHidden="0" w:uiPriority="19" w:unhideWhenUsed="0" w:qFormat="1"/>
+    <w:lsdException w:name="Intense Emphasis" w:semiHidden="0" w:uiPriority="21" w:unhideWhenUsed="0" w:qFormat="1"/>
+    <w:lsdException w:name="Subtle Reference" w:semiHidden="0" w:uiPriority="31" w:unhideWhenUsed="0" w:qFormat="1"/>
+    <w:lsdException w:name="Intense Reference" w:semiHidden="0" w:uiPriority="32" w:unhideWhenUsed="0" w:qFormat="1"/>
+    <w:lsdException w:name="Book Title" w:semiHidden="0" w:uiPriority="33" w:unhideWhenUsed="0" w:qFormat="1"/>
+    <w:lsdException w:name="Bibliography" w:uiPriority="37"/>
+    <w:lsdException w:name="TOC Heading" w:uiPriority="39" w:qFormat="1"/>
+  </w:latentStyles>
+  <w:style w:type="paragraph" w:default="1" w:styleId="Normal">
+    <w:name w:val="Normal"/>
+    <w:qFormat/>
+    <w:rsid w:val="007A1DF9"/>
+  </w:style>
+  <w:style w:type="paragraph" w:styleId="Heading1">
+    <w:name w:val="heading 1"/>
+    <w:basedOn w:val="Normal"/>
+    <w:next w:val="Normal"/>
+    <w:link w:val="Heading1Char"/>
+    <w:uiPriority w:val="9"/>
+    <w:qFormat/>
+    <w:rsid w:val="002E78E1"/>
+    <w:pPr>
+      <w:keepNext/>
+      <w:keepLines/>
+      <w:spacing w:before="240" w:after="0"/>
+      <w:outlineLvl w:val="0"/>
+    </w:pPr>
+    <w:rPr>
+      <w:rFonts w:asciiTheme="majorHAnsi" w:eastAsiaTheme="majorEastAsia" w:hAnsiTheme="majorHAnsi" w:cstheme="majorBidi"/>
+      <w:color w:val="2E74B5" w:themeColor="accent1" w:themeShade="BF"/>
+      <w:sz w:val="32"/>
+      <w:szCs w:val="32"/>
+    </w:rPr>
+  </w:style>
+  <w:style w:type="paragraph" w:styleId="Heading2">
+    <w:name w:val="heading 2"/>
+    <w:basedOn w:val="Normal"/>
+    <w:next w:val="Normal"/>
+    <w:link w:val="Heading2Char"/>
+    <w:uiPriority w:val="9"/>
+    <w:unhideWhenUsed/>
+    <w:qFormat/>
+    <w:rsid w:val="002E78E1"/>
+    <w:pPr>
+      <w:keepNext/>
+      <w:keepLines/>
+      <w:spacing w:before="40" w:after="0"/>
+      <w:outlineLvl w:val="1"/>
+    </w:pPr>
+    <w:rPr>
+      <w:rFonts w:asciiTheme="majorHAnsi" w:eastAsiaTheme="majorEastAsia" w:hAnsiTheme="majorHAnsi" w:cstheme="majorBidi"/>
+      <w:color w:val="2E74B5" w:themeColor="accent1" w:themeShade="BF"/>
+      <w:sz w:val="26"/>
+      <w:szCs w:val="26"/>
+    </w:rPr>
+  </w:style>
+  <w:style w:type="paragraph" w:styleId="Heading3">
+    <w:name w:val="heading 3"/>
+    <w:basedOn w:val="Normal"/>
+    <w:next w:val="Normal"/>
+    <w:link w:val="Heading3Char"/>
+    <w:uiPriority w:val="9"/>
+    <w:unhideWhenUsed/>
+    <w:qFormat/>
+    <w:rsid w:val="00707566"/>
+    <w:pPr>
+      <w:keepNext/>
+      <w:keepLines/>
+      <w:spacing w:before="40" w:after="0"/>
+      <w:outlineLvl w:val="2"/>
+    </w:pPr>
+    <w:rPr>
+      <w:rFonts w:asciiTheme="majorHAnsi" w:eastAsiaTheme="majorEastAsia" w:hAnsiTheme="majorHAnsi" w:cstheme="majorBidi"/>
+      <w:color w:val="1F4D78" w:themeColor="accent1" w:themeShade="7F"/>
+      <w:sz w:val="24"/>
+      <w:szCs w:val="24"/>
+    </w:rPr>
+  </w:style>
+  <w:style w:type="character" w:default="1" w:styleId="DefaultParagraphFont">
+    <w:name w:val="Default Paragraph Font"/>
+    <w:uiPriority w:val="1"/>
+    <w:semiHidden/>
+    <w:unhideWhenUsed/>
+  </w:style>
+  <w:style w:type="table" w:default="1" w:styleId="TableNormal">
+    <w:name w:val="Normal Table"/>
+    <w:uiPriority w:val="99"/>
+    <w:semiHidden/>
+    <w:unhideWhenUsed/>
+    <w:tblPr>
+      <w:tblInd w:w="0" w:type="dxa"/>
+      <w:tblCellMar>
+        <w:top w:w="0" w:type="dxa"/>
+        <w:left w:w="108" w:type="dxa"/>
+        <w:bottom w:w="0" w:type="dxa"/>
+        <w:right w:w="108" w:type="dxa"/>
+      </w:tblCellMar>
+    </w:tblPr>
+  </w:style>
+  <w:style w:type="numbering" w:default="1" w:styleId="NoList">
+    <w:name w:val="No List"/>
+    <w:uiPriority w:val="99"/>
+    <w:semiHidden/>
+    <w:unhideWhenUsed/>
+  </w:style>
+  <w:style w:type="table" w:styleId="TableGrid">
+    <w:name w:val="Table Grid"/>
+    <w:basedOn w:val="TableNormal"/>
+    <w:uiPriority w:val="39"/>
+    <w:rsid w:val="00DF063D"/>
+    <w:pPr>
+      <w:spacing w:after="0" w:line="240" w:lineRule="auto"/>
+    </w:pPr>
+    <w:tblPr>
+      <w:tblInd w:w="0" w:type="dxa"/>
+      <w:tblBorders>
+        <w:top w:val="single" w:sz="4" w:space="0" w:color="auto"/>
+        <w:left w:val="single" w:sz="4" w:space="0" w:color="auto"/>
+        <w:bottom w:val="single" w:sz="4" w:space="0" w:color="auto"/>
+        <w:right w:val="single" w:sz="4" w:space="0" w:color="auto"/>
+        <w:insideH w:val="single" w:sz="4" w:space="0" w:color="auto"/>
+        <w:insideV w:val="single" w:sz="4" w:space="0" w:color="auto"/>
+      </w:tblBorders>
+      <w:tblCellMar>
+        <w:top w:w="0" w:type="dxa"/>
+        <w:left w:w="108" w:type="dxa"/>
+        <w:bottom w:w="0" w:type="dxa"/>
+        <w:right w:w="108" w:type="dxa"/>
+      </w:tblCellMar>
+    </w:tblPr>
+  </w:style>
+  <w:style w:type="paragraph" w:styleId="ListParagraph">
+    <w:name w:val="List Paragraph"/>
+    <w:basedOn w:val="Normal"/>
+    <w:uiPriority w:val="34"/>
+    <w:qFormat/>
+    <w:rsid w:val="00DF063D"/>
+    <w:pPr>
+      <w:ind w:left="720"/>
+      <w:contextualSpacing/>
+    </w:pPr>
+  </w:style>
+  <w:style w:type="character" w:styleId="CommentReference">
+    <w:name w:val="annotation reference"/>
+    <w:basedOn w:val="DefaultParagraphFont"/>
+    <w:uiPriority w:val="99"/>
+    <w:semiHidden/>
+    <w:unhideWhenUsed/>
+    <w:rsid w:val="00B81A7F"/>
+    <w:rPr>
+      <w:sz w:val="16"/>
+      <w:szCs w:val="16"/>
+    </w:rPr>
+  </w:style>
+  <w:style w:type="paragraph" w:styleId="CommentText">
+    <w:name w:val="annotation text"/>
+    <w:basedOn w:val="Normal"/>
+    <w:link w:val="CommentTextChar"/>
+    <w:uiPriority w:val="99"/>
+    <w:semiHidden/>
+    <w:unhideWhenUsed/>
+    <w:rsid w:val="00B81A7F"/>
+    <w:pPr>
+      <w:spacing w:line="240" w:lineRule="auto"/>
+    </w:pPr>
+    <w:rPr>
+      <w:sz w:val="20"/>
+      <w:szCs w:val="20"/>
+    </w:rPr>
+  </w:style>
+  <w:style w:type="character" w:customStyle="1" w:styleId="CommentTextChar">
+    <w:name w:val="Comment Text Char"/>
+    <w:basedOn w:val="DefaultParagraphFont"/>
+    <w:link w:val="CommentText"/>
+    <w:uiPriority w:val="99"/>
+    <w:semiHidden/>
+    <w:rsid w:val="00B81A7F"/>
+    <w:rPr>
+      <w:sz w:val="20"/>
+      <w:szCs w:val="20"/>
+    </w:rPr>
+  </w:style>
+  <w:style w:type="paragraph" w:styleId="CommentSubject">
+    <w:name w:val="annotation subject"/>
+    <w:basedOn w:val="CommentText"/>
+    <w:next w:val="CommentText"/>
+    <w:link w:val="CommentSubjectChar"/>
+    <w:uiPriority w:val="99"/>
+    <w:semiHidden/>
+    <w:unhideWhenUsed/>
+    <w:rsid w:val="00B81A7F"/>
+    <w:rPr>
+      <w:b/>
+      <w:bCs/>
+    </w:rPr>
+  </w:style>
+  <w:style w:type="character" w:customStyle="1" w:styleId="CommentSubjectChar">
+    <w:name w:val="Comment Subject Char"/>
+    <w:basedOn w:val="CommentTextChar"/>
+    <w:link w:val="CommentSubject"/>
+    <w:uiPriority w:val="99"/>
+    <w:semiHidden/>
+    <w:rsid w:val="00B81A7F"/>
+    <w:rPr>
+      <w:b/>
+      <w:bCs/>
+      <w:sz w:val="20"/>
+      <w:szCs w:val="20"/>
+    </w:rPr>
+  </w:style>
+  <w:style w:type="paragraph" w:styleId="BalloonText">
+    <w:name w:val="Balloon Text"/>
+    <w:basedOn w:val="Normal"/>
+    <w:link w:val="BalloonTextChar"/>
+    <w:uiPriority w:val="99"/>
+    <w:semiHidden/>
+    <w:unhideWhenUsed/>
+    <w:rsid w:val="00B81A7F"/>
+    <w:pPr>
+      <w:spacing w:after="0" w:line="240" w:lineRule="auto"/>
+    </w:pPr>
+    <w:rPr>
+      <w:rFonts w:ascii="Segoe UI" w:hAnsi="Segoe UI" w:cs="Segoe UI"/>
+      <w:sz w:val="18"/>
+      <w:szCs w:val="18"/>
+    </w:rPr>
+  </w:style>
+  <w:style w:type="character" w:customStyle="1" w:styleId="BalloonTextChar">
+    <w:name w:val="Balloon Text Char"/>
+    <w:basedOn w:val="DefaultParagraphFont"/>
+    <w:link w:val="BalloonText"/>
+    <w:uiPriority w:val="99"/>
+    <w:semiHidden/>
+    <w:rsid w:val="00B81A7F"/>
+    <w:rPr>
+      <w:rFonts w:ascii="Segoe UI" w:hAnsi="Segoe UI" w:cs="Segoe UI"/>
+      <w:sz w:val="18"/>
+      <w:szCs w:val="18"/>
+    </w:rPr>
+  </w:style>
+  <w:style w:type="paragraph" w:styleId="NoSpacing">
+    <w:name w:val="No Spacing"/>
+    <w:link w:val="NoSpacingChar"/>
+    <w:uiPriority w:val="1"/>
+    <w:qFormat/>
+    <w:rsid w:val="00CD5085"/>
+    <w:pPr>
+      <w:spacing w:after="0" w:line="240" w:lineRule="auto"/>
+    </w:pPr>
+    <w:rPr>
+      <w:rFonts w:eastAsiaTheme="minorEastAsia"/>
+      <w:lang w:val="nl-NL" w:eastAsia="nl-NL"/>
+    </w:rPr>
+  </w:style>
+  <w:style w:type="character" w:customStyle="1" w:styleId="NoSpacingChar">
+    <w:name w:val="No Spacing Char"/>
+    <w:basedOn w:val="DefaultParagraphFont"/>
+    <w:link w:val="NoSpacing"/>
+    <w:uiPriority w:val="1"/>
+    <w:rsid w:val="00CD5085"/>
+    <w:rPr>
+      <w:rFonts w:eastAsiaTheme="minorEastAsia"/>
+      <w:lang w:val="nl-NL" w:eastAsia="nl-NL"/>
+    </w:rPr>
+  </w:style>
+  <w:style w:type="character" w:customStyle="1" w:styleId="Heading1Char">
+    <w:name w:val="Heading 1 Char"/>
+    <w:basedOn w:val="DefaultParagraphFont"/>
+    <w:link w:val="Heading1"/>
+    <w:uiPriority w:val="9"/>
+    <w:rsid w:val="002E78E1"/>
+    <w:rPr>
+      <w:rFonts w:asciiTheme="majorHAnsi" w:eastAsiaTheme="majorEastAsia" w:hAnsiTheme="majorHAnsi" w:cstheme="majorBidi"/>
+      <w:color w:val="2E74B5" w:themeColor="accent1" w:themeShade="BF"/>
+      <w:sz w:val="32"/>
+      <w:szCs w:val="32"/>
+    </w:rPr>
+  </w:style>
+  <w:style w:type="paragraph" w:styleId="TOCHeading">
+    <w:name w:val="TOC Heading"/>
+    <w:basedOn w:val="Heading1"/>
+    <w:next w:val="Normal"/>
+    <w:uiPriority w:val="39"/>
+    <w:unhideWhenUsed/>
+    <w:qFormat/>
+    <w:rsid w:val="002E78E1"/>
+    <w:pPr>
+      <w:outlineLvl w:val="9"/>
+    </w:pPr>
+    <w:rPr>
+      <w:lang w:val="nl-NL" w:eastAsia="nl-NL"/>
+    </w:rPr>
+  </w:style>
+  <w:style w:type="character" w:customStyle="1" w:styleId="Heading2Char">
+    <w:name w:val="Heading 2 Char"/>
+    <w:basedOn w:val="DefaultParagraphFont"/>
+    <w:link w:val="Heading2"/>
+    <w:uiPriority w:val="9"/>
+    <w:rsid w:val="002E78E1"/>
+    <w:rPr>
+      <w:rFonts w:asciiTheme="majorHAnsi" w:eastAsiaTheme="majorEastAsia" w:hAnsiTheme="majorHAnsi" w:cstheme="majorBidi"/>
+      <w:color w:val="2E74B5" w:themeColor="accent1" w:themeShade="BF"/>
+      <w:sz w:val="26"/>
+      <w:szCs w:val="26"/>
+    </w:rPr>
+  </w:style>
+  <w:style w:type="paragraph" w:styleId="Header">
+    <w:name w:val="header"/>
+    <w:basedOn w:val="Normal"/>
+    <w:link w:val="HeaderChar"/>
+    <w:uiPriority w:val="99"/>
+    <w:unhideWhenUsed/>
+    <w:rsid w:val="000D2339"/>
+    <w:pPr>
+      <w:tabs>
+        <w:tab w:val="center" w:pos="4536"/>
+        <w:tab w:val="right" w:pos="9072"/>
+      </w:tabs>
+      <w:spacing w:after="0" w:line="240" w:lineRule="auto"/>
+    </w:pPr>
+  </w:style>
+  <w:style w:type="character" w:customStyle="1" w:styleId="HeaderChar">
+    <w:name w:val="Header Char"/>
+    <w:basedOn w:val="DefaultParagraphFont"/>
+    <w:link w:val="Header"/>
+    <w:uiPriority w:val="99"/>
+    <w:rsid w:val="000D2339"/>
+  </w:style>
+  <w:style w:type="paragraph" w:styleId="Footer">
+    <w:name w:val="footer"/>
+    <w:basedOn w:val="Normal"/>
+    <w:link w:val="FooterChar"/>
+    <w:uiPriority w:val="99"/>
+    <w:unhideWhenUsed/>
+    <w:rsid w:val="000D2339"/>
+    <w:pPr>
+      <w:tabs>
+        <w:tab w:val="center" w:pos="4536"/>
+        <w:tab w:val="right" w:pos="9072"/>
+      </w:tabs>
+      <w:spacing w:after="0" w:line="240" w:lineRule="auto"/>
+    </w:pPr>
+  </w:style>
+  <w:style w:type="character" w:customStyle="1" w:styleId="FooterChar">
+    <w:name w:val="Footer Char"/>
+    <w:basedOn w:val="DefaultParagraphFont"/>
+    <w:link w:val="Footer"/>
+    <w:uiPriority w:val="99"/>
+    <w:rsid w:val="000D2339"/>
+  </w:style>
+  <w:style w:type="paragraph" w:styleId="TOC1">
+    <w:name w:val="toc 1"/>
+    <w:basedOn w:val="Normal"/>
+    <w:next w:val="Normal"/>
+    <w:autoRedefine/>
+    <w:uiPriority w:val="39"/>
+    <w:unhideWhenUsed/>
+    <w:rsid w:val="00DD4324"/>
+    <w:pPr>
+      <w:spacing w:after="100"/>
+    </w:pPr>
+  </w:style>
+  <w:style w:type="paragraph" w:styleId="TOC2">
+    <w:name w:val="toc 2"/>
+    <w:basedOn w:val="Normal"/>
+    <w:next w:val="Normal"/>
+    <w:autoRedefine/>
+    <w:uiPriority w:val="39"/>
+    <w:unhideWhenUsed/>
+    <w:rsid w:val="00DD4324"/>
+    <w:pPr>
+      <w:spacing w:after="100"/>
+      <w:ind w:left="220"/>
+    </w:pPr>
+  </w:style>
+  <w:style w:type="character" w:styleId="Hyperlink">
+    <w:name w:val="Hyperlink"/>
+    <w:basedOn w:val="DefaultParagraphFont"/>
+    <w:uiPriority w:val="99"/>
+    <w:unhideWhenUsed/>
+    <w:rsid w:val="00DD4324"/>
+    <w:rPr>
+      <w:color w:val="0563C1" w:themeColor="hyperlink"/>
+      <w:u w:val="single"/>
+    </w:rPr>
+  </w:style>
+  <w:style w:type="character" w:customStyle="1" w:styleId="Heading3Char">
+    <w:name w:val="Heading 3 Char"/>
+    <w:basedOn w:val="DefaultParagraphFont"/>
+    <w:link w:val="Heading3"/>
+    <w:uiPriority w:val="9"/>
+    <w:rsid w:val="00707566"/>
+    <w:rPr>
+      <w:rFonts w:asciiTheme="majorHAnsi" w:eastAsiaTheme="majorEastAsia" w:hAnsiTheme="majorHAnsi" w:cstheme="majorBidi"/>
+      <w:color w:val="1F4D78" w:themeColor="accent1" w:themeShade="7F"/>
+      <w:sz w:val="24"/>
+      <w:szCs w:val="24"/>
+    </w:rPr>
+  </w:style>
+  <w:style w:type="paragraph" w:styleId="TOC3">
+    <w:name w:val="toc 3"/>
+    <w:basedOn w:val="Normal"/>
+    <w:next w:val="Normal"/>
     <w:autoRedefine/>
     <w:uiPriority w:val="39"/>
     <w:unhideWhenUsed/>
@@ -9219,7 +9634,7 @@
   <a:extraClrSchemeLst/>
   <a:extLst>
     <a:ext uri="{05A4C25C-085E-4340-85A3-A5531E510DB2}">
-      <thm15:themeFamily xmlns:thm15="http://schemas.microsoft.com/office/thememl/2012/main" name="Office Theme" id="{62F939B6-93AF-4DB8-9C6B-D6C7DFDC589F}" vid="{4A3C46E8-61CC-4603-A589-7422A47A8E4A}"/>
+      <thm15:themeFamily xmlns:thm15="http://schemas.microsoft.com/office/thememl/2012/main" xmlns="" name="Office Theme" id="{62F939B6-93AF-4DB8-9C6B-D6C7DFDC589F}" vid="{4A3C46E8-61CC-4603-A589-7422A47A8E4A}"/>
     </a:ext>
   </a:extLst>
 </a:theme>
@@ -9249,7 +9664,7 @@
 </file>
 
 <file path=customXml/itemProps2.xml><?xml version="1.0" encoding="utf-8"?>
-<ds:datastoreItem xmlns:ds="http://schemas.openxmlformats.org/officeDocument/2006/customXml" ds:itemID="{DFBD6BF7-072B-4175-A644-C3421944DD33}">
+<ds:datastoreItem xmlns:ds="http://schemas.openxmlformats.org/officeDocument/2006/customXml" ds:itemID="{30293E39-A809-420A-8569-E567DB6E7BDD}">
   <ds:schemaRefs>
     <ds:schemaRef ds:uri="http://schemas.openxmlformats.org/officeDocument/2006/bibliography"/>
   </ds:schemaRefs>

</xml_diff>

<commit_message>
updated class diagram beschrijving
</commit_message>
<xml_diff>
--- a/Map tijdelijke documenten/Solution architecture/Solution architecture v0.5.docx
+++ b/Map tijdelijke documenten/Solution architecture/Solution architecture v0.5.docx
@@ -1,6 +1,6 @@
 
 <file path=word/document.xml><?xml version="1.0" encoding="utf-8"?>
-<w:document xmlns:wpc="http://schemas.microsoft.com/office/word/2010/wordprocessingCanvas" xmlns:mo="http://schemas.microsoft.com/office/mac/office/2008/main" xmlns:mc="http://schemas.openxmlformats.org/markup-compatibility/2006" xmlns:mv="urn:schemas-microsoft-com:mac:vml" xmlns:o="urn:schemas-microsoft-com:office:office" xmlns:r="http://schemas.openxmlformats.org/officeDocument/2006/relationships" xmlns:m="http://schemas.openxmlformats.org/officeDocument/2006/math" xmlns:v="urn:schemas-microsoft-com:vml" xmlns:wp14="http://schemas.microsoft.com/office/word/2010/wordprocessingDrawing" xmlns:wp="http://schemas.openxmlformats.org/drawingml/2006/wordprocessingDrawing" xmlns:w10="urn:schemas-microsoft-com:office:word" xmlns:w="http://schemas.openxmlformats.org/wordprocessingml/2006/main" xmlns:w14="http://schemas.microsoft.com/office/word/2010/wordml" xmlns:w15="http://schemas.microsoft.com/office/word/2012/wordml" xmlns:wpg="http://schemas.microsoft.com/office/word/2010/wordprocessingGroup" xmlns:wpi="http://schemas.microsoft.com/office/word/2010/wordprocessingInk" xmlns:wne="http://schemas.microsoft.com/office/word/2006/wordml" xmlns:wps="http://schemas.microsoft.com/office/word/2010/wordprocessingShape" mc:Ignorable="w14 w15 wp14">
+<w:document xmlns:wpc="http://schemas.microsoft.com/office/word/2010/wordprocessingCanvas" xmlns:mc="http://schemas.openxmlformats.org/markup-compatibility/2006" xmlns:o="urn:schemas-microsoft-com:office:office" xmlns:r="http://schemas.openxmlformats.org/officeDocument/2006/relationships" xmlns:m="http://schemas.openxmlformats.org/officeDocument/2006/math" xmlns:v="urn:schemas-microsoft-com:vml" xmlns:wp14="http://schemas.microsoft.com/office/word/2010/wordprocessingDrawing" xmlns:wp="http://schemas.openxmlformats.org/drawingml/2006/wordprocessingDrawing" xmlns:w10="urn:schemas-microsoft-com:office:word" xmlns:w="http://schemas.openxmlformats.org/wordprocessingml/2006/main" xmlns:w14="http://schemas.microsoft.com/office/word/2010/wordml" xmlns:w15="http://schemas.microsoft.com/office/word/2012/wordml" xmlns:wpg="http://schemas.microsoft.com/office/word/2010/wordprocessingGroup" xmlns:wpi="http://schemas.microsoft.com/office/word/2010/wordprocessingInk" xmlns:wne="http://schemas.microsoft.com/office/word/2006/wordml" xmlns:wps="http://schemas.microsoft.com/office/word/2010/wordprocessingShape" mc:Ignorable="w14 w15 wp14">
   <w:body>
     <w:sdt>
       <w:sdtPr>
@@ -25,7 +25,6 @@
           <w:r>
             <w:rPr>
               <w:noProof/>
-              <w:lang w:val="nl-NL" w:eastAsia="nl-NL"/>
             </w:rPr>
             <mc:AlternateContent>
               <mc:Choice Requires="wps">
@@ -126,7 +125,7 @@
               </mc:Choice>
               <mc:Fallback>
                 <w:pict>
-                  <v:rect w14:anchorId="1488C7D9" id="Rechthoek_x0020_466" o:spid="_x0000_s1026" style="position:absolute;left:0;text-align:left;margin-left:30.9pt;margin-top:19.8pt;width:581.25pt;height:752.4pt;z-index:-251653120;visibility:visible;mso-wrap-style:square;mso-width-percent:950;mso-height-percent:950;mso-wrap-distance-left:9pt;mso-wrap-distance-top:0;mso-wrap-distance-right:9pt;mso-wrap-distance-bottom:0;mso-position-horizontal:absolute;mso-position-horizontal-relative:page;mso-position-vertical:absolute;mso-position-vertical-relative:page;mso-width-percent:950;mso-height-percent:950;mso-width-relative:page;mso-height-relative:page;v-text-anchor:middle" o:gfxdata="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" fillcolor="#deeaf6 [660]" stroked="f" strokeweight="1pt">
+                  <v:rect w14:anchorId="1488C7D9" id="Rechthoek 466" o:spid="_x0000_s1026" style="position:absolute;left:0;text-align:left;margin-left:30.9pt;margin-top:19.8pt;width:581.25pt;height:752.4pt;z-index:-251653120;visibility:visible;mso-wrap-style:square;mso-width-percent:950;mso-height-percent:950;mso-wrap-distance-left:9pt;mso-wrap-distance-top:0;mso-wrap-distance-right:9pt;mso-wrap-distance-bottom:0;mso-position-horizontal:absolute;mso-position-horizontal-relative:page;mso-position-vertical:absolute;mso-position-vertical-relative:page;mso-width-percent:950;mso-height-percent:950;mso-width-relative:page;mso-height-relative:page;v-text-anchor:middle" o:gfxdata="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" fillcolor="#deeaf6 [660]" stroked="f" strokeweight="1pt">
                     <v:fill color2="#9cc2e5 [1940]" rotate="t" focus="100%" type="gradient">
                       <o:fill v:ext="view" type="gradientUnscaled"/>
                     </v:fill>
@@ -151,7 +150,6 @@
           <w:r>
             <w:rPr>
               <w:noProof/>
-              <w:lang w:val="nl-NL" w:eastAsia="nl-NL"/>
             </w:rPr>
             <mc:AlternateContent>
               <mc:Choice Requires="wps">
@@ -269,39 +267,7 @@
                                         <w:color w:val="FFFFFF" w:themeColor="background1"/>
                                         <w:lang w:val="nl-NL"/>
                                       </w:rPr>
-                                      <w:t xml:space="preserve"> </w:t>
-                                    </w:r>
-                                    <w:proofErr w:type="spellStart"/>
-                                    <w:r>
-                                      <w:rPr>
-                                        <w:color w:val="FFFFFF" w:themeColor="background1"/>
-                                        <w:lang w:val="nl-NL"/>
-                                      </w:rPr>
-                                      <w:t>architecture</w:t>
-                                    </w:r>
-                                    <w:proofErr w:type="spellEnd"/>
-                                    <w:r>
-                                      <w:rPr>
-                                        <w:color w:val="FFFFFF" w:themeColor="background1"/>
-                                        <w:lang w:val="nl-NL"/>
-                                      </w:rPr>
-                                      <w:t xml:space="preserve"> van de interface en de software van de nieuwste generatie wasmachines van </w:t>
-                                    </w:r>
-                                    <w:proofErr w:type="spellStart"/>
-                                    <w:r>
-                                      <w:rPr>
-                                        <w:color w:val="FFFFFF" w:themeColor="background1"/>
-                                        <w:lang w:val="nl-NL"/>
-                                      </w:rPr>
-                                      <w:t>Swirl</w:t>
-                                    </w:r>
-                                    <w:proofErr w:type="spellEnd"/>
-                                    <w:r>
-                                      <w:rPr>
-                                        <w:color w:val="FFFFFF" w:themeColor="background1"/>
-                                        <w:lang w:val="nl-NL"/>
-                                      </w:rPr>
-                                      <w:t xml:space="preserve"> Industries </w:t>
+                                      <w:t xml:space="preserve"> architecture van de interface en de software van de nieuwste generatie wasmachines van Swirl Industries </w:t>
                                     </w:r>
                                     <w:r>
                                       <w:rPr>
@@ -335,7 +301,7 @@
               </mc:Choice>
               <mc:Fallback>
                 <w:pict>
-                  <v:rect w14:anchorId="5E67809C" id="Rechthoek_x0020_467" o:spid="_x0000_s1027" style="position:absolute;left:0;text-align:left;margin-left:0;margin-top:0;width:226.45pt;height:237.3pt;z-index:251660288;visibility:visible;mso-wrap-style:square;mso-width-percent:370;mso-height-percent:300;mso-left-percent:455;mso-top-percent:25;mso-wrap-distance-left:9pt;mso-wrap-distance-top:0;mso-wrap-distance-right:9pt;mso-wrap-distance-bottom:0;mso-position-horizontal-relative:page;mso-position-vertical-relative:page;mso-width-percent:370;mso-height-percent:300;mso-left-percent:455;mso-top-percent:25;mso-width-relative:page;mso-height-relative:page;v-text-anchor:bottom" o:gfxdata="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" fillcolor="#44546a [3215]" stroked="f" strokeweight="1pt">
+                  <v:rect w14:anchorId="5E67809C" id="Rechthoek 467" o:spid="_x0000_s1027" style="position:absolute;left:0;text-align:left;margin-left:0;margin-top:0;width:226.45pt;height:237.3pt;z-index:251660288;visibility:visible;mso-wrap-style:square;mso-width-percent:370;mso-height-percent:300;mso-left-percent:455;mso-top-percent:25;mso-wrap-distance-left:9pt;mso-wrap-distance-top:0;mso-wrap-distance-right:9pt;mso-wrap-distance-bottom:0;mso-position-horizontal-relative:page;mso-position-vertical-relative:page;mso-width-percent:370;mso-height-percent:300;mso-left-percent:455;mso-top-percent:25;mso-width-relative:page;mso-height-relative:page;v-text-anchor:bottom" o:gfxdata="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" fillcolor="#44546a [3215]" stroked="f" strokeweight="1pt">
                     <v:path arrowok="t"/>
                     <v:textbox inset="14.4pt,14.4pt,14.4pt,28.8pt">
                       <w:txbxContent>
@@ -380,39 +346,7 @@
                                   <w:color w:val="FFFFFF" w:themeColor="background1"/>
                                   <w:lang w:val="nl-NL"/>
                                 </w:rPr>
-                                <w:t xml:space="preserve"> </w:t>
-                              </w:r>
-                              <w:proofErr w:type="spellStart"/>
-                              <w:r>
-                                <w:rPr>
-                                  <w:color w:val="FFFFFF" w:themeColor="background1"/>
-                                  <w:lang w:val="nl-NL"/>
-                                </w:rPr>
-                                <w:t>architecture</w:t>
-                              </w:r>
-                              <w:proofErr w:type="spellEnd"/>
-                              <w:r>
-                                <w:rPr>
-                                  <w:color w:val="FFFFFF" w:themeColor="background1"/>
-                                  <w:lang w:val="nl-NL"/>
-                                </w:rPr>
-                                <w:t xml:space="preserve"> van de interface en de software van de nieuwste generatie wasmachines van </w:t>
-                              </w:r>
-                              <w:proofErr w:type="spellStart"/>
-                              <w:r>
-                                <w:rPr>
-                                  <w:color w:val="FFFFFF" w:themeColor="background1"/>
-                                  <w:lang w:val="nl-NL"/>
-                                </w:rPr>
-                                <w:t>Swirl</w:t>
-                              </w:r>
-                              <w:proofErr w:type="spellEnd"/>
-                              <w:r>
-                                <w:rPr>
-                                  <w:color w:val="FFFFFF" w:themeColor="background1"/>
-                                  <w:lang w:val="nl-NL"/>
-                                </w:rPr>
-                                <w:t xml:space="preserve"> Industries </w:t>
+                                <w:t xml:space="preserve"> architecture van de interface en de software van de nieuwste generatie wasmachines van Swirl Industries </w:t>
                               </w:r>
                               <w:r>
                                 <w:rPr>
@@ -435,7 +369,6 @@
           <w:r>
             <w:rPr>
               <w:noProof/>
-              <w:lang w:val="nl-NL" w:eastAsia="nl-NL"/>
             </w:rPr>
             <mc:AlternateContent>
               <mc:Choice Requires="wps">
@@ -534,7 +467,7 @@
               </mc:Choice>
               <mc:Fallback>
                 <w:pict>
-                  <v:rect w14:anchorId="19527553" id="Rechthoek 468" o:spid="_x0000_s1026" style="position:absolute;margin-left:0;margin-top:0;width:242.25pt;height:552.75pt;z-index:251659264;visibility:visible;mso-wrap-style:square;mso-width-percent:400;mso-height-percent:700;mso-left-percent:440;mso-top-percent:25;mso-wrap-distance-left:9pt;mso-wrap-distance-top:0;mso-wrap-distance-right:9pt;mso-wrap-distance-bottom:0;mso-position-horizontal-relative:page;mso-position-vertical-relative:page;mso-width-percent:400;mso-height-percent:700;mso-left-percent:440;mso-top-percent:25;mso-width-relative:page;mso-height-relative:page;v-text-anchor:middle" o:gfxdata="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" fillcolor="white [3212]" strokecolor="#747070 [1614]" strokeweight="1.25pt">
+                  <v:rect w14:anchorId="0A70193B" id="Rechthoek 468" o:spid="_x0000_s1026" style="position:absolute;margin-left:0;margin-top:0;width:242.25pt;height:552.75pt;z-index:251659264;visibility:visible;mso-wrap-style:square;mso-width-percent:400;mso-height-percent:700;mso-left-percent:440;mso-top-percent:25;mso-wrap-distance-left:9pt;mso-wrap-distance-top:0;mso-wrap-distance-right:9pt;mso-wrap-distance-bottom:0;mso-position-horizontal-relative:page;mso-position-vertical-relative:page;mso-width-percent:400;mso-height-percent:700;mso-left-percent:440;mso-top-percent:25;mso-width-relative:page;mso-height-relative:page;v-text-anchor:middle" o:gfxdata="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" fillcolor="white [3212]" strokecolor="#747070 [1614]" strokeweight="1.25pt">
                     <v:path arrowok="t"/>
                     <w10:wrap anchorx="page" anchory="page"/>
                   </v:rect>
@@ -545,7 +478,6 @@
           <w:r>
             <w:rPr>
               <w:noProof/>
-              <w:lang w:val="nl-NL" w:eastAsia="nl-NL"/>
             </w:rPr>
             <mc:AlternateContent>
               <mc:Choice Requires="wps">
@@ -637,7 +569,7 @@
               </mc:Choice>
               <mc:Fallback>
                 <w:pict>
-                  <v:rect w14:anchorId="6EE94E84" id="Rechthoek 469" o:spid="_x0000_s1026" style="position:absolute;margin-left:0;margin-top:0;width:226.45pt;height:9.35pt;z-index:251662336;visibility:visible;mso-wrap-style:square;mso-width-percent:370;mso-height-percent:0;mso-left-percent:455;mso-top-percent:690;mso-wrap-distance-left:9pt;mso-wrap-distance-top:0;mso-wrap-distance-right:9pt;mso-wrap-distance-bottom:0;mso-position-horizontal-relative:page;mso-position-vertical-relative:page;mso-width-percent:370;mso-height-percent:0;mso-left-percent:455;mso-top-percent:690;mso-width-relative:page;mso-height-relative:margin;v-text-anchor:middle" o:gfxdata="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" fillcolor="#5b9bd5 [3204]" stroked="f" strokeweight="1pt">
+                  <v:rect w14:anchorId="43E6BA9B" id="Rechthoek 469" o:spid="_x0000_s1026" style="position:absolute;margin-left:0;margin-top:0;width:226.45pt;height:9.35pt;z-index:251662336;visibility:visible;mso-wrap-style:square;mso-width-percent:370;mso-height-percent:0;mso-left-percent:455;mso-top-percent:690;mso-wrap-distance-left:9pt;mso-wrap-distance-top:0;mso-wrap-distance-right:9pt;mso-wrap-distance-bottom:0;mso-position-horizontal-relative:page;mso-position-vertical-relative:page;mso-width-percent:370;mso-height-percent:0;mso-left-percent:455;mso-top-percent:690;mso-width-relative:page;mso-height-relative:margin;v-text-anchor:middle" o:gfxdata="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" fillcolor="#5b9bd5 [3204]" stroked="f" strokeweight="1pt">
                     <v:path arrowok="t"/>
                     <w10:wrap anchorx="page" anchory="page"/>
                   </v:rect>
@@ -648,7 +580,6 @@
           <w:r>
             <w:rPr>
               <w:noProof/>
-              <w:lang w:val="nl-NL" w:eastAsia="nl-NL"/>
             </w:rPr>
             <mc:AlternateContent>
               <mc:Choice Requires="wps">
@@ -816,11 +747,11 @@
               </mc:Choice>
               <mc:Fallback>
                 <w:pict>
-                  <v:shapetype w14:anchorId="042A3CD9" id="_x0000_t202" coordsize="21600,21600" o:spt="202" path="m0,0l0,21600,21600,21600,21600,0xe">
+                  <v:shapetype w14:anchorId="042A3CD9" id="_x0000_t202" coordsize="21600,21600" o:spt="202" path="m,l,21600r21600,l21600,xe">
                     <v:stroke joinstyle="miter"/>
                     <v:path gradientshapeok="t" o:connecttype="rect"/>
                   </v:shapetype>
-                  <v:shape id="Tekstvak_x0020_470" o:spid="_x0000_s1028" type="#_x0000_t202" style="position:absolute;left:0;text-align:left;margin-left:0;margin-top:0;width:220.3pt;height:132.65pt;z-index:251661312;visibility:visible;mso-wrap-style:square;mso-width-percent:360;mso-height-percent:280;mso-left-percent:455;mso-top-percent:350;mso-wrap-distance-left:9pt;mso-wrap-distance-top:0;mso-wrap-distance-right:9pt;mso-wrap-distance-bottom:0;mso-position-horizontal-relative:page;mso-position-vertical-relative:page;mso-width-percent:360;mso-height-percent:280;mso-left-percent:455;mso-top-percent:350;mso-width-relative:page;mso-height-relative:page;v-text-anchor:top" o:gfxdata="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" filled="f" stroked="f" strokeweight=".5pt">
+                  <v:shape id="Tekstvak 470" o:spid="_x0000_s1028" type="#_x0000_t202" style="position:absolute;left:0;text-align:left;margin-left:0;margin-top:0;width:220.3pt;height:132.65pt;z-index:251661312;visibility:visible;mso-wrap-style:square;mso-width-percent:360;mso-height-percent:280;mso-left-percent:455;mso-top-percent:350;mso-wrap-distance-left:9pt;mso-wrap-distance-top:0;mso-wrap-distance-right:9pt;mso-wrap-distance-bottom:0;mso-position-horizontal-relative:page;mso-position-vertical-relative:page;mso-width-percent:360;mso-height-percent:280;mso-left-percent:455;mso-top-percent:350;mso-width-relative:page;mso-height-relative:page;v-text-anchor:top" o:gfxdata="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" filled="f" stroked="f" strokeweight=".5pt">
                     <v:path arrowok="t"/>
                     <v:textbox style="mso-fit-shape-to-text:t">
                       <w:txbxContent>
@@ -929,7 +860,6 @@
           <w:r>
             <w:rPr>
               <w:noProof/>
-              <w:lang w:val="nl-NL" w:eastAsia="nl-NL"/>
             </w:rPr>
             <mc:AlternateContent>
               <mc:Choice Requires="wps">
@@ -996,17 +926,8 @@
                                         <w:rFonts w:eastAsiaTheme="minorHAnsi"/>
                                         <w:lang w:eastAsia="en-US"/>
                                       </w:rPr>
-                                      <w:t xml:space="preserve">Joost </w:t>
+                                      <w:t>Joost Wagensveld</w:t>
                                     </w:r>
-                                    <w:proofErr w:type="spellStart"/>
-                                    <w:r>
-                                      <w:rPr>
-                                        <w:rFonts w:eastAsiaTheme="minorHAnsi"/>
-                                        <w:lang w:eastAsia="en-US"/>
-                                      </w:rPr>
-                                      <w:t>Wagensveld</w:t>
-                                    </w:r>
-                                    <w:proofErr w:type="spellEnd"/>
                                     <w:r>
                                       <w:rPr>
                                         <w:rFonts w:eastAsiaTheme="minorHAnsi"/>
@@ -1029,21 +950,12 @@
                                       </w:rPr>
                                       <w:t xml:space="preserve"> </w:t>
                                     </w:r>
-                                    <w:proofErr w:type="spellStart"/>
                                     <w:r>
                                       <w:rPr>
                                         <w:rFonts w:eastAsiaTheme="minorHAnsi"/>
                                         <w:lang w:eastAsia="en-US"/>
                                       </w:rPr>
-                                      <w:t>Zehna</w:t>
-                                    </w:r>
-                                    <w:proofErr w:type="spellEnd"/>
-                                    <w:r>
-                                      <w:rPr>
-                                        <w:rFonts w:eastAsiaTheme="minorHAnsi"/>
-                                        <w:lang w:eastAsia="en-US"/>
-                                      </w:rPr>
-                                      <w:t xml:space="preserve"> van den Berg</w:t>
+                                      <w:t>Zehna van den Berg</w:t>
                                     </w:r>
                                     <w:r>
                                       <w:rPr>
@@ -1067,21 +979,12 @@
                                       </w:rPr>
                                       <w:t xml:space="preserve"> </w:t>
                                     </w:r>
-                                    <w:proofErr w:type="spellStart"/>
                                     <w:r>
                                       <w:rPr>
                                         <w:rFonts w:eastAsiaTheme="minorHAnsi"/>
                                         <w:lang w:eastAsia="en-US"/>
                                       </w:rPr>
-                                      <w:t>Jessy</w:t>
-                                    </w:r>
-                                    <w:proofErr w:type="spellEnd"/>
-                                    <w:r>
-                                      <w:rPr>
-                                        <w:rFonts w:eastAsiaTheme="minorHAnsi"/>
-                                        <w:lang w:eastAsia="en-US"/>
-                                      </w:rPr>
-                                      <w:t xml:space="preserve"> Visch</w:t>
+                                      <w:t>Jessy Visch</w:t>
                                     </w:r>
                                     <w:r>
                                       <w:rPr>
@@ -1166,7 +1069,7 @@
               </mc:Choice>
               <mc:Fallback>
                 <w:pict>
-                  <v:shape w14:anchorId="636D01E9" id="Tekstvak_x0020_465" o:spid="_x0000_s1029" type="#_x0000_t202" style="position:absolute;left:0;text-align:left;margin-left:281.75pt;margin-top:479.25pt;width:220.3pt;height:61.4pt;z-index:251664384;visibility:visible;mso-wrap-style:square;mso-width-percent:360;mso-height-percent:0;mso-wrap-distance-left:9pt;mso-wrap-distance-top:0;mso-wrap-distance-right:9pt;mso-wrap-distance-bottom:0;mso-position-horizontal:absolute;mso-position-horizontal-relative:page;mso-position-vertical:absolute;mso-position-vertical-relative:page;mso-width-percent:360;mso-height-percent:0;mso-width-relative:page;mso-height-relative:margin;v-text-anchor:bottom" o:gfxdata="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" filled="f" stroked="f" strokeweight=".5pt">
+                  <v:shape w14:anchorId="636D01E9" id="Tekstvak 465" o:spid="_x0000_s1029" type="#_x0000_t202" style="position:absolute;left:0;text-align:left;margin-left:281.75pt;margin-top:479.25pt;width:220.3pt;height:61.4pt;z-index:251664384;visibility:visible;mso-wrap-style:square;mso-width-percent:360;mso-height-percent:0;mso-wrap-distance-left:9pt;mso-wrap-distance-top:0;mso-wrap-distance-right:9pt;mso-wrap-distance-bottom:0;mso-position-horizontal:absolute;mso-position-horizontal-relative:page;mso-position-vertical:absolute;mso-position-vertical-relative:page;mso-width-percent:360;mso-height-percent:0;mso-width-relative:page;mso-height-relative:margin;v-text-anchor:bottom" o:gfxdata="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" filled="f" stroked="f" strokeweight=".5pt">
                     <v:path arrowok="t"/>
                     <v:textbox style="mso-fit-shape-to-text:t">
                       <w:txbxContent>
@@ -1195,17 +1098,8 @@
                                   <w:rFonts w:eastAsiaTheme="minorHAnsi"/>
                                   <w:lang w:eastAsia="en-US"/>
                                 </w:rPr>
-                                <w:t xml:space="preserve">Joost </w:t>
+                                <w:t>Joost Wagensveld</w:t>
                               </w:r>
-                              <w:proofErr w:type="spellStart"/>
-                              <w:r>
-                                <w:rPr>
-                                  <w:rFonts w:eastAsiaTheme="minorHAnsi"/>
-                                  <w:lang w:eastAsia="en-US"/>
-                                </w:rPr>
-                                <w:t>Wagensveld</w:t>
-                              </w:r>
-                              <w:proofErr w:type="spellEnd"/>
                               <w:r>
                                 <w:rPr>
                                   <w:rFonts w:eastAsiaTheme="minorHAnsi"/>
@@ -1228,21 +1122,12 @@
                                 </w:rPr>
                                 <w:t xml:space="preserve"> </w:t>
                               </w:r>
-                              <w:proofErr w:type="spellStart"/>
                               <w:r>
                                 <w:rPr>
                                   <w:rFonts w:eastAsiaTheme="minorHAnsi"/>
                                   <w:lang w:eastAsia="en-US"/>
                                 </w:rPr>
-                                <w:t>Zehna</w:t>
-                              </w:r>
-                              <w:proofErr w:type="spellEnd"/>
-                              <w:r>
-                                <w:rPr>
-                                  <w:rFonts w:eastAsiaTheme="minorHAnsi"/>
-                                  <w:lang w:eastAsia="en-US"/>
-                                </w:rPr>
-                                <w:t xml:space="preserve"> van den Berg</w:t>
+                                <w:t>Zehna van den Berg</w:t>
                               </w:r>
                               <w:r>
                                 <w:rPr>
@@ -1266,21 +1151,12 @@
                                 </w:rPr>
                                 <w:t xml:space="preserve"> </w:t>
                               </w:r>
-                              <w:proofErr w:type="spellStart"/>
                               <w:r>
                                 <w:rPr>
                                   <w:rFonts w:eastAsiaTheme="minorHAnsi"/>
                                   <w:lang w:eastAsia="en-US"/>
                                 </w:rPr>
-                                <w:t>Jessy</w:t>
-                              </w:r>
-                              <w:proofErr w:type="spellEnd"/>
-                              <w:r>
-                                <w:rPr>
-                                  <w:rFonts w:eastAsiaTheme="minorHAnsi"/>
-                                  <w:lang w:eastAsia="en-US"/>
-                                </w:rPr>
-                                <w:t xml:space="preserve"> Visch</w:t>
+                                <w:t>Jessy Visch</w:t>
                               </w:r>
                               <w:r>
                                 <w:rPr>
@@ -1354,7 +1230,6 @@
           <w:r>
             <w:rPr>
               <w:noProof/>
-              <w:lang w:val="nl-NL" w:eastAsia="nl-NL"/>
             </w:rPr>
             <mc:AlternateContent>
               <mc:Choice Requires="wps">
@@ -1475,7 +1350,7 @@
               </mc:Choice>
               <mc:Fallback>
                 <w:pict>
-                  <v:shape w14:anchorId="67EF2082" id="Tekstvak_x0020_2" o:spid="_x0000_s1030" type="#_x0000_t202" style="position:absolute;left:0;text-align:left;margin-left:0;margin-top:563.25pt;width:180pt;height:60pt;z-index:251665408;visibility:visible;mso-wrap-style:square;mso-width-percent:0;mso-height-percent:0;mso-wrap-distance-left:9pt;mso-wrap-distance-top:0;mso-wrap-distance-right:9pt;mso-wrap-distance-bottom:0;mso-position-horizontal:left;mso-position-horizontal-relative:margin;mso-position-vertical:absolute;mso-position-vertical-relative:text;mso-width-percent:0;mso-height-percent:0;mso-width-relative:page;mso-height-relative:page;v-text-anchor:top" o:gfxdata="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" fillcolor="white [3201]" strokeweight=".5pt">
+                  <v:shape w14:anchorId="67EF2082" id="Tekstvak 2" o:spid="_x0000_s1030" type="#_x0000_t202" style="position:absolute;left:0;text-align:left;margin-left:0;margin-top:563.25pt;width:180pt;height:60pt;z-index:251665408;visibility:visible;mso-wrap-style:square;mso-width-percent:0;mso-height-percent:0;mso-wrap-distance-left:9pt;mso-wrap-distance-top:0;mso-wrap-distance-right:9pt;mso-wrap-distance-bottom:0;mso-position-horizontal:left;mso-position-horizontal-relative:margin;mso-position-vertical:absolute;mso-position-vertical-relative:text;mso-width-percent:0;mso-height-percent:0;mso-width-relative:page;mso-height-relative:page;v-text-anchor:top" o:gfxdata="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" fillcolor="white [3201]" strokeweight=".5pt">
                     <v:path arrowok="t"/>
                     <v:textbox>
                       <w:txbxContent>
@@ -4087,21 +3962,7 @@
         <w:rPr>
           <w:lang w:val="nl-NL"/>
         </w:rPr>
-        <w:t xml:space="preserve">In dit document kunt u alle diagrammen </w:t>
-      </w:r>
-      <w:proofErr w:type="gramStart"/>
-      <w:r>
-        <w:rPr>
-          <w:lang w:val="nl-NL"/>
-        </w:rPr>
-        <w:t>terug vinden</w:t>
-      </w:r>
-      <w:proofErr w:type="gramEnd"/>
-      <w:r>
-        <w:rPr>
-          <w:lang w:val="nl-NL"/>
-        </w:rPr>
-        <w:t xml:space="preserve"> die behoren tot het </w:t>
+        <w:t xml:space="preserve">In dit document kunt u alle diagrammen terug vinden die behoren tot het </w:t>
       </w:r>
       <w:r>
         <w:rPr>
@@ -4115,127 +3976,81 @@
           <w:i/>
           <w:lang w:val="nl-NL"/>
         </w:rPr>
+        <w:t xml:space="preserve"> architecture</w:t>
+      </w:r>
+      <w:r>
+        <w:rPr>
+          <w:lang w:val="nl-NL"/>
+        </w:rPr>
+        <w:t xml:space="preserve">. Een </w:t>
+      </w:r>
+      <w:r>
+        <w:rPr>
+          <w:i/>
+          <w:lang w:val="nl-NL"/>
+        </w:rPr>
+        <w:t>solution</w:t>
+      </w:r>
+      <w:r>
+        <w:rPr>
+          <w:i/>
+          <w:lang w:val="nl-NL"/>
+        </w:rPr>
+        <w:t xml:space="preserve"> architecture</w:t>
+      </w:r>
+      <w:r>
+        <w:rPr>
+          <w:lang w:val="nl-NL"/>
+        </w:rPr>
+        <w:t xml:space="preserve"> helpt bij het vinden van de antwoorden op de vraag: “</w:t>
+      </w:r>
+      <w:r>
+        <w:rPr>
+          <w:lang w:val="nl-NL"/>
+        </w:rPr>
+        <w:t>Hoe</w:t>
+      </w:r>
+      <w:r>
+        <w:rPr>
+          <w:lang w:val="nl-NL"/>
+        </w:rPr>
         <w:t xml:space="preserve"> </w:t>
       </w:r>
-      <w:proofErr w:type="spellStart"/>
-      <w:r>
-        <w:rPr>
-          <w:i/>
-          <w:lang w:val="nl-NL"/>
-        </w:rPr>
-        <w:t>architecture</w:t>
-      </w:r>
-      <w:proofErr w:type="spellEnd"/>
-      <w:r>
-        <w:rPr>
-          <w:lang w:val="nl-NL"/>
-        </w:rPr>
-        <w:t xml:space="preserve">. Een </w:t>
-      </w:r>
-      <w:r>
-        <w:rPr>
-          <w:i/>
-          <w:lang w:val="nl-NL"/>
-        </w:rPr>
-        <w:t>solution</w:t>
-      </w:r>
-      <w:r>
-        <w:rPr>
-          <w:i/>
+      <w:r>
+        <w:rPr>
+          <w:lang w:val="nl-NL"/>
+        </w:rPr>
+        <w:t>kan</w:t>
+      </w:r>
+      <w:r>
+        <w:rPr>
+          <w:lang w:val="nl-NL"/>
+        </w:rPr>
+        <w:t xml:space="preserve"> de software van het systeem </w:t>
+      </w:r>
+      <w:r>
+        <w:rPr>
+          <w:lang w:val="nl-NL"/>
+        </w:rPr>
+        <w:t>het besten in elkaar gezet worden</w:t>
+      </w:r>
+      <w:r>
+        <w:rPr>
+          <w:lang w:val="nl-NL"/>
+        </w:rPr>
+        <w:t>?”</w:t>
+      </w:r>
+      <w:r>
+        <w:rPr>
           <w:lang w:val="nl-NL"/>
         </w:rPr>
         <w:t xml:space="preserve"> </w:t>
       </w:r>
-      <w:proofErr w:type="spellStart"/>
-      <w:r>
-        <w:rPr>
-          <w:i/>
-          <w:lang w:val="nl-NL"/>
-        </w:rPr>
-        <w:t>architecture</w:t>
-      </w:r>
-      <w:proofErr w:type="spellEnd"/>
-      <w:r>
-        <w:rPr>
-          <w:lang w:val="nl-NL"/>
-        </w:rPr>
-        <w:t xml:space="preserve"> helpt bij het vinden van de antwoorden op de vraag: “</w:t>
-      </w:r>
-      <w:r>
-        <w:rPr>
-          <w:lang w:val="nl-NL"/>
-        </w:rPr>
-        <w:t>Hoe</w:t>
-      </w:r>
-      <w:r>
-        <w:rPr>
-          <w:lang w:val="nl-NL"/>
-        </w:rPr>
-        <w:t xml:space="preserve"> </w:t>
-      </w:r>
-      <w:r>
-        <w:rPr>
-          <w:lang w:val="nl-NL"/>
-        </w:rPr>
-        <w:t>kan</w:t>
-      </w:r>
-      <w:r>
-        <w:rPr>
-          <w:lang w:val="nl-NL"/>
-        </w:rPr>
-        <w:t xml:space="preserve"> de software van het systeem </w:t>
-      </w:r>
-      <w:r>
-        <w:rPr>
-          <w:lang w:val="nl-NL"/>
-        </w:rPr>
-        <w:t>het besten in elkaar gezet worden</w:t>
-      </w:r>
-      <w:r>
-        <w:rPr>
-          <w:lang w:val="nl-NL"/>
-        </w:rPr>
-        <w:t>?”</w:t>
-      </w:r>
-      <w:r>
-        <w:rPr>
-          <w:lang w:val="nl-NL"/>
-        </w:rPr>
-        <w:t xml:space="preserve"> </w:t>
-      </w:r>
-      <w:r>
-        <w:rPr>
-          <w:lang w:val="nl-NL"/>
-        </w:rPr>
-        <w:t xml:space="preserve">Ook </w:t>
-      </w:r>
-      <w:proofErr w:type="gramStart"/>
-      <w:r>
-        <w:rPr>
-          <w:lang w:val="nl-NL"/>
-        </w:rPr>
-        <w:t>word</w:t>
-      </w:r>
-      <w:proofErr w:type="gramEnd"/>
-      <w:r>
-        <w:rPr>
-          <w:lang w:val="nl-NL"/>
-        </w:rPr>
-        <w:t xml:space="preserve"> er in meer detail gekeken naar hoe de interne communicatie van het systeem er uit moet zien. Er zal ook kort wat gezegd worden over het protocol dat gebruikt zal worden voor de communicatie tussen de </w:t>
-      </w:r>
-      <w:proofErr w:type="spellStart"/>
-      <w:r>
-        <w:rPr>
-          <w:lang w:val="nl-NL"/>
-        </w:rPr>
-        <w:t>websocket</w:t>
-      </w:r>
-      <w:proofErr w:type="spellEnd"/>
-      <w:r>
-        <w:rPr>
-          <w:lang w:val="nl-NL"/>
-        </w:rPr>
-        <w:t xml:space="preserve"> en webserver.</w:t>
+      <w:r>
+        <w:rPr>
+          <w:lang w:val="nl-NL"/>
+        </w:rPr>
+        <w:t>Ook word er in meer detail gekeken naar hoe de interne communicatie van het systeem er uit moet zien. Er zal ook kort wat gezegd worden over het protocol dat gebruikt zal worden voor de communicatie tussen de websocket en webserver.</w:t>
       </w:r>
     </w:p>
     <w:p>
@@ -4269,7 +4084,6 @@
         </w:rPr>
         <w:t xml:space="preserve">e </w:t>
       </w:r>
-      <w:proofErr w:type="spellStart"/>
       <w:r>
         <w:rPr>
           <w:i/>
@@ -4277,14 +4091,12 @@
         </w:rPr>
         <w:t>requirements</w:t>
       </w:r>
-      <w:proofErr w:type="spellEnd"/>
       <w:r>
         <w:rPr>
           <w:lang w:val="nl-NL"/>
         </w:rPr>
         <w:t xml:space="preserve"> </w:t>
       </w:r>
-      <w:proofErr w:type="spellStart"/>
       <w:r>
         <w:rPr>
           <w:i/>
@@ -4292,7 +4104,6 @@
         </w:rPr>
         <w:t>architecture</w:t>
       </w:r>
-      <w:proofErr w:type="spellEnd"/>
       <w:r>
         <w:rPr>
           <w:lang w:val="nl-NL"/>
@@ -4336,7 +4147,6 @@
         </w:rPr>
         <w:t xml:space="preserve"> </w:t>
       </w:r>
-      <w:proofErr w:type="spellStart"/>
       <w:r>
         <w:rPr>
           <w:i/>
@@ -4344,7 +4154,6 @@
         </w:rPr>
         <w:t>architecture</w:t>
       </w:r>
-      <w:proofErr w:type="spellEnd"/>
       <w:r>
         <w:rPr>
           <w:lang w:val="nl-NL"/>
@@ -4467,21 +4276,7 @@
         <w:rPr>
           <w:lang w:val="nl-NL"/>
         </w:rPr>
-        <w:t xml:space="preserve">getoond. </w:t>
-      </w:r>
-      <w:proofErr w:type="gramStart"/>
-      <w:r>
-        <w:rPr>
-          <w:lang w:val="nl-NL"/>
-        </w:rPr>
-        <w:t>Daarop volgend</w:t>
-      </w:r>
-      <w:proofErr w:type="gramEnd"/>
-      <w:r>
-        <w:rPr>
-          <w:lang w:val="nl-NL"/>
-        </w:rPr>
-        <w:t xml:space="preserve"> worden in paragraaf</w:t>
+        <w:t>getoond. Daarop volgend worden in paragraaf</w:t>
       </w:r>
       <w:r>
         <w:rPr>
@@ -4536,16 +4331,31 @@
           <w:lang w:val="nl-NL"/>
         </w:rPr>
       </w:pPr>
+    </w:p>
+    <w:p>
+      <w:pPr>
+        <w:jc w:val="both"/>
+        <w:rPr>
+          <w:lang w:val="nl-NL"/>
+        </w:rPr>
+        <w:sectPr>
+          <w:pgSz w:w="15840" w:h="12240" w:orient="landscape"/>
+          <w:pgMar w:top="1417" w:right="1417" w:bottom="1417" w:left="1417" w:header="720" w:footer="720" w:gutter="0"/>
+          <w:pgNumType w:start="0"/>
+          <w:cols w:space="720"/>
+          <w:titlePg/>
+          <w:docGrid w:linePitch="360"/>
+        </w:sectPr>
+      </w:pPr>
       <w:r>
         <w:rPr>
           <w:noProof/>
-          <w:lang w:val="nl-NL" w:eastAsia="nl-NL"/>
         </w:rPr>
         <w:drawing>
-          <wp:inline distT="0" distB="0" distL="0" distR="0" wp14:anchorId="56483963" wp14:editId="2BCE5E36">
-            <wp:extent cx="6372225" cy="4591050"/>
-            <wp:effectExtent l="0" t="0" r="9525" b="0"/>
-            <wp:docPr id="1" name="Afbeelding 1"/>
+          <wp:inline distT="0" distB="0" distL="0" distR="0" wp14:anchorId="12F24F7C" wp14:editId="16F35A37">
+            <wp:extent cx="6361361" cy="4238625"/>
+            <wp:effectExtent l="0" t="0" r="1905" b="0"/>
+            <wp:docPr id="4" name="Afbeelding 4"/>
             <wp:cNvGraphicFramePr>
               <a:graphicFrameLocks xmlns:a="http://schemas.openxmlformats.org/drawingml/2006/main" noChangeAspect="1"/>
             </wp:cNvGraphicFramePr>
@@ -4553,11 +4363,17 @@
               <a:graphicData uri="http://schemas.openxmlformats.org/drawingml/2006/picture">
                 <pic:pic xmlns:pic="http://schemas.openxmlformats.org/drawingml/2006/picture">
                   <pic:nvPicPr>
-                    <pic:cNvPr id="1" name="Classdiagram1.png"/>
+                    <pic:cNvPr id="4" name="Classdiagram1.png"/>
                     <pic:cNvPicPr/>
                   </pic:nvPicPr>
                   <pic:blipFill>
-                    <a:blip r:embed="rId9" cstate="print"/>
+                    <a:blip r:embed="rId9" cstate="print">
+                      <a:extLst>
+                        <a:ext uri="{28A0092B-C50C-407E-A947-70E740481C1C}">
+                          <a14:useLocalDpi xmlns:a14="http://schemas.microsoft.com/office/drawing/2010/main" val="0"/>
+                        </a:ext>
+                      </a:extLst>
+                    </a:blip>
                     <a:stretch>
                       <a:fillRect/>
                     </a:stretch>
@@ -4565,7 +4381,7 @@
                   <pic:spPr>
                     <a:xfrm>
                       <a:off x="0" y="0"/>
-                      <a:ext cx="6376588" cy="4594193"/>
+                      <a:ext cx="6370130" cy="4244468"/>
                     </a:xfrm>
                     <a:prstGeom prst="rect">
                       <a:avLst/>
@@ -4580,22 +4396,6 @@
     </w:p>
     <w:p>
       <w:pPr>
-        <w:jc w:val="both"/>
-        <w:rPr>
-          <w:lang w:val="nl-NL"/>
-        </w:rPr>
-        <w:sectPr>
-          <w:pgSz w:w="15840" w:h="12240" w:orient="landscape"/>
-          <w:pgMar w:top="1417" w:right="1417" w:bottom="1417" w:left="1417" w:header="720" w:footer="720" w:gutter="0"/>
-          <w:pgNumType w:start="0"/>
-          <w:cols w:space="720"/>
-          <w:titlePg/>
-          <w:docGrid w:linePitch="360"/>
-        </w:sectPr>
-      </w:pPr>
-    </w:p>
-    <w:p>
-      <w:pPr>
         <w:pStyle w:val="Kop2"/>
         <w:numPr>
           <w:ilvl w:val="1"/>
@@ -4659,9 +4459,15 @@
         <w:rPr>
           <w:lang w:val="nl-NL"/>
         </w:rPr>
-        <w:t>Wasprogrammacontroller</w:t>
+        <w:t>Wasprogramma</w:t>
       </w:r>
       <w:bookmarkEnd w:id="4"/>
+      <w:r>
+        <w:rPr>
+          <w:lang w:val="nl-NL"/>
+        </w:rPr>
+        <w:t>Task</w:t>
+      </w:r>
     </w:p>
     <w:p>
       <w:pPr>
@@ -4675,21 +4481,19 @@
         <w:rPr>
           <w:lang w:val="nl-NL"/>
         </w:rPr>
-        <w:t xml:space="preserve">De klasse wasprogrammacontroller is verantwoordelijk voor het uitvoeren van het wasprogramma. Tevens is deze controller verantwoordelijk voor de communicatie met de </w:t>
-      </w:r>
-      <w:proofErr w:type="spellStart"/>
-      <w:r>
-        <w:rPr>
-          <w:lang w:val="nl-NL"/>
-        </w:rPr>
-        <w:t>websocket</w:t>
-      </w:r>
-      <w:proofErr w:type="spellEnd"/>
-      <w:r>
-        <w:rPr>
-          <w:lang w:val="nl-NL"/>
-        </w:rPr>
-        <w:t>.</w:t>
+        <w:t xml:space="preserve">De klasse </w:t>
+      </w:r>
+      <w:r>
+        <w:rPr>
+          <w:lang w:val="nl-NL"/>
+        </w:rPr>
+        <w:t>wasprogrammatask</w:t>
+      </w:r>
+      <w:r>
+        <w:rPr>
+          <w:lang w:val="nl-NL"/>
+        </w:rPr>
+        <w:t xml:space="preserve"> is verantwoordelijk voor het uitvoeren van het wasprogramma. Tevens is deze controller verantwoordelijk voor de communicatie met de websocket.</w:t>
       </w:r>
     </w:p>
     <w:p>
@@ -4705,7 +4509,6 @@
         </w:rPr>
       </w:pPr>
       <w:bookmarkStart w:id="5" w:name="_Toc440448000"/>
-      <w:proofErr w:type="spellStart"/>
       <w:r>
         <w:rPr>
           <w:lang w:val="nl-NL"/>
@@ -4713,7 +4516,6 @@
         <w:t>SensorHandler</w:t>
       </w:r>
       <w:bookmarkEnd w:id="5"/>
-      <w:proofErr w:type="spellEnd"/>
     </w:p>
     <w:p>
       <w:pPr>
@@ -4727,75 +4529,19 @@
         <w:rPr>
           <w:lang w:val="nl-NL"/>
         </w:rPr>
-        <w:t xml:space="preserve">Deze klasse is verantwoordelijk voor het periodiek aan roepen van de </w:t>
-      </w:r>
-      <w:proofErr w:type="gramStart"/>
-      <w:r>
-        <w:rPr>
-          <w:lang w:val="nl-NL"/>
-        </w:rPr>
-        <w:t>update functie</w:t>
-      </w:r>
-      <w:proofErr w:type="gramEnd"/>
-      <w:r>
-        <w:rPr>
-          <w:lang w:val="nl-NL"/>
-        </w:rPr>
-        <w:t xml:space="preserve"> van alle </w:t>
-      </w:r>
-      <w:proofErr w:type="spellStart"/>
-      <w:r>
-        <w:rPr>
-          <w:lang w:val="nl-NL"/>
-        </w:rPr>
-        <w:t>child</w:t>
-      </w:r>
-      <w:proofErr w:type="spellEnd"/>
-      <w:r>
-        <w:rPr>
-          <w:lang w:val="nl-NL"/>
-        </w:rPr>
-        <w:t xml:space="preserve"> klassen </w:t>
-      </w:r>
-      <w:r>
-        <w:rPr>
-          <w:lang w:val="nl-NL"/>
-        </w:rPr>
-        <w:t xml:space="preserve">van de interface </w:t>
-      </w:r>
-      <w:proofErr w:type="spellStart"/>
-      <w:r>
-        <w:rPr>
-          <w:lang w:val="nl-NL"/>
-        </w:rPr>
-        <w:t>UpdatingSensor</w:t>
-      </w:r>
-      <w:proofErr w:type="spellEnd"/>
-      <w:r>
-        <w:rPr>
-          <w:lang w:val="nl-NL"/>
-        </w:rPr>
-        <w:t xml:space="preserve">. </w:t>
-      </w:r>
-      <w:r>
-        <w:rPr>
-          <w:lang w:val="nl-NL"/>
-        </w:rPr>
-        <w:t xml:space="preserve">Ook is deze klasse verantwoordelijk voor het bijhouden van alle </w:t>
-      </w:r>
-      <w:proofErr w:type="spellStart"/>
-      <w:r>
-        <w:rPr>
-          <w:lang w:val="nl-NL"/>
-        </w:rPr>
-        <w:t>boundary</w:t>
-      </w:r>
-      <w:proofErr w:type="spellEnd"/>
-      <w:r>
-        <w:rPr>
-          <w:lang w:val="nl-NL"/>
-        </w:rPr>
-        <w:t xml:space="preserve"> objecten die hij moet aanroepen.</w:t>
+        <w:t xml:space="preserve">Deze klasse is verantwoordelijk voor het periodiek aan roepen van de update functie van alle child klassen </w:t>
+      </w:r>
+      <w:r>
+        <w:rPr>
+          <w:lang w:val="nl-NL"/>
+        </w:rPr>
+        <w:t xml:space="preserve">van de interface UpdatingSensor. </w:t>
+      </w:r>
+      <w:r>
+        <w:rPr>
+          <w:lang w:val="nl-NL"/>
+        </w:rPr>
+        <w:t>Ook is deze klasse verantwoordelijk voor het bijhouden van alle boundary objecten die hij moet aanroepen.</w:t>
       </w:r>
     </w:p>
     <w:p>
@@ -4811,7 +4557,6 @@
         </w:rPr>
       </w:pPr>
       <w:bookmarkStart w:id="6" w:name="_Toc440448001"/>
-      <w:proofErr w:type="spellStart"/>
       <w:r>
         <w:rPr>
           <w:lang w:val="nl-NL"/>
@@ -4819,7 +4564,6 @@
         <w:t>UpdatingSensor</w:t>
       </w:r>
       <w:bookmarkEnd w:id="6"/>
-      <w:proofErr w:type="spellEnd"/>
     </w:p>
     <w:p>
       <w:pPr>
@@ -4829,39 +4573,17 @@
           <w:lang w:val="nl-NL"/>
         </w:rPr>
       </w:pPr>
-      <w:proofErr w:type="spellStart"/>
-      <w:r>
-        <w:rPr>
-          <w:lang w:val="nl-NL"/>
-        </w:rPr>
-        <w:t>UpdatingSensor</w:t>
-      </w:r>
-      <w:proofErr w:type="spellEnd"/>
-      <w:r>
-        <w:rPr>
-          <w:lang w:val="nl-NL"/>
-        </w:rPr>
-        <w:t xml:space="preserve"> is de superklasse v</w:t>
-      </w:r>
-      <w:r>
-        <w:rPr>
-          <w:lang w:val="nl-NL"/>
-        </w:rPr>
-        <w:t xml:space="preserve">an alle sensor </w:t>
-      </w:r>
-      <w:proofErr w:type="spellStart"/>
-      <w:r>
-        <w:rPr>
-          <w:lang w:val="nl-NL"/>
-        </w:rPr>
-        <w:t>boundary</w:t>
-      </w:r>
-      <w:proofErr w:type="spellEnd"/>
-      <w:r>
-        <w:rPr>
-          <w:lang w:val="nl-NL"/>
-        </w:rPr>
-        <w:t xml:space="preserve"> klassen.</w:t>
+      <w:r>
+        <w:rPr>
+          <w:lang w:val="nl-NL"/>
+        </w:rPr>
+        <w:t>UpdatingSensor is de superklasse v</w:t>
+      </w:r>
+      <w:r>
+        <w:rPr>
+          <w:lang w:val="nl-NL"/>
+        </w:rPr>
+        <w:t>an alle sensor boundary klassen.</w:t>
       </w:r>
     </w:p>
     <w:p>
@@ -4876,21 +4598,11 @@
           <w:lang w:val="nl-NL"/>
         </w:rPr>
       </w:pPr>
-      <w:bookmarkStart w:id="7" w:name="_Toc440448002"/>
-      <w:proofErr w:type="spellStart"/>
-      <w:r>
-        <w:rPr>
-          <w:lang w:val="nl-NL"/>
-        </w:rPr>
-        <w:t>WaterniveauSensor</w:t>
-      </w:r>
-      <w:bookmarkEnd w:id="7"/>
-      <w:proofErr w:type="spellEnd"/>
-      <w:r>
-        <w:rPr>
-          <w:lang w:val="nl-NL"/>
-        </w:rPr>
-        <w:t xml:space="preserve"> </w:t>
+      <w:r>
+        <w:rPr>
+          <w:lang w:val="nl-NL"/>
+        </w:rPr>
+        <w:t>waterLevelSensor</w:t>
       </w:r>
     </w:p>
     <w:p>
@@ -4905,21 +4617,7 @@
         <w:rPr>
           <w:lang w:val="nl-NL"/>
         </w:rPr>
-        <w:t xml:space="preserve">Deze klasse is verantwoordelijk voor het pollen van de waterniveau sensor op aangeven van de </w:t>
-      </w:r>
-      <w:proofErr w:type="spellStart"/>
-      <w:r>
-        <w:rPr>
-          <w:lang w:val="nl-NL"/>
-        </w:rPr>
-        <w:t>SensorHandler</w:t>
-      </w:r>
-      <w:proofErr w:type="spellEnd"/>
-      <w:r>
-        <w:rPr>
-          <w:lang w:val="nl-NL"/>
-        </w:rPr>
-        <w:t>.</w:t>
+        <w:t>Deze klasse is verantwoordelijk voor het pollen van de waterniveau sensor op aangeven van de SensorHandler.</w:t>
       </w:r>
     </w:p>
     <w:p>
@@ -4934,16 +4632,12 @@
           <w:lang w:val="nl-NL"/>
         </w:rPr>
       </w:pPr>
-      <w:bookmarkStart w:id="8" w:name="_Toc440448003"/>
-      <w:proofErr w:type="spellStart"/>
-      <w:r>
-        <w:rPr>
-          <w:lang w:val="nl-NL"/>
-        </w:rPr>
-        <w:t>TemperatuurSensor</w:t>
-      </w:r>
-      <w:bookmarkEnd w:id="8"/>
-      <w:proofErr w:type="spellEnd"/>
+      <w:r>
+        <w:rPr>
+          <w:lang w:val="nl-NL"/>
+        </w:rPr>
+        <w:t>TempSensor</w:t>
+      </w:r>
     </w:p>
     <w:p>
       <w:pPr>
@@ -4957,21 +4651,7 @@
         <w:rPr>
           <w:lang w:val="nl-NL"/>
         </w:rPr>
-        <w:t xml:space="preserve">Deze klasse is verantwoordelijk voor het pollen van de temperatuur sensor op aangeven van de </w:t>
-      </w:r>
-      <w:proofErr w:type="spellStart"/>
-      <w:r>
-        <w:rPr>
-          <w:lang w:val="nl-NL"/>
-        </w:rPr>
-        <w:t>SensorHandler</w:t>
-      </w:r>
-      <w:proofErr w:type="spellEnd"/>
-      <w:r>
-        <w:rPr>
-          <w:lang w:val="nl-NL"/>
-        </w:rPr>
-        <w:t>.</w:t>
+        <w:t>Deze klasse is verantwoordelijk voor het pollen van de temperatuur sensor op aangeven van de SensorHandler.</w:t>
       </w:r>
     </w:p>
     <w:p>
@@ -4986,16 +4666,14 @@
           <w:lang w:val="nl-NL"/>
         </w:rPr>
       </w:pPr>
-      <w:bookmarkStart w:id="9" w:name="_Toc440448004"/>
-      <w:proofErr w:type="spellStart"/>
+      <w:bookmarkStart w:id="7" w:name="_Toc440448004"/>
       <w:r>
         <w:rPr>
           <w:lang w:val="nl-NL"/>
         </w:rPr>
         <w:t>DeurvergrendelSensor</w:t>
       </w:r>
-      <w:bookmarkEnd w:id="9"/>
-      <w:proofErr w:type="spellEnd"/>
+      <w:bookmarkEnd w:id="7"/>
     </w:p>
     <w:p>
       <w:pPr>
@@ -5009,21 +4687,7 @@
         <w:rPr>
           <w:lang w:val="nl-NL"/>
         </w:rPr>
-        <w:t xml:space="preserve">Deze klasse is verantwoordelijk voor het pollen van de status van de deurvergrendeling. Tevens kan er via deze klasse de deur worden </w:t>
-      </w:r>
-      <w:proofErr w:type="gramStart"/>
-      <w:r>
-        <w:rPr>
-          <w:lang w:val="nl-NL"/>
-        </w:rPr>
-        <w:t>vergrendelt</w:t>
-      </w:r>
-      <w:proofErr w:type="gramEnd"/>
-      <w:r>
-        <w:rPr>
-          <w:lang w:val="nl-NL"/>
-        </w:rPr>
-        <w:t xml:space="preserve"> of ontgrendelt.</w:t>
+        <w:t>Deze klasse is verantwoordelijk voor het pollen van de status van de deurvergrendeling. Tevens kan er via deze klasse de deur worden vergrendelt of ontgrendelt.</w:t>
       </w:r>
     </w:p>
     <w:p>
@@ -5038,16 +4702,14 @@
           <w:lang w:val="nl-NL"/>
         </w:rPr>
       </w:pPr>
-      <w:bookmarkStart w:id="10" w:name="_Toc440448005"/>
-      <w:proofErr w:type="spellStart"/>
+      <w:bookmarkStart w:id="8" w:name="_Toc440448005"/>
       <w:r>
         <w:rPr>
           <w:lang w:val="nl-NL"/>
         </w:rPr>
         <w:t>WMStatusSensor</w:t>
       </w:r>
-      <w:bookmarkEnd w:id="10"/>
-      <w:proofErr w:type="spellEnd"/>
+      <w:bookmarkEnd w:id="8"/>
     </w:p>
     <w:p>
       <w:pPr>
@@ -5067,16 +4729,8 @@
         <w:rPr>
           <w:lang w:val="nl-NL"/>
         </w:rPr>
-        <w:t xml:space="preserve"> op aangeven van de </w:t>
-      </w:r>
-      <w:proofErr w:type="spellStart"/>
-      <w:r>
-        <w:rPr>
-          <w:lang w:val="nl-NL"/>
-        </w:rPr>
-        <w:t>SensorHandler</w:t>
-      </w:r>
-      <w:proofErr w:type="spellEnd"/>
+        <w:t xml:space="preserve"> op aangeven van de SensorHandler</w:t>
+      </w:r>
     </w:p>
     <w:p>
       <w:pPr>
@@ -5090,34 +4744,26 @@
           <w:lang w:val="nl-NL"/>
         </w:rPr>
       </w:pPr>
-      <w:bookmarkStart w:id="11" w:name="_Toc440448006"/>
-      <w:r>
-        <w:rPr>
-          <w:lang w:val="nl-NL"/>
-        </w:rPr>
-        <w:t>Sensor</w:t>
-      </w:r>
-      <w:bookmarkEnd w:id="11"/>
+      <w:bookmarkStart w:id="9" w:name="_Toc440448006"/>
+      <w:r>
+        <w:rPr>
+          <w:lang w:val="nl-NL"/>
+        </w:rPr>
+        <w:t>Trommel</w:t>
+      </w:r>
     </w:p>
     <w:p>
       <w:pPr>
-        <w:ind w:firstLine="720"/>
-        <w:jc w:val="both"/>
-        <w:rPr>
-          <w:lang w:val="nl-NL"/>
-        </w:rPr>
-      </w:pPr>
-      <w:r>
-        <w:rPr>
-          <w:lang w:val="nl-NL"/>
-        </w:rPr>
-        <w:t xml:space="preserve">Deze klasse </w:t>
-      </w:r>
-      <w:r>
-        <w:rPr>
-          <w:lang w:val="nl-NL"/>
-        </w:rPr>
-        <w:t>is de superklasse van alle sensoren.</w:t>
+        <w:ind w:left="720"/>
+        <w:rPr>
+          <w:lang w:val="nl-NL"/>
+        </w:rPr>
+      </w:pPr>
+      <w:r>
+        <w:rPr>
+          <w:lang w:val="nl-NL"/>
+        </w:rPr>
+        <w:t>Deze klasse is verantwoordelijk voor het sturen van de commando’s voor het aanzetten van de motor.</w:t>
       </w:r>
     </w:p>
     <w:p>
@@ -5132,50 +4778,25 @@
           <w:lang w:val="nl-NL"/>
         </w:rPr>
       </w:pPr>
-      <w:bookmarkStart w:id="12" w:name="_Toc440448007"/>
-      <w:proofErr w:type="spellStart"/>
-      <w:r>
-        <w:rPr>
-          <w:lang w:val="nl-NL"/>
-        </w:rPr>
-        <w:t>SensorListener</w:t>
-      </w:r>
-      <w:bookmarkEnd w:id="12"/>
-      <w:proofErr w:type="spellEnd"/>
+      <w:r>
+        <w:rPr>
+          <w:lang w:val="nl-NL"/>
+        </w:rPr>
+        <w:t>WaterValve</w:t>
+      </w:r>
     </w:p>
     <w:p>
       <w:pPr>
         <w:ind w:left="720"/>
-        <w:jc w:val="both"/>
-        <w:rPr>
-          <w:lang w:val="nl-NL"/>
-        </w:rPr>
-      </w:pPr>
-      <w:r>
-        <w:rPr>
-          <w:lang w:val="nl-NL"/>
-        </w:rPr>
-        <w:t>Deze klasse</w:t>
-      </w:r>
-      <w:r>
-        <w:rPr>
-          <w:lang w:val="nl-NL"/>
-        </w:rPr>
-        <w:t xml:space="preserve"> is de interface die </w:t>
-      </w:r>
-      <w:proofErr w:type="gramStart"/>
-      <w:r>
-        <w:rPr>
-          <w:lang w:val="nl-NL"/>
-        </w:rPr>
-        <w:t>bijhoud</w:t>
-      </w:r>
-      <w:proofErr w:type="gramEnd"/>
-      <w:r>
-        <w:rPr>
-          <w:lang w:val="nl-NL"/>
-        </w:rPr>
-        <w:t xml:space="preserve"> of de sensoren nieuwe waarden hebben.</w:t>
+        <w:rPr>
+          <w:lang w:val="nl-NL"/>
+        </w:rPr>
+      </w:pPr>
+      <w:r>
+        <w:rPr>
+          <w:lang w:val="nl-NL"/>
+        </w:rPr>
+        <w:t>Deze klasse is verantwoordelijk voor het sturen van de commando’s voor het openzetten van de waterklep</w:t>
       </w:r>
     </w:p>
     <w:p>
@@ -5190,81 +4811,25 @@
           <w:lang w:val="nl-NL"/>
         </w:rPr>
       </w:pPr>
-      <w:bookmarkStart w:id="13" w:name="_Toc440448008"/>
-      <w:proofErr w:type="spellStart"/>
-      <w:r>
-        <w:rPr>
-          <w:lang w:val="nl-NL"/>
-        </w:rPr>
-        <w:t>StatusWeergaveController</w:t>
-      </w:r>
-      <w:bookmarkEnd w:id="13"/>
-      <w:proofErr w:type="spellEnd"/>
+      <w:r>
+        <w:rPr>
+          <w:lang w:val="nl-NL"/>
+        </w:rPr>
+        <w:t>Pump</w:t>
+      </w:r>
     </w:p>
     <w:p>
       <w:pPr>
-        <w:pStyle w:val="Lijstalinea"/>
-        <w:ind w:left="792"/>
-        <w:jc w:val="both"/>
-        <w:rPr>
-          <w:lang w:val="nl-NL"/>
-        </w:rPr>
-      </w:pPr>
-      <w:r>
-        <w:rPr>
-          <w:lang w:val="nl-NL"/>
-        </w:rPr>
-        <w:t xml:space="preserve">Deze klasse zorgt </w:t>
-      </w:r>
-      <w:proofErr w:type="gramStart"/>
-      <w:r>
-        <w:rPr>
-          <w:lang w:val="nl-NL"/>
-        </w:rPr>
-        <w:t>er voor</w:t>
-      </w:r>
-      <w:proofErr w:type="gramEnd"/>
-      <w:r>
-        <w:rPr>
-          <w:lang w:val="nl-NL"/>
-        </w:rPr>
-        <w:t xml:space="preserve"> dat de juiste informatie door gegeven </w:t>
-      </w:r>
-      <w:r>
-        <w:rPr>
-          <w:lang w:val="nl-NL"/>
-        </w:rPr>
-        <w:t>wordt</w:t>
-      </w:r>
-      <w:r>
-        <w:rPr>
-          <w:lang w:val="nl-NL"/>
-        </w:rPr>
-        <w:t xml:space="preserve"> aan de web interface zodat de informatie die hier word weergegeven up</w:t>
-      </w:r>
-      <w:r>
-        <w:rPr>
-          <w:lang w:val="nl-NL"/>
-        </w:rPr>
-        <w:t>-</w:t>
-      </w:r>
-      <w:r>
-        <w:rPr>
-          <w:lang w:val="nl-NL"/>
-        </w:rPr>
-        <w:t>to</w:t>
-      </w:r>
-      <w:r>
-        <w:rPr>
-          <w:lang w:val="nl-NL"/>
-        </w:rPr>
-        <w:t>-</w:t>
-      </w:r>
-      <w:r>
-        <w:rPr>
-          <w:lang w:val="nl-NL"/>
-        </w:rPr>
-        <w:t xml:space="preserve">date blijft. </w:t>
+        <w:ind w:left="720"/>
+        <w:rPr>
+          <w:lang w:val="nl-NL"/>
+        </w:rPr>
+      </w:pPr>
+      <w:r>
+        <w:rPr>
+          <w:lang w:val="nl-NL"/>
+        </w:rPr>
+        <w:t>Deze klasse is verantwoordelijk voor het sturen van de commando’s voor het leegpompen van de wasmachine.</w:t>
       </w:r>
     </w:p>
     <w:p>
@@ -5279,74 +4844,25 @@
           <w:lang w:val="nl-NL"/>
         </w:rPr>
       </w:pPr>
-      <w:bookmarkStart w:id="14" w:name="_Toc440448009"/>
-      <w:proofErr w:type="spellStart"/>
-      <w:r>
-        <w:rPr>
-          <w:lang w:val="nl-NL"/>
-        </w:rPr>
-        <w:t>NoodstopController</w:t>
-      </w:r>
-      <w:bookmarkEnd w:id="14"/>
-      <w:proofErr w:type="spellEnd"/>
+      <w:r>
+        <w:rPr>
+          <w:lang w:val="nl-NL"/>
+        </w:rPr>
+        <w:t>HeatingUnit</w:t>
+      </w:r>
     </w:p>
     <w:p>
       <w:pPr>
-        <w:pStyle w:val="Lijstalinea"/>
-        <w:jc w:val="both"/>
-        <w:rPr>
-          <w:lang w:val="nl-NL"/>
-        </w:rPr>
-      </w:pPr>
-      <w:r>
-        <w:rPr>
-          <w:lang w:val="nl-NL"/>
-        </w:rPr>
-        <w:t>Deze Klasse is verantwoordelijk voor het afhandelen van de noodstopprocedure.</w:t>
-      </w:r>
-      <w:r>
-        <w:rPr>
-          <w:lang w:val="nl-NL"/>
-        </w:rPr>
-        <w:t xml:space="preserve"> Dit </w:t>
-      </w:r>
-      <w:r>
-        <w:rPr>
-          <w:lang w:val="nl-NL"/>
-        </w:rPr>
-        <w:t>houdt</w:t>
-      </w:r>
-      <w:r>
-        <w:rPr>
-          <w:lang w:val="nl-NL"/>
-        </w:rPr>
-        <w:t xml:space="preserve"> in dat het wasprogramma onderbroken </w:t>
-      </w:r>
-      <w:proofErr w:type="gramStart"/>
-      <w:r>
-        <w:rPr>
-          <w:lang w:val="nl-NL"/>
-        </w:rPr>
-        <w:t>word</w:t>
-      </w:r>
-      <w:proofErr w:type="gramEnd"/>
-      <w:r>
-        <w:rPr>
-          <w:lang w:val="nl-NL"/>
-        </w:rPr>
-        <w:t xml:space="preserve">, het water uit de trommel </w:t>
-      </w:r>
-      <w:r>
-        <w:rPr>
-          <w:lang w:val="nl-NL"/>
-        </w:rPr>
-        <w:t>wordt</w:t>
-      </w:r>
-      <w:r>
-        <w:rPr>
-          <w:lang w:val="nl-NL"/>
-        </w:rPr>
-        <w:t xml:space="preserve"> gepompt en de deur word ontgrendelt. </w:t>
+        <w:ind w:left="720"/>
+        <w:rPr>
+          <w:lang w:val="nl-NL"/>
+        </w:rPr>
+      </w:pPr>
+      <w:r>
+        <w:rPr>
+          <w:lang w:val="nl-NL"/>
+        </w:rPr>
+        <w:t>Deze klasse is verantwoordelijk voor het sturen van de commando’s voor het opwaren van het water van de wasmachine</w:t>
       </w:r>
     </w:p>
     <w:p>
@@ -5361,43 +4877,26 @@
           <w:lang w:val="nl-NL"/>
         </w:rPr>
       </w:pPr>
-      <w:bookmarkStart w:id="15" w:name="_Toc440448010"/>
       <w:r>
         <w:rPr>
           <w:lang w:val="nl-NL"/>
         </w:rPr>
         <w:lastRenderedPageBreak/>
-        <w:t>UART</w:t>
-      </w:r>
-      <w:bookmarkEnd w:id="15"/>
+        <w:t>Deurvergrendel</w:t>
+      </w:r>
     </w:p>
     <w:p>
       <w:pPr>
         <w:ind w:left="720"/>
-        <w:jc w:val="both"/>
-        <w:rPr>
-          <w:lang w:val="nl-NL"/>
-        </w:rPr>
-      </w:pPr>
-      <w:r>
-        <w:rPr>
-          <w:lang w:val="nl-NL"/>
-        </w:rPr>
-        <w:t xml:space="preserve">Deze klasse is verantwoordelijk voor het regelen van de communicatie tussen de sensor klassen en de wasmachine zijn </w:t>
-      </w:r>
-      <w:proofErr w:type="gramStart"/>
-      <w:r>
-        <w:rPr>
-          <w:lang w:val="nl-NL"/>
-        </w:rPr>
-        <w:t>UART interface</w:t>
-      </w:r>
-      <w:proofErr w:type="gramEnd"/>
-      <w:r>
-        <w:rPr>
-          <w:lang w:val="nl-NL"/>
-        </w:rPr>
-        <w:t>.</w:t>
+        <w:rPr>
+          <w:lang w:val="nl-NL"/>
+        </w:rPr>
+      </w:pPr>
+      <w:r>
+        <w:rPr>
+          <w:lang w:val="nl-NL"/>
+        </w:rPr>
+        <w:t>Deze klasse is verantwoordelijk voor het sturen van de commando’s voor het op slot zetten van de deur.</w:t>
       </w:r>
     </w:p>
     <w:p>
@@ -5412,48 +4911,25 @@
           <w:lang w:val="nl-NL"/>
         </w:rPr>
       </w:pPr>
-      <w:bookmarkStart w:id="16" w:name="_Toc440448011"/>
-      <w:r>
-        <w:rPr>
-          <w:lang w:val="nl-NL"/>
-        </w:rPr>
-        <w:t>Wasprogramma</w:t>
-      </w:r>
-      <w:bookmarkEnd w:id="16"/>
-      <w:r>
-        <w:rPr>
-          <w:lang w:val="nl-NL"/>
-        </w:rPr>
-        <w:tab/>
+      <w:r>
+        <w:rPr>
+          <w:lang w:val="nl-NL"/>
+        </w:rPr>
+        <w:t>SoapDispenser</w:t>
       </w:r>
     </w:p>
     <w:p>
       <w:pPr>
         <w:ind w:left="720"/>
-        <w:jc w:val="both"/>
-        <w:rPr>
-          <w:lang w:val="nl-NL"/>
-        </w:rPr>
-      </w:pPr>
-      <w:r>
-        <w:rPr>
-          <w:lang w:val="nl-NL"/>
-        </w:rPr>
-        <w:t xml:space="preserve">Houd bij welke fases er gedaan moeten worden betreffende het was programma dat gestart is en zorgt dat deze op de juiste moment gestart </w:t>
-      </w:r>
-      <w:proofErr w:type="gramStart"/>
-      <w:r>
-        <w:rPr>
-          <w:lang w:val="nl-NL"/>
-        </w:rPr>
-        <w:t>word</w:t>
-      </w:r>
-      <w:proofErr w:type="gramEnd"/>
-      <w:r>
-        <w:rPr>
-          <w:lang w:val="nl-NL"/>
-        </w:rPr>
-        <w:t>.</w:t>
+        <w:rPr>
+          <w:lang w:val="nl-NL"/>
+        </w:rPr>
+      </w:pPr>
+      <w:r>
+        <w:rPr>
+          <w:lang w:val="nl-NL"/>
+        </w:rPr>
+        <w:t>Deze klasse is verantwoordelijk voor het sturen van de commando’s voor het opzetten van de soapdispenser.</w:t>
       </w:r>
     </w:p>
     <w:p>
@@ -5468,18 +4944,17 @@
           <w:lang w:val="nl-NL"/>
         </w:rPr>
       </w:pPr>
-      <w:bookmarkStart w:id="17" w:name="_Toc440448012"/>
-      <w:r>
-        <w:rPr>
-          <w:lang w:val="nl-NL"/>
-        </w:rPr>
-        <w:t>Fase</w:t>
-      </w:r>
-      <w:bookmarkEnd w:id="17"/>
+      <w:r>
+        <w:rPr>
+          <w:lang w:val="nl-NL"/>
+        </w:rPr>
+        <w:t>Sensor</w:t>
+      </w:r>
+      <w:bookmarkEnd w:id="9"/>
     </w:p>
     <w:p>
       <w:pPr>
-        <w:ind w:left="720"/>
+        <w:ind w:firstLine="720"/>
         <w:jc w:val="both"/>
         <w:rPr>
           <w:lang w:val="nl-NL"/>
@@ -5489,31 +4964,13 @@
         <w:rPr>
           <w:lang w:val="nl-NL"/>
         </w:rPr>
-        <w:t>Word opgesteld en aan geroepen door het wasprogramma. Deze klassen weet wat er stap voor stap gedaan moet worden voor elke fase die binnen he</w:t>
-      </w:r>
-      <w:r>
-        <w:rPr>
-          <w:lang w:val="nl-NL"/>
-        </w:rPr>
-        <w:t>t</w:t>
-      </w:r>
-      <w:r>
-        <w:rPr>
-          <w:lang w:val="nl-NL"/>
-        </w:rPr>
-        <w:t xml:space="preserve"> wasprogramma </w:t>
-      </w:r>
-      <w:r>
-        <w:rPr>
-          <w:lang w:val="nl-NL"/>
-        </w:rPr>
-        <w:t>nodig zijn.</w:t>
-      </w:r>
-      <w:r>
-        <w:rPr>
-          <w:lang w:val="nl-NL"/>
-        </w:rPr>
-        <w:t xml:space="preserve"> </w:t>
+        <w:t xml:space="preserve">Deze klasse </w:t>
+      </w:r>
+      <w:r>
+        <w:rPr>
+          <w:lang w:val="nl-NL"/>
+        </w:rPr>
+        <w:t>is de superklasse van alle sensoren.</w:t>
       </w:r>
     </w:p>
     <w:p>
@@ -5528,16 +4985,14 @@
           <w:lang w:val="nl-NL"/>
         </w:rPr>
       </w:pPr>
-      <w:bookmarkStart w:id="18" w:name="_Toc440448013"/>
-      <w:proofErr w:type="spellStart"/>
-      <w:r>
-        <w:rPr>
-          <w:lang w:val="nl-NL"/>
-        </w:rPr>
-        <w:t>LogController</w:t>
-      </w:r>
-      <w:bookmarkEnd w:id="18"/>
-      <w:proofErr w:type="spellEnd"/>
+      <w:bookmarkStart w:id="10" w:name="_Toc440448007"/>
+      <w:r>
+        <w:rPr>
+          <w:lang w:val="nl-NL"/>
+        </w:rPr>
+        <w:t>SensorListener</w:t>
+      </w:r>
+      <w:bookmarkEnd w:id="10"/>
     </w:p>
     <w:p>
       <w:pPr>
@@ -5551,50 +5006,22 @@
         <w:rPr>
           <w:lang w:val="nl-NL"/>
         </w:rPr>
-        <w:t xml:space="preserve">Zorgt dat de juiste data weg geschreven </w:t>
-      </w:r>
-      <w:proofErr w:type="gramStart"/>
-      <w:r>
-        <w:rPr>
-          <w:lang w:val="nl-NL"/>
-        </w:rPr>
-        <w:t>word</w:t>
-      </w:r>
-      <w:proofErr w:type="gramEnd"/>
-      <w:r>
-        <w:rPr>
-          <w:lang w:val="nl-NL"/>
-        </w:rPr>
-        <w:t xml:space="preserve"> naar de betreffende logs.</w:t>
-      </w:r>
-      <w:r>
-        <w:rPr>
-          <w:lang w:val="nl-NL"/>
-        </w:rPr>
-        <w:t xml:space="preserve"> Deze klassen krijgt de benodigde data binnen van </w:t>
-      </w:r>
-      <w:proofErr w:type="spellStart"/>
-      <w:r>
-        <w:rPr>
-          <w:lang w:val="nl-NL"/>
-        </w:rPr>
-        <w:t>ActivityLogItem</w:t>
-      </w:r>
-      <w:proofErr w:type="spellEnd"/>
-      <w:r>
-        <w:rPr>
-          <w:lang w:val="nl-NL"/>
-        </w:rPr>
-        <w:t xml:space="preserve"> en/of </w:t>
-      </w:r>
-      <w:proofErr w:type="spellStart"/>
-      <w:r>
-        <w:rPr>
-          <w:lang w:val="nl-NL"/>
-        </w:rPr>
-        <w:t>SystemLogItem</w:t>
-      </w:r>
-      <w:proofErr w:type="spellEnd"/>
+        <w:t>Dez</w:t>
+      </w:r>
+      <w:bookmarkStart w:id="11" w:name="_GoBack"/>
+      <w:bookmarkEnd w:id="11"/>
+      <w:r>
+        <w:rPr>
+          <w:lang w:val="nl-NL"/>
+        </w:rPr>
+        <w:t>e klasse</w:t>
+      </w:r>
+      <w:r>
+        <w:rPr>
+          <w:lang w:val="nl-NL"/>
+        </w:rPr>
+        <w:t xml:space="preserve"> is de interface die bijhoud of de sensoren nieuwe waarden hebben.</w:t>
+      </w:r>
     </w:p>
     <w:p>
       <w:pPr>
@@ -5608,16 +5035,20 @@
           <w:lang w:val="nl-NL"/>
         </w:rPr>
       </w:pPr>
-      <w:bookmarkStart w:id="19" w:name="_Toc440448014"/>
-      <w:proofErr w:type="spellStart"/>
-      <w:r>
-        <w:rPr>
-          <w:lang w:val="nl-NL"/>
-        </w:rPr>
-        <w:t>ActivityLogItem</w:t>
-      </w:r>
-      <w:bookmarkEnd w:id="19"/>
-      <w:proofErr w:type="spellEnd"/>
+      <w:bookmarkStart w:id="12" w:name="_Toc440448010"/>
+      <w:r>
+        <w:rPr>
+          <w:lang w:val="nl-NL"/>
+        </w:rPr>
+        <w:t>UART</w:t>
+      </w:r>
+      <w:bookmarkEnd w:id="12"/>
+      <w:r>
+        <w:rPr>
+          <w:lang w:val="nl-NL"/>
+        </w:rPr>
+        <w:t>communicator</w:t>
+      </w:r>
     </w:p>
     <w:p>
       <w:pPr>
@@ -5631,33 +5062,7 @@
         <w:rPr>
           <w:lang w:val="nl-NL"/>
         </w:rPr>
-        <w:t xml:space="preserve">Krijgt binnen welke activiteit gedaan is en geeft dit door </w:t>
-      </w:r>
-      <w:r>
-        <w:rPr>
-          <w:lang w:val="nl-NL"/>
-        </w:rPr>
-        <w:t xml:space="preserve">aan </w:t>
-      </w:r>
-      <w:proofErr w:type="spellStart"/>
-      <w:r>
-        <w:rPr>
-          <w:lang w:val="nl-NL"/>
-        </w:rPr>
-        <w:t>LogController</w:t>
-      </w:r>
-      <w:proofErr w:type="spellEnd"/>
-      <w:r>
-        <w:rPr>
-          <w:lang w:val="nl-NL"/>
-        </w:rPr>
-        <w:t xml:space="preserve"> </w:t>
-      </w:r>
-      <w:r>
-        <w:rPr>
-          <w:lang w:val="nl-NL"/>
-        </w:rPr>
-        <w:t xml:space="preserve">zodat het weg geschreven kan worden naar het log. </w:t>
+        <w:t>Deze klasse is verantwoordelijk voor het regelen van de communicatie tussen de sensor klassen en de wasmachine zijn UART interface.</w:t>
       </w:r>
     </w:p>
     <w:p>
@@ -5672,16 +5077,20 @@
           <w:lang w:val="nl-NL"/>
         </w:rPr>
       </w:pPr>
-      <w:bookmarkStart w:id="20" w:name="_Toc440448015"/>
-      <w:proofErr w:type="spellStart"/>
-      <w:r>
-        <w:rPr>
-          <w:lang w:val="nl-NL"/>
-        </w:rPr>
-        <w:t>SystemLogItem</w:t>
-      </w:r>
-      <w:bookmarkEnd w:id="20"/>
-      <w:proofErr w:type="spellEnd"/>
+      <w:bookmarkStart w:id="13" w:name="_Toc440448018"/>
+      <w:r>
+        <w:rPr>
+          <w:lang w:val="nl-NL"/>
+        </w:rPr>
+        <w:t>Websocket</w:t>
+      </w:r>
+      <w:bookmarkEnd w:id="13"/>
+      <w:r>
+        <w:rPr>
+          <w:lang w:val="nl-NL"/>
+        </w:rPr>
+        <w:t>Task</w:t>
+      </w:r>
     </w:p>
     <w:p>
       <w:pPr>
@@ -5695,41 +5104,7 @@
         <w:rPr>
           <w:lang w:val="nl-NL"/>
         </w:rPr>
-        <w:t xml:space="preserve">Zorgt </w:t>
-      </w:r>
-      <w:proofErr w:type="gramStart"/>
-      <w:r>
-        <w:rPr>
-          <w:lang w:val="nl-NL"/>
-        </w:rPr>
-        <w:t>er voor</w:t>
-      </w:r>
-      <w:proofErr w:type="gramEnd"/>
-      <w:r>
-        <w:rPr>
-          <w:lang w:val="nl-NL"/>
-        </w:rPr>
-        <w:t xml:space="preserve"> dat elke stap die het systeem door loopt op de juiste manier weg gezet kan worden in het systeem log</w:t>
-      </w:r>
-      <w:r>
-        <w:rPr>
-          <w:lang w:val="nl-NL"/>
-        </w:rPr>
-        <w:t xml:space="preserve"> door de </w:t>
-      </w:r>
-      <w:proofErr w:type="spellStart"/>
-      <w:r>
-        <w:rPr>
-          <w:lang w:val="nl-NL"/>
-        </w:rPr>
-        <w:t>LogController</w:t>
-      </w:r>
-      <w:proofErr w:type="spellEnd"/>
-      <w:r>
-        <w:rPr>
-          <w:lang w:val="nl-NL"/>
-        </w:rPr>
-        <w:t>.</w:t>
+        <w:t>Schrijft naar de pool waar de RTOS opdrachten neer gezet worden zodat deze door de RTOS uitgelezen en uit gevoerd kunnen worden</w:t>
       </w:r>
     </w:p>
     <w:p>
@@ -5744,16 +5119,14 @@
           <w:lang w:val="nl-NL"/>
         </w:rPr>
       </w:pPr>
-      <w:bookmarkStart w:id="21" w:name="_Toc440448016"/>
-      <w:proofErr w:type="spellStart"/>
-      <w:r>
-        <w:rPr>
-          <w:lang w:val="nl-NL"/>
-        </w:rPr>
-        <w:t>MessageBuffer</w:t>
-      </w:r>
-      <w:bookmarkEnd w:id="21"/>
-      <w:proofErr w:type="spellEnd"/>
+      <w:bookmarkStart w:id="14" w:name="_Toc440448019"/>
+      <w:r>
+        <w:rPr>
+          <w:lang w:val="nl-NL"/>
+        </w:rPr>
+        <w:t>WebsocketListener</w:t>
+      </w:r>
+      <w:bookmarkEnd w:id="14"/>
     </w:p>
     <w:p>
       <w:pPr>
@@ -5767,352 +5140,25 @@
         <w:rPr>
           <w:lang w:val="nl-NL"/>
         </w:rPr>
-        <w:t>Dit is een wacht</w:t>
+        <w:t xml:space="preserve">Zorgt er voor dat het verstuurde bericht van de websocket goed neer gezet word in de </w:t>
+      </w:r>
+      <w:r>
+        <w:rPr>
+          <w:lang w:val="nl-NL"/>
+        </w:rPr>
+        <w:t>me</w:t>
+      </w:r>
+      <w:r>
+        <w:rPr>
+          <w:lang w:val="nl-NL"/>
+        </w:rPr>
+        <w:t>ssageQueue</w:t>
       </w:r>
       <w:r>
         <w:rPr>
           <w:lang w:val="nl-NL"/>
         </w:rPr>
         <w:t xml:space="preserve"> </w:t>
-      </w:r>
-      <w:r>
-        <w:rPr>
-          <w:lang w:val="nl-NL"/>
-        </w:rPr>
-        <w:t>rij met alle bericht</w:t>
-      </w:r>
-      <w:r>
-        <w:rPr>
-          <w:lang w:val="nl-NL"/>
-        </w:rPr>
-        <w:t xml:space="preserve">en die van af het RTOS bij de </w:t>
-      </w:r>
-      <w:proofErr w:type="spellStart"/>
-      <w:r>
-        <w:rPr>
-          <w:lang w:val="nl-NL"/>
-        </w:rPr>
-        <w:t>me</w:t>
-      </w:r>
-      <w:r>
-        <w:rPr>
-          <w:lang w:val="nl-NL"/>
-        </w:rPr>
-        <w:t>ssageBroadcaster</w:t>
-      </w:r>
-      <w:proofErr w:type="spellEnd"/>
-      <w:r>
-        <w:rPr>
-          <w:lang w:val="nl-NL"/>
-        </w:rPr>
-        <w:t xml:space="preserve"> binnen komen.</w:t>
-      </w:r>
-    </w:p>
-    <w:p>
-      <w:pPr>
-        <w:pStyle w:val="Kop3"/>
-        <w:numPr>
-          <w:ilvl w:val="2"/>
-          <w:numId w:val="9"/>
-        </w:numPr>
-        <w:jc w:val="both"/>
-        <w:rPr>
-          <w:lang w:val="nl-NL"/>
-        </w:rPr>
-      </w:pPr>
-      <w:bookmarkStart w:id="22" w:name="_Toc440448017"/>
-      <w:proofErr w:type="spellStart"/>
-      <w:r>
-        <w:rPr>
-          <w:lang w:val="nl-NL"/>
-        </w:rPr>
-        <w:t>MessageBroadcaster</w:t>
-      </w:r>
-      <w:bookmarkEnd w:id="22"/>
-      <w:proofErr w:type="spellEnd"/>
-    </w:p>
-    <w:p>
-      <w:pPr>
-        <w:ind w:left="720"/>
-        <w:jc w:val="both"/>
-        <w:rPr>
-          <w:lang w:val="nl-NL"/>
-        </w:rPr>
-      </w:pPr>
-      <w:r>
-        <w:rPr>
-          <w:lang w:val="nl-NL"/>
-        </w:rPr>
-        <w:t xml:space="preserve">Roept tegen de klassen die </w:t>
-      </w:r>
-      <w:proofErr w:type="gramStart"/>
-      <w:r>
-        <w:rPr>
-          <w:lang w:val="nl-NL"/>
-        </w:rPr>
-        <w:t>hier naar</w:t>
-      </w:r>
-      <w:proofErr w:type="gramEnd"/>
-      <w:r>
-        <w:rPr>
-          <w:lang w:val="nl-NL"/>
-        </w:rPr>
-        <w:t xml:space="preserve"> luisteren dat er</w:t>
-      </w:r>
-      <w:r>
-        <w:rPr>
-          <w:lang w:val="nl-NL"/>
-        </w:rPr>
-        <w:t xml:space="preserve"> een bericht is binnen gekomen. Ook geeft de </w:t>
-      </w:r>
-      <w:proofErr w:type="spellStart"/>
-      <w:r>
-        <w:rPr>
-          <w:i/>
-          <w:lang w:val="nl-NL"/>
-        </w:rPr>
-        <w:t>MessageBroadcaster</w:t>
-      </w:r>
-      <w:proofErr w:type="spellEnd"/>
-      <w:r>
-        <w:rPr>
-          <w:lang w:val="nl-NL"/>
-        </w:rPr>
-        <w:t xml:space="preserve"> gelijk aan </w:t>
-      </w:r>
-      <w:r>
-        <w:rPr>
-          <w:lang w:val="nl-NL"/>
-        </w:rPr>
-        <w:t xml:space="preserve">wat voor bericht binnen is </w:t>
-      </w:r>
-      <w:r>
-        <w:rPr>
-          <w:lang w:val="nl-NL"/>
-        </w:rPr>
-        <w:t>gekomen</w:t>
-      </w:r>
-      <w:r>
-        <w:rPr>
-          <w:lang w:val="nl-NL"/>
-        </w:rPr>
-        <w:t xml:space="preserve"> vanaf de </w:t>
-      </w:r>
-      <w:proofErr w:type="spellStart"/>
-      <w:r>
-        <w:rPr>
-          <w:i/>
-          <w:lang w:val="nl-NL"/>
-        </w:rPr>
-        <w:t>Websocket</w:t>
-      </w:r>
-      <w:proofErr w:type="spellEnd"/>
-      <w:r>
-        <w:rPr>
-          <w:lang w:val="nl-NL"/>
-        </w:rPr>
-        <w:t>.</w:t>
-      </w:r>
-    </w:p>
-    <w:p>
-      <w:pPr>
-        <w:pStyle w:val="Kop3"/>
-        <w:numPr>
-          <w:ilvl w:val="2"/>
-          <w:numId w:val="9"/>
-        </w:numPr>
-        <w:jc w:val="both"/>
-        <w:rPr>
-          <w:lang w:val="nl-NL"/>
-        </w:rPr>
-      </w:pPr>
-      <w:bookmarkStart w:id="23" w:name="_Toc440448018"/>
-      <w:proofErr w:type="spellStart"/>
-      <w:r>
-        <w:rPr>
-          <w:lang w:val="nl-NL"/>
-        </w:rPr>
-        <w:t>Websocket</w:t>
-      </w:r>
-      <w:bookmarkEnd w:id="23"/>
-      <w:proofErr w:type="spellEnd"/>
-    </w:p>
-    <w:p>
-      <w:pPr>
-        <w:ind w:left="720"/>
-        <w:jc w:val="both"/>
-        <w:rPr>
-          <w:lang w:val="nl-NL"/>
-        </w:rPr>
-      </w:pPr>
-      <w:r>
-        <w:rPr>
-          <w:lang w:val="nl-NL"/>
-        </w:rPr>
-        <w:t xml:space="preserve">Schrijft naar de pool waar de </w:t>
-      </w:r>
-      <w:proofErr w:type="gramStart"/>
-      <w:r>
-        <w:rPr>
-          <w:lang w:val="nl-NL"/>
-        </w:rPr>
-        <w:t>RTOS opdrachten</w:t>
-      </w:r>
-      <w:proofErr w:type="gramEnd"/>
-      <w:r>
-        <w:rPr>
-          <w:lang w:val="nl-NL"/>
-        </w:rPr>
-        <w:t xml:space="preserve"> neer gezet worden zodat deze door de RTOS uitgelezen en uit gevoerd kunnen worden</w:t>
-      </w:r>
-    </w:p>
-    <w:p>
-      <w:pPr>
-        <w:pStyle w:val="Kop3"/>
-        <w:numPr>
-          <w:ilvl w:val="2"/>
-          <w:numId w:val="9"/>
-        </w:numPr>
-        <w:jc w:val="both"/>
-        <w:rPr>
-          <w:lang w:val="nl-NL"/>
-        </w:rPr>
-      </w:pPr>
-      <w:bookmarkStart w:id="24" w:name="_Toc440448019"/>
-      <w:proofErr w:type="spellStart"/>
-      <w:r>
-        <w:rPr>
-          <w:lang w:val="nl-NL"/>
-        </w:rPr>
-        <w:t>WebsocketListener</w:t>
-      </w:r>
-      <w:bookmarkEnd w:id="24"/>
-      <w:proofErr w:type="spellEnd"/>
-    </w:p>
-    <w:p>
-      <w:pPr>
-        <w:ind w:left="720"/>
-        <w:jc w:val="both"/>
-        <w:rPr>
-          <w:lang w:val="nl-NL"/>
-        </w:rPr>
-      </w:pPr>
-      <w:r>
-        <w:rPr>
-          <w:lang w:val="nl-NL"/>
-        </w:rPr>
-        <w:t xml:space="preserve">Zorgt </w:t>
-      </w:r>
-      <w:proofErr w:type="gramStart"/>
-      <w:r>
-        <w:rPr>
-          <w:lang w:val="nl-NL"/>
-        </w:rPr>
-        <w:t>er voor</w:t>
-      </w:r>
-      <w:proofErr w:type="gramEnd"/>
-      <w:r>
-        <w:rPr>
-          <w:lang w:val="nl-NL"/>
-        </w:rPr>
-        <w:t xml:space="preserve"> dat het verstuurde bericht van de </w:t>
-      </w:r>
-      <w:proofErr w:type="spellStart"/>
-      <w:r>
-        <w:rPr>
-          <w:lang w:val="nl-NL"/>
-        </w:rPr>
-        <w:t>websocket</w:t>
-      </w:r>
-      <w:proofErr w:type="spellEnd"/>
-      <w:r>
-        <w:rPr>
-          <w:lang w:val="nl-NL"/>
-        </w:rPr>
-        <w:t xml:space="preserve"> goed neer gezet word in de </w:t>
-      </w:r>
-      <w:proofErr w:type="spellStart"/>
-      <w:r>
-        <w:rPr>
-          <w:lang w:val="nl-NL"/>
-        </w:rPr>
-        <w:t>me</w:t>
-      </w:r>
-      <w:r>
-        <w:rPr>
-          <w:lang w:val="nl-NL"/>
-        </w:rPr>
-        <w:t>ssageQueue</w:t>
-      </w:r>
-      <w:proofErr w:type="spellEnd"/>
-      <w:r>
-        <w:rPr>
-          <w:lang w:val="nl-NL"/>
-        </w:rPr>
-        <w:t xml:space="preserve"> </w:t>
-      </w:r>
-    </w:p>
-    <w:p>
-      <w:pPr>
-        <w:pStyle w:val="Kop3"/>
-        <w:numPr>
-          <w:ilvl w:val="2"/>
-          <w:numId w:val="9"/>
-        </w:numPr>
-        <w:jc w:val="both"/>
-        <w:rPr>
-          <w:lang w:val="nl-NL"/>
-        </w:rPr>
-      </w:pPr>
-      <w:bookmarkStart w:id="25" w:name="_Toc440448020"/>
-      <w:proofErr w:type="spellStart"/>
-      <w:r>
-        <w:rPr>
-          <w:lang w:val="nl-NL"/>
-        </w:rPr>
-        <w:t>MessageQueue</w:t>
-      </w:r>
-      <w:bookmarkEnd w:id="25"/>
-      <w:proofErr w:type="spellEnd"/>
-    </w:p>
-    <w:p>
-      <w:pPr>
-        <w:pStyle w:val="Lijstalinea"/>
-        <w:ind w:left="792"/>
-        <w:jc w:val="both"/>
-        <w:rPr>
-          <w:lang w:val="nl-NL"/>
-        </w:rPr>
-      </w:pPr>
-      <w:r>
-        <w:rPr>
-          <w:lang w:val="nl-NL"/>
-        </w:rPr>
-        <w:t xml:space="preserve">Een </w:t>
-      </w:r>
-      <w:r>
-        <w:rPr>
-          <w:lang w:val="nl-NL"/>
-        </w:rPr>
-        <w:t xml:space="preserve">lijst </w:t>
-      </w:r>
-      <w:r>
-        <w:rPr>
-          <w:lang w:val="nl-NL"/>
-        </w:rPr>
-        <w:t xml:space="preserve">met alle opdrachten (berichten) die naar RTOS door gegeven moeten worden om </w:t>
-      </w:r>
-      <w:r>
-        <w:rPr>
-          <w:lang w:val="nl-NL"/>
-        </w:rPr>
-        <w:t>uitgevoerd</w:t>
-      </w:r>
-      <w:r>
-        <w:rPr>
-          <w:lang w:val="nl-NL"/>
-        </w:rPr>
-        <w:t xml:space="preserve"> te kunnen worden.</w:t>
       </w:r>
     </w:p>
     <w:p>
@@ -6141,22 +5187,14 @@
           <w:lang w:val="nl-NL"/>
         </w:rPr>
       </w:pPr>
-      <w:bookmarkStart w:id="26" w:name="_Toc440447930"/>
-      <w:bookmarkStart w:id="27" w:name="_Toc440448021"/>
-      <w:proofErr w:type="spellStart"/>
+      <w:bookmarkStart w:id="15" w:name="_Toc440447930"/>
+      <w:bookmarkStart w:id="16" w:name="_Toc440448021"/>
       <w:r>
         <w:rPr>
           <w:lang w:val="nl-NL"/>
         </w:rPr>
         <w:lastRenderedPageBreak/>
-        <w:t>Concurrency</w:t>
-      </w:r>
-      <w:proofErr w:type="spellEnd"/>
-      <w:r>
-        <w:rPr>
-          <w:lang w:val="nl-NL"/>
-        </w:rPr>
-        <w:t xml:space="preserve"> </w:t>
+        <w:t xml:space="preserve">Concurrency </w:t>
       </w:r>
       <w:r>
         <w:rPr>
@@ -6164,8 +5202,8 @@
         </w:rPr>
         <w:t>Diagram</w:t>
       </w:r>
-      <w:bookmarkEnd w:id="26"/>
-      <w:bookmarkEnd w:id="27"/>
+      <w:bookmarkEnd w:id="15"/>
+      <w:bookmarkEnd w:id="16"/>
     </w:p>
     <w:p>
       <w:pPr>
@@ -6180,43 +5218,25 @@
         </w:rPr>
         <w:t xml:space="preserve">In dit hoofdstuk zullen we het </w:t>
       </w:r>
-      <w:proofErr w:type="spellStart"/>
       <w:r>
         <w:rPr>
           <w:i/>
           <w:lang w:val="nl-NL"/>
         </w:rPr>
-        <w:t>Concurrency</w:t>
-      </w:r>
-      <w:proofErr w:type="spellEnd"/>
+        <w:t>Concurrency diagram</w:t>
+      </w:r>
+      <w:r>
+        <w:rPr>
+          <w:lang w:val="nl-NL"/>
+        </w:rPr>
+        <w:t xml:space="preserve"> bekijken. Het </w:t>
+      </w:r>
       <w:r>
         <w:rPr>
           <w:i/>
           <w:lang w:val="nl-NL"/>
         </w:rPr>
-        <w:t xml:space="preserve"> diagram</w:t>
-      </w:r>
-      <w:r>
-        <w:rPr>
-          <w:lang w:val="nl-NL"/>
-        </w:rPr>
-        <w:t xml:space="preserve"> bekijken. Het </w:t>
-      </w:r>
-      <w:proofErr w:type="spellStart"/>
-      <w:r>
-        <w:rPr>
-          <w:i/>
-          <w:lang w:val="nl-NL"/>
-        </w:rPr>
-        <w:t>Concurrency</w:t>
-      </w:r>
-      <w:proofErr w:type="spellEnd"/>
-      <w:r>
-        <w:rPr>
-          <w:i/>
-          <w:lang w:val="nl-NL"/>
-        </w:rPr>
-        <w:t xml:space="preserve"> diagram</w:t>
+        <w:t>Concurrency diagram</w:t>
       </w:r>
       <w:r>
         <w:rPr>
@@ -6309,7 +5329,6 @@
       <w:r>
         <w:rPr>
           <w:noProof/>
-          <w:lang w:val="nl-NL" w:eastAsia="nl-NL"/>
         </w:rPr>
         <w:drawing>
           <wp:inline distT="0" distB="0" distL="0" distR="0" wp14:anchorId="27010FE4" wp14:editId="6ECB623C">
@@ -6388,25 +5407,17 @@
           <w:lang w:val="nl-NL"/>
         </w:rPr>
       </w:pPr>
-      <w:bookmarkStart w:id="28" w:name="_Toc440447931"/>
-      <w:bookmarkStart w:id="29" w:name="_Toc440448022"/>
+      <w:bookmarkStart w:id="17" w:name="_Toc440447931"/>
+      <w:bookmarkStart w:id="18" w:name="_Toc440448022"/>
       <w:r>
         <w:rPr>
           <w:lang w:val="nl-NL"/>
         </w:rPr>
         <w:lastRenderedPageBreak/>
-        <w:t xml:space="preserve">Protocol communicatie van webserver naar </w:t>
-      </w:r>
-      <w:proofErr w:type="spellStart"/>
-      <w:r>
-        <w:rPr>
-          <w:lang w:val="nl-NL"/>
-        </w:rPr>
-        <w:t>websocket</w:t>
-      </w:r>
-      <w:bookmarkEnd w:id="28"/>
-      <w:bookmarkEnd w:id="29"/>
-      <w:proofErr w:type="spellEnd"/>
+        <w:t>Protocol communicatie van webserver naar websocket</w:t>
+      </w:r>
+      <w:bookmarkEnd w:id="17"/>
+      <w:bookmarkEnd w:id="18"/>
     </w:p>
     <w:p>
       <w:pPr>
@@ -6439,14 +5450,12 @@
                 <w:lang w:val="nl-NL"/>
               </w:rPr>
             </w:pPr>
-            <w:proofErr w:type="spellStart"/>
             <w:r>
               <w:rPr>
                 <w:lang w:val="nl-NL"/>
               </w:rPr>
               <w:t>Request</w:t>
             </w:r>
-            <w:proofErr w:type="spellEnd"/>
           </w:p>
         </w:tc>
         <w:tc>
@@ -6473,14 +5482,12 @@
                 <w:lang w:val="nl-NL"/>
               </w:rPr>
             </w:pPr>
-            <w:proofErr w:type="spellStart"/>
             <w:r>
               <w:rPr>
                 <w:lang w:val="nl-NL"/>
               </w:rPr>
               <w:t>Command</w:t>
             </w:r>
-            <w:proofErr w:type="spellEnd"/>
           </w:p>
         </w:tc>
       </w:tr>
@@ -6613,49 +5620,7 @@
         <w:rPr>
           <w:lang w:val="nl-NL"/>
         </w:rPr>
-        <w:t xml:space="preserve">Er zijn bij communicatie tussen </w:t>
-      </w:r>
-      <w:proofErr w:type="spellStart"/>
-      <w:r>
-        <w:rPr>
-          <w:lang w:val="nl-NL"/>
-        </w:rPr>
-        <w:t>webinterface</w:t>
-      </w:r>
-      <w:proofErr w:type="spellEnd"/>
-      <w:r>
-        <w:rPr>
-          <w:lang w:val="nl-NL"/>
-        </w:rPr>
-        <w:t xml:space="preserve"> en </w:t>
-      </w:r>
-      <w:proofErr w:type="spellStart"/>
-      <w:r>
-        <w:rPr>
-          <w:lang w:val="nl-NL"/>
-        </w:rPr>
-        <w:t>websocket</w:t>
-      </w:r>
-      <w:proofErr w:type="spellEnd"/>
-      <w:r>
-        <w:rPr>
-          <w:lang w:val="nl-NL"/>
-        </w:rPr>
-        <w:t xml:space="preserve"> maar 2 commando’s mogelijk. Deze commando’s zijn start en stop was. Om een was te starten moet er een string worden opgebouwd die bestaat uit het commando START_</w:t>
-      </w:r>
-      <w:proofErr w:type="gramStart"/>
-      <w:r>
-        <w:rPr>
-          <w:lang w:val="nl-NL"/>
-        </w:rPr>
-        <w:t>WAS</w:t>
-      </w:r>
-      <w:proofErr w:type="gramEnd"/>
-      <w:r>
-        <w:rPr>
-          <w:lang w:val="nl-NL"/>
-        </w:rPr>
-        <w:t xml:space="preserve"> gevolgd door de naam van het wasprogramma, de temperatuur, en de wachttijd wanneer deze moet worden uitgevoerd. Deze tijd is in seconden. Alle parameters in de string moeten worden onderscheiden met spaties.</w:t>
+        <w:t>Er zijn bij communicatie tussen webinterface en websocket maar 2 commando’s mogelijk. Deze commando’s zijn start en stop was. Om een was te starten moet er een string worden opgebouwd die bestaat uit het commando START_WAS gevolgd door de naam van het wasprogramma, de temperatuur, en de wachttijd wanneer deze moet worden uitgevoerd. Deze tijd is in seconden. Alle parameters in de string moeten worden onderscheiden met spaties.</w:t>
       </w:r>
     </w:p>
     <w:p>
@@ -6690,21 +5655,7 @@
         <w:rPr>
           <w:lang w:val="nl-NL"/>
         </w:rPr>
-        <w:t xml:space="preserve">Onbekende </w:t>
-      </w:r>
-      <w:proofErr w:type="spellStart"/>
-      <w:r>
-        <w:rPr>
-          <w:lang w:val="nl-NL"/>
-        </w:rPr>
-        <w:t>requests</w:t>
-      </w:r>
-      <w:proofErr w:type="spellEnd"/>
-      <w:r>
-        <w:rPr>
-          <w:lang w:val="nl-NL"/>
-        </w:rPr>
-        <w:t xml:space="preserve"> worden beantwoord met “UKNOWN REQUEST”</w:t>
+        <w:t>Onbekende requests worden beantwoord met “UKNOWN REQUEST”</w:t>
       </w:r>
     </w:p>
     <w:p>
@@ -6742,21 +5693,7 @@
         <w:rPr>
           <w:lang w:val="nl-NL"/>
         </w:rPr>
-        <w:t xml:space="preserve">Ineffectieve </w:t>
-      </w:r>
-      <w:proofErr w:type="spellStart"/>
-      <w:r>
-        <w:rPr>
-          <w:lang w:val="nl-NL"/>
-        </w:rPr>
-        <w:t>requests</w:t>
-      </w:r>
-      <w:proofErr w:type="spellEnd"/>
-      <w:r>
-        <w:rPr>
-          <w:lang w:val="nl-NL"/>
-        </w:rPr>
-        <w:t xml:space="preserve"> worden beantwoord met “BAD REQUEST”</w:t>
+        <w:t>Ineffectieve requests worden beantwoord met “BAD REQUEST”</w:t>
       </w:r>
     </w:p>
     <w:p>
@@ -6770,33 +5707,16 @@
           <w:lang w:val="nl-NL"/>
         </w:rPr>
       </w:pPr>
-      <w:bookmarkStart w:id="30" w:name="_GoBack"/>
-      <w:bookmarkEnd w:id="30"/>
       <w:r>
         <w:rPr>
           <w:lang w:val="nl-NL"/>
         </w:rPr>
         <w:lastRenderedPageBreak/>
-        <w:t xml:space="preserve">State </w:t>
-      </w:r>
-      <w:proofErr w:type="spellStart"/>
-      <w:r>
-        <w:rPr>
-          <w:lang w:val="nl-NL"/>
-        </w:rPr>
-        <w:t>Transition</w:t>
-      </w:r>
-      <w:proofErr w:type="spellEnd"/>
-      <w:r>
-        <w:rPr>
-          <w:lang w:val="nl-NL"/>
-        </w:rPr>
-        <w:t xml:space="preserve"> Diagram</w:t>
+        <w:t>State Transition Diagram</w:t>
       </w:r>
       <w:r>
         <w:rPr>
           <w:noProof/>
-          <w:lang w:val="nl-NL" w:eastAsia="nl-NL"/>
         </w:rPr>
         <w:drawing>
           <wp:inline distT="0" distB="0" distL="0" distR="0" wp14:anchorId="4B189850" wp14:editId="0998059D">
@@ -6851,139 +5771,13 @@
         <w:rPr>
           <w:lang w:val="nl-NL"/>
         </w:rPr>
-        <w:t xml:space="preserve">De </w:t>
-      </w:r>
-      <w:proofErr w:type="spellStart"/>
-      <w:r>
-        <w:rPr>
-          <w:lang w:val="nl-NL"/>
-        </w:rPr>
-        <w:t>states</w:t>
-      </w:r>
-      <w:proofErr w:type="spellEnd"/>
-      <w:r>
-        <w:rPr>
-          <w:lang w:val="nl-NL"/>
-        </w:rPr>
-        <w:t xml:space="preserve"> van de wasmachine worden telkens opnieuw doorlopen aan de hand van de fases die nodig zijn voor het uitvoeren van het wasprogramma. </w:t>
-      </w:r>
-      <w:proofErr w:type="spellStart"/>
-      <w:r>
-        <w:rPr>
-          <w:lang w:val="nl-NL"/>
-        </w:rPr>
-        <w:t>Initiëel</w:t>
-      </w:r>
-      <w:proofErr w:type="spellEnd"/>
-      <w:r>
-        <w:rPr>
-          <w:lang w:val="nl-NL"/>
-        </w:rPr>
-        <w:t xml:space="preserve"> begint de wasmachine in de toestand </w:t>
-      </w:r>
-      <w:proofErr w:type="spellStart"/>
-      <w:r>
-        <w:rPr>
-          <w:lang w:val="nl-NL"/>
-        </w:rPr>
-        <w:t>idle</w:t>
-      </w:r>
-      <w:proofErr w:type="spellEnd"/>
-      <w:r>
-        <w:rPr>
-          <w:lang w:val="nl-NL"/>
-        </w:rPr>
-        <w:t xml:space="preserve"> waarbij er geen wasprogramma’s in de </w:t>
-      </w:r>
-      <w:proofErr w:type="spellStart"/>
-      <w:r>
-        <w:rPr>
-          <w:lang w:val="nl-NL"/>
-        </w:rPr>
-        <w:t>channel</w:t>
-      </w:r>
-      <w:proofErr w:type="spellEnd"/>
-      <w:r>
-        <w:rPr>
-          <w:lang w:val="nl-NL"/>
-        </w:rPr>
-        <w:t xml:space="preserve"> staan. Als er een </w:t>
-      </w:r>
-      <w:proofErr w:type="spellStart"/>
-      <w:r>
-        <w:rPr>
-          <w:lang w:val="nl-NL"/>
-        </w:rPr>
-        <w:t>request</w:t>
-      </w:r>
-      <w:proofErr w:type="spellEnd"/>
-      <w:r>
-        <w:rPr>
-          <w:lang w:val="nl-NL"/>
-        </w:rPr>
-        <w:t xml:space="preserve"> tot het starten van een wasprogramma binnenkomt zal dat programma ingeladen </w:t>
-      </w:r>
-      <w:proofErr w:type="gramStart"/>
-      <w:r>
-        <w:rPr>
-          <w:lang w:val="nl-NL"/>
-        </w:rPr>
-        <w:t>worden  en</w:t>
-      </w:r>
-      <w:proofErr w:type="gramEnd"/>
-      <w:r>
-        <w:rPr>
-          <w:lang w:val="nl-NL"/>
-        </w:rPr>
-        <w:t xml:space="preserve"> de </w:t>
-      </w:r>
-      <w:proofErr w:type="spellStart"/>
-      <w:r>
-        <w:rPr>
-          <w:lang w:val="nl-NL"/>
-        </w:rPr>
-        <w:t>boolean</w:t>
-      </w:r>
-      <w:proofErr w:type="spellEnd"/>
-      <w:r>
-        <w:rPr>
-          <w:lang w:val="nl-NL"/>
-        </w:rPr>
-        <w:t xml:space="preserve"> </w:t>
-      </w:r>
-      <w:proofErr w:type="spellStart"/>
-      <w:r>
-        <w:rPr>
-          <w:lang w:val="nl-NL"/>
-        </w:rPr>
-        <w:t>geset</w:t>
-      </w:r>
-      <w:proofErr w:type="spellEnd"/>
-      <w:r>
-        <w:rPr>
-          <w:lang w:val="nl-NL"/>
-        </w:rPr>
-        <w:t xml:space="preserve"> worden dat een was bezig is. Op het moment dat de deur gesloten wordt, wordt de deurvergrendeling geactiveerd en de eerste fase gestart. Nadat de betreffende handeling is uitgevoerd</w:t>
-      </w:r>
-      <w:r>
-        <w:rPr>
-          <w:lang w:val="nl-NL"/>
-        </w:rPr>
-        <w:t xml:space="preserve"> wordt er gewacht tot deze handeling zijn doel heeft bereikt en de actie weer uitgeschakeld. Als de laatste fase is geweest wordt er aangegeven dat het wasprogramma klaar en teruggekeerd naar </w:t>
-      </w:r>
-      <w:proofErr w:type="spellStart"/>
-      <w:r>
-        <w:rPr>
-          <w:lang w:val="nl-NL"/>
-        </w:rPr>
-        <w:t>idle</w:t>
-      </w:r>
-      <w:proofErr w:type="spellEnd"/>
-      <w:r>
-        <w:rPr>
-          <w:lang w:val="nl-NL"/>
-        </w:rPr>
-        <w:t>. Als er echter nog meer fases zijn wordt er weer naar de state Fase starten gegaan.</w:t>
+        <w:t>De states van de wasmachine worden telkens opnieuw doorlopen aan de hand van de fases die nodig zijn voor het uitvoeren van het wasprogramma. Initiëel begint de wasmachine in de toestand idle waarbij er geen wasprogramma’s in de channel staan. Als er een request tot het starten van een wasprogramma binnenkomt zal dat programma ingeladen worden  en de boolean geset worden dat een was bezig is. Op het moment dat de deur gesloten wordt, wordt de deurvergrendeling geactiveerd en de eerste fase gestart. Nadat de betreffende handeling is uitgevoerd</w:t>
+      </w:r>
+      <w:r>
+        <w:rPr>
+          <w:lang w:val="nl-NL"/>
+        </w:rPr>
+        <w:t xml:space="preserve"> wordt er gewacht tot deze handeling zijn doel heeft bereikt en de actie weer uitgeschakeld. Als de laatste fase is geweest wordt er aangegeven dat het wasprogramma klaar en teruggekeerd naar idle. Als er echter nog meer fases zijn wordt er weer naar de state Fase starten gegaan.</w:t>
       </w:r>
     </w:p>
     <w:sectPr>
@@ -6999,7 +5793,7 @@
 </file>
 
 <file path=word/endnotes.xml><?xml version="1.0" encoding="utf-8"?>
-<w:endnotes xmlns:wpc="http://schemas.microsoft.com/office/word/2010/wordprocessingCanvas" xmlns:mo="http://schemas.microsoft.com/office/mac/office/2008/main" xmlns:mc="http://schemas.openxmlformats.org/markup-compatibility/2006" xmlns:mv="urn:schemas-microsoft-com:mac:vml" xmlns:o="urn:schemas-microsoft-com:office:office" xmlns:r="http://schemas.openxmlformats.org/officeDocument/2006/relationships" xmlns:m="http://schemas.openxmlformats.org/officeDocument/2006/math" xmlns:v="urn:schemas-microsoft-com:vml" xmlns:wp14="http://schemas.microsoft.com/office/word/2010/wordprocessingDrawing" xmlns:wp="http://schemas.openxmlformats.org/drawingml/2006/wordprocessingDrawing" xmlns:w10="urn:schemas-microsoft-com:office:word" xmlns:w="http://schemas.openxmlformats.org/wordprocessingml/2006/main" xmlns:w14="http://schemas.microsoft.com/office/word/2010/wordml" xmlns:w15="http://schemas.microsoft.com/office/word/2012/wordml" xmlns:wpg="http://schemas.microsoft.com/office/word/2010/wordprocessingGroup" xmlns:wpi="http://schemas.microsoft.com/office/word/2010/wordprocessingInk" xmlns:wne="http://schemas.microsoft.com/office/word/2006/wordml" xmlns:wps="http://schemas.microsoft.com/office/word/2010/wordprocessingShape" mc:Ignorable="w14 w15 wp14">
+<w:endnotes xmlns:wpc="http://schemas.microsoft.com/office/word/2010/wordprocessingCanvas" xmlns:mc="http://schemas.openxmlformats.org/markup-compatibility/2006" xmlns:o="urn:schemas-microsoft-com:office:office" xmlns:r="http://schemas.openxmlformats.org/officeDocument/2006/relationships" xmlns:m="http://schemas.openxmlformats.org/officeDocument/2006/math" xmlns:v="urn:schemas-microsoft-com:vml" xmlns:wp14="http://schemas.microsoft.com/office/word/2010/wordprocessingDrawing" xmlns:wp="http://schemas.openxmlformats.org/drawingml/2006/wordprocessingDrawing" xmlns:w10="urn:schemas-microsoft-com:office:word" xmlns:w="http://schemas.openxmlformats.org/wordprocessingml/2006/main" xmlns:w14="http://schemas.microsoft.com/office/word/2010/wordml" xmlns:w15="http://schemas.microsoft.com/office/word/2012/wordml" xmlns:wpg="http://schemas.microsoft.com/office/word/2010/wordprocessingGroup" xmlns:wpi="http://schemas.microsoft.com/office/word/2010/wordprocessingInk" xmlns:wne="http://schemas.microsoft.com/office/word/2006/wordml" xmlns:wps="http://schemas.microsoft.com/office/word/2010/wordprocessingShape" mc:Ignorable="w14 w15 wp14">
   <w:endnote w:type="separator" w:id="-1">
     <w:p>
       <w:pPr>
@@ -7024,7 +5818,7 @@
 </file>
 
 <file path=word/footnotes.xml><?xml version="1.0" encoding="utf-8"?>
-<w:footnotes xmlns:wpc="http://schemas.microsoft.com/office/word/2010/wordprocessingCanvas" xmlns:mo="http://schemas.microsoft.com/office/mac/office/2008/main" xmlns:mc="http://schemas.openxmlformats.org/markup-compatibility/2006" xmlns:mv="urn:schemas-microsoft-com:mac:vml" xmlns:o="urn:schemas-microsoft-com:office:office" xmlns:r="http://schemas.openxmlformats.org/officeDocument/2006/relationships" xmlns:m="http://schemas.openxmlformats.org/officeDocument/2006/math" xmlns:v="urn:schemas-microsoft-com:vml" xmlns:wp14="http://schemas.microsoft.com/office/word/2010/wordprocessingDrawing" xmlns:wp="http://schemas.openxmlformats.org/drawingml/2006/wordprocessingDrawing" xmlns:w10="urn:schemas-microsoft-com:office:word" xmlns:w="http://schemas.openxmlformats.org/wordprocessingml/2006/main" xmlns:w14="http://schemas.microsoft.com/office/word/2010/wordml" xmlns:w15="http://schemas.microsoft.com/office/word/2012/wordml" xmlns:wpg="http://schemas.microsoft.com/office/word/2010/wordprocessingGroup" xmlns:wpi="http://schemas.microsoft.com/office/word/2010/wordprocessingInk" xmlns:wne="http://schemas.microsoft.com/office/word/2006/wordml" xmlns:wps="http://schemas.microsoft.com/office/word/2010/wordprocessingShape" mc:Ignorable="w14 w15 wp14">
+<w:footnotes xmlns:wpc="http://schemas.microsoft.com/office/word/2010/wordprocessingCanvas" xmlns:mc="http://schemas.openxmlformats.org/markup-compatibility/2006" xmlns:o="urn:schemas-microsoft-com:office:office" xmlns:r="http://schemas.openxmlformats.org/officeDocument/2006/relationships" xmlns:m="http://schemas.openxmlformats.org/officeDocument/2006/math" xmlns:v="urn:schemas-microsoft-com:vml" xmlns:wp14="http://schemas.microsoft.com/office/word/2010/wordprocessingDrawing" xmlns:wp="http://schemas.openxmlformats.org/drawingml/2006/wordprocessingDrawing" xmlns:w10="urn:schemas-microsoft-com:office:word" xmlns:w="http://schemas.openxmlformats.org/wordprocessingml/2006/main" xmlns:w14="http://schemas.microsoft.com/office/word/2010/wordml" xmlns:w15="http://schemas.microsoft.com/office/word/2012/wordml" xmlns:wpg="http://schemas.microsoft.com/office/word/2010/wordprocessingGroup" xmlns:wpi="http://schemas.microsoft.com/office/word/2010/wordprocessingInk" xmlns:wne="http://schemas.microsoft.com/office/word/2006/wordml" xmlns:wps="http://schemas.microsoft.com/office/word/2010/wordprocessingShape" mc:Ignorable="w14 w15 wp14">
   <w:footnote w:type="separator" w:id="-1">
     <w:p>
       <w:pPr>
@@ -7049,8 +5843,8 @@
 </file>
 
 <file path=word/numbering.xml><?xml version="1.0" encoding="utf-8"?>
-<w:numbering xmlns:wpc="http://schemas.microsoft.com/office/word/2010/wordprocessingCanvas" xmlns:mo="http://schemas.microsoft.com/office/mac/office/2008/main" xmlns:mc="http://schemas.openxmlformats.org/markup-compatibility/2006" xmlns:mv="urn:schemas-microsoft-com:mac:vml" xmlns:o="urn:schemas-microsoft-com:office:office" xmlns:r="http://schemas.openxmlformats.org/officeDocument/2006/relationships" xmlns:m="http://schemas.openxmlformats.org/officeDocument/2006/math" xmlns:v="urn:schemas-microsoft-com:vml" xmlns:wp14="http://schemas.microsoft.com/office/word/2010/wordprocessingDrawing" xmlns:wp="http://schemas.openxmlformats.org/drawingml/2006/wordprocessingDrawing" xmlns:w10="urn:schemas-microsoft-com:office:word" xmlns:w="http://schemas.openxmlformats.org/wordprocessingml/2006/main" xmlns:w14="http://schemas.microsoft.com/office/word/2010/wordml" xmlns:w15="http://schemas.microsoft.com/office/word/2012/wordml" xmlns:wpg="http://schemas.microsoft.com/office/word/2010/wordprocessingGroup" xmlns:wpi="http://schemas.microsoft.com/office/word/2010/wordprocessingInk" xmlns:wne="http://schemas.microsoft.com/office/word/2006/wordml" xmlns:wps="http://schemas.microsoft.com/office/word/2010/wordprocessingShape" mc:Ignorable="w14 w15 wp14">
-  <w:abstractNum w:abstractNumId="0">
+<w:numbering xmlns:wpc="http://schemas.microsoft.com/office/word/2010/wordprocessingCanvas" xmlns:mc="http://schemas.openxmlformats.org/markup-compatibility/2006" xmlns:o="urn:schemas-microsoft-com:office:office" xmlns:r="http://schemas.openxmlformats.org/officeDocument/2006/relationships" xmlns:m="http://schemas.openxmlformats.org/officeDocument/2006/math" xmlns:v="urn:schemas-microsoft-com:vml" xmlns:wp14="http://schemas.microsoft.com/office/word/2010/wordprocessingDrawing" xmlns:wp="http://schemas.openxmlformats.org/drawingml/2006/wordprocessingDrawing" xmlns:w10="urn:schemas-microsoft-com:office:word" xmlns:w="http://schemas.openxmlformats.org/wordprocessingml/2006/main" xmlns:w14="http://schemas.microsoft.com/office/word/2010/wordml" xmlns:w15="http://schemas.microsoft.com/office/word/2012/wordml" xmlns:wpg="http://schemas.microsoft.com/office/word/2010/wordprocessingGroup" xmlns:wpi="http://schemas.microsoft.com/office/word/2010/wordprocessingInk" xmlns:wne="http://schemas.microsoft.com/office/word/2006/wordml" xmlns:wps="http://schemas.microsoft.com/office/word/2010/wordprocessingShape" mc:Ignorable="w14 w15 wp14">
+  <w:abstractNum w:abstractNumId="0" w15:restartNumberingAfterBreak="0">
     <w:nsid w:val="15836C95"/>
     <w:multiLevelType w:val="multilevel"/>
     <w:tmpl w:val="0413001F"/>
@@ -7136,7 +5930,7 @@
       </w:pPr>
     </w:lvl>
   </w:abstractNum>
-  <w:abstractNum w:abstractNumId="1">
+  <w:abstractNum w:abstractNumId="1" w15:restartNumberingAfterBreak="0">
     <w:nsid w:val="181D5092"/>
     <w:multiLevelType w:val="hybridMultilevel"/>
     <w:tmpl w:val="69BA81FE"/>
@@ -7222,7 +6016,7 @@
       </w:pPr>
     </w:lvl>
   </w:abstractNum>
-  <w:abstractNum w:abstractNumId="2">
+  <w:abstractNum w:abstractNumId="2" w15:restartNumberingAfterBreak="0">
     <w:nsid w:val="1E1C5964"/>
     <w:multiLevelType w:val="hybridMultilevel"/>
     <w:tmpl w:val="19042528"/>
@@ -7308,7 +6102,7 @@
       </w:pPr>
     </w:lvl>
   </w:abstractNum>
-  <w:abstractNum w:abstractNumId="3">
+  <w:abstractNum w:abstractNumId="3" w15:restartNumberingAfterBreak="0">
     <w:nsid w:val="234A08D7"/>
     <w:multiLevelType w:val="hybridMultilevel"/>
     <w:tmpl w:val="8DDCD2AE"/>
@@ -7394,7 +6188,7 @@
       </w:pPr>
     </w:lvl>
   </w:abstractNum>
-  <w:abstractNum w:abstractNumId="4">
+  <w:abstractNum w:abstractNumId="4" w15:restartNumberingAfterBreak="0">
     <w:nsid w:val="26CC0BD9"/>
     <w:multiLevelType w:val="multilevel"/>
     <w:tmpl w:val="0413001F"/>
@@ -7480,7 +6274,7 @@
       </w:pPr>
     </w:lvl>
   </w:abstractNum>
-  <w:abstractNum w:abstractNumId="5">
+  <w:abstractNum w:abstractNumId="5" w15:restartNumberingAfterBreak="0">
     <w:nsid w:val="27D70A93"/>
     <w:multiLevelType w:val="multilevel"/>
     <w:tmpl w:val="0413001F"/>
@@ -7566,7 +6360,7 @@
       </w:pPr>
     </w:lvl>
   </w:abstractNum>
-  <w:abstractNum w:abstractNumId="6">
+  <w:abstractNum w:abstractNumId="6" w15:restartNumberingAfterBreak="0">
     <w:nsid w:val="3AB44468"/>
     <w:multiLevelType w:val="multilevel"/>
     <w:tmpl w:val="0413001F"/>
@@ -7652,7 +6446,7 @@
       </w:pPr>
     </w:lvl>
   </w:abstractNum>
-  <w:abstractNum w:abstractNumId="7">
+  <w:abstractNum w:abstractNumId="7" w15:restartNumberingAfterBreak="0">
     <w:nsid w:val="3C0417B3"/>
     <w:multiLevelType w:val="multilevel"/>
     <w:tmpl w:val="0413001F"/>
@@ -7738,7 +6532,7 @@
       </w:pPr>
     </w:lvl>
   </w:abstractNum>
-  <w:abstractNum w:abstractNumId="8">
+  <w:abstractNum w:abstractNumId="8" w15:restartNumberingAfterBreak="0">
     <w:nsid w:val="3E1C6631"/>
     <w:multiLevelType w:val="hybridMultilevel"/>
     <w:tmpl w:val="4580CE28"/>
@@ -7851,7 +6645,7 @@
       </w:rPr>
     </w:lvl>
   </w:abstractNum>
-  <w:abstractNum w:abstractNumId="9">
+  <w:abstractNum w:abstractNumId="9" w15:restartNumberingAfterBreak="0">
     <w:nsid w:val="610A74C9"/>
     <w:multiLevelType w:val="multilevel"/>
     <w:tmpl w:val="0413001F"/>
@@ -7937,7 +6731,7 @@
       </w:pPr>
     </w:lvl>
   </w:abstractNum>
-  <w:abstractNum w:abstractNumId="10">
+  <w:abstractNum w:abstractNumId="10" w15:restartNumberingAfterBreak="0">
     <w:nsid w:val="64B259EA"/>
     <w:multiLevelType w:val="hybridMultilevel"/>
     <w:tmpl w:val="5F966286"/>
@@ -8023,7 +6817,7 @@
       </w:pPr>
     </w:lvl>
   </w:abstractNum>
-  <w:abstractNum w:abstractNumId="11">
+  <w:abstractNum w:abstractNumId="11" w15:restartNumberingAfterBreak="0">
     <w:nsid w:val="6A8A0B81"/>
     <w:multiLevelType w:val="hybridMultilevel"/>
     <w:tmpl w:val="11703CB8"/>
@@ -8135,7 +6929,7 @@
       </w:rPr>
     </w:lvl>
   </w:abstractNum>
-  <w:abstractNum w:abstractNumId="12">
+  <w:abstractNum w:abstractNumId="12" w15:restartNumberingAfterBreak="0">
     <w:nsid w:val="6B991528"/>
     <w:multiLevelType w:val="multilevel"/>
     <w:tmpl w:val="0413001F"/>
@@ -8221,7 +7015,7 @@
       </w:pPr>
     </w:lvl>
   </w:abstractNum>
-  <w:abstractNum w:abstractNumId="13">
+  <w:abstractNum w:abstractNumId="13" w15:restartNumberingAfterBreak="0">
     <w:nsid w:val="7DA62101"/>
     <w:multiLevelType w:val="multilevel"/>
     <w:tmpl w:val="0413001F"/>
@@ -8369,7 +7163,7 @@
       </w:pPr>
     </w:pPrDefault>
   </w:docDefaults>
-  <w:latentStyles w:defLockedState="0" w:defUIPriority="99" w:defSemiHidden="0" w:defUnhideWhenUsed="0" w:defQFormat="0" w:count="380">
+  <w:latentStyles w:defLockedState="0" w:defUIPriority="99" w:defSemiHidden="0" w:defUnhideWhenUsed="0" w:defQFormat="0" w:count="371">
     <w:lsdException w:name="Normal" w:uiPriority="0" w:qFormat="1"/>
     <w:lsdException w:name="heading 1" w:uiPriority="9" w:qFormat="1"/>
     <w:lsdException w:name="heading 2" w:semiHidden="1" w:uiPriority="9" w:unhideWhenUsed="1" w:qFormat="1"/>
@@ -8526,15 +7320,6 @@
     <w:lsdException w:name="Balloon Text" w:semiHidden="1" w:unhideWhenUsed="1"/>
     <w:lsdException w:name="Table Grid" w:uiPriority="39"/>
     <w:lsdException w:name="Table Theme" w:semiHidden="1" w:unhideWhenUsed="1"/>
-    <w:lsdException w:name="Note Level 1" w:semiHidden="1" w:unhideWhenUsed="1"/>
-    <w:lsdException w:name="Note Level 2" w:semiHidden="1" w:unhideWhenUsed="1"/>
-    <w:lsdException w:name="Note Level 3" w:semiHidden="1" w:unhideWhenUsed="1"/>
-    <w:lsdException w:name="Note Level 4" w:semiHidden="1" w:unhideWhenUsed="1"/>
-    <w:lsdException w:name="Note Level 5" w:semiHidden="1" w:unhideWhenUsed="1"/>
-    <w:lsdException w:name="Note Level 6" w:semiHidden="1" w:unhideWhenUsed="1"/>
-    <w:lsdException w:name="Note Level 7" w:semiHidden="1" w:unhideWhenUsed="1"/>
-    <w:lsdException w:name="Note Level 8" w:semiHidden="1" w:unhideWhenUsed="1"/>
-    <w:lsdException w:name="Note Level 9" w:semiHidden="1" w:unhideWhenUsed="1"/>
     <w:lsdException w:name="Placeholder Text" w:semiHidden="1"/>
     <w:lsdException w:name="No Spacing" w:uiPriority="1" w:qFormat="1"/>
     <w:lsdException w:name="Light Shading" w:uiPriority="60"/>
@@ -8760,7 +7545,7 @@
     <w:name w:val="heading 1"/>
     <w:basedOn w:val="Standaard"/>
     <w:next w:val="Standaard"/>
-    <w:link w:val="Kop1Teken"/>
+    <w:link w:val="Kop1Char"/>
     <w:uiPriority w:val="9"/>
     <w:qFormat/>
     <w:rsid w:val="002E78E1"/>
@@ -8781,7 +7566,7 @@
     <w:name w:val="heading 2"/>
     <w:basedOn w:val="Standaard"/>
     <w:next w:val="Standaard"/>
-    <w:link w:val="Kop2Teken"/>
+    <w:link w:val="Kop2Char"/>
     <w:uiPriority w:val="9"/>
     <w:unhideWhenUsed/>
     <w:qFormat/>
@@ -8803,7 +7588,7 @@
     <w:name w:val="heading 3"/>
     <w:basedOn w:val="Standaard"/>
     <w:next w:val="Standaard"/>
-    <w:link w:val="Kop3Teken"/>
+    <w:link w:val="Kop3Char"/>
     <w:uiPriority w:val="9"/>
     <w:unhideWhenUsed/>
     <w:qFormat/>
@@ -8857,7 +7642,6 @@
       <w:spacing w:after="0" w:line="240" w:lineRule="auto"/>
     </w:pPr>
     <w:tblPr>
-      <w:tblInd w:w="0" w:type="dxa"/>
       <w:tblBorders>
         <w:top w:val="single" w:sz="4" w:space="0" w:color="auto"/>
         <w:left w:val="single" w:sz="4" w:space="0" w:color="auto"/>
@@ -8866,12 +7650,6 @@
         <w:insideH w:val="single" w:sz="4" w:space="0" w:color="auto"/>
         <w:insideV w:val="single" w:sz="4" w:space="0" w:color="auto"/>
       </w:tblBorders>
-      <w:tblCellMar>
-        <w:top w:w="0" w:type="dxa"/>
-        <w:left w:w="108" w:type="dxa"/>
-        <w:bottom w:w="0" w:type="dxa"/>
-        <w:right w:w="108" w:type="dxa"/>
-      </w:tblCellMar>
     </w:tblPr>
   </w:style>
   <w:style w:type="paragraph" w:styleId="Lijstalinea">
@@ -8900,7 +7678,7 @@
   <w:style w:type="paragraph" w:styleId="Tekstopmerking">
     <w:name w:val="annotation text"/>
     <w:basedOn w:val="Standaard"/>
-    <w:link w:val="TekstopmerkingTeken"/>
+    <w:link w:val="TekstopmerkingChar"/>
     <w:uiPriority w:val="99"/>
     <w:semiHidden/>
     <w:unhideWhenUsed/>
@@ -8913,8 +7691,8 @@
       <w:szCs w:val="20"/>
     </w:rPr>
   </w:style>
-  <w:style w:type="character" w:customStyle="1" w:styleId="TekstopmerkingTeken">
-    <w:name w:val="Tekst opmerking Teken"/>
+  <w:style w:type="character" w:customStyle="1" w:styleId="TekstopmerkingChar">
+    <w:name w:val="Tekst opmerking Char"/>
     <w:basedOn w:val="Standaardalinea-lettertype"/>
     <w:link w:val="Tekstopmerking"/>
     <w:uiPriority w:val="99"/>
@@ -8929,7 +7707,7 @@
     <w:name w:val="annotation subject"/>
     <w:basedOn w:val="Tekstopmerking"/>
     <w:next w:val="Tekstopmerking"/>
-    <w:link w:val="OnderwerpvanopmerkingTeken"/>
+    <w:link w:val="OnderwerpvanopmerkingChar"/>
     <w:uiPriority w:val="99"/>
     <w:semiHidden/>
     <w:unhideWhenUsed/>
@@ -8939,9 +7717,9 @@
       <w:bCs/>
     </w:rPr>
   </w:style>
-  <w:style w:type="character" w:customStyle="1" w:styleId="OnderwerpvanopmerkingTeken">
-    <w:name w:val="Onderwerp van opmerking Teken"/>
-    <w:basedOn w:val="TekstopmerkingTeken"/>
+  <w:style w:type="character" w:customStyle="1" w:styleId="OnderwerpvanopmerkingChar">
+    <w:name w:val="Onderwerp van opmerking Char"/>
+    <w:basedOn w:val="TekstopmerkingChar"/>
     <w:link w:val="Onderwerpvanopmerking"/>
     <w:uiPriority w:val="99"/>
     <w:semiHidden/>
@@ -8956,7 +7734,7 @@
   <w:style w:type="paragraph" w:styleId="Ballontekst">
     <w:name w:val="Balloon Text"/>
     <w:basedOn w:val="Standaard"/>
-    <w:link w:val="BallontekstTeken"/>
+    <w:link w:val="BallontekstChar"/>
     <w:uiPriority w:val="99"/>
     <w:semiHidden/>
     <w:unhideWhenUsed/>
@@ -8970,8 +7748,8 @@
       <w:szCs w:val="18"/>
     </w:rPr>
   </w:style>
-  <w:style w:type="character" w:customStyle="1" w:styleId="BallontekstTeken">
-    <w:name w:val="Ballontekst Teken"/>
+  <w:style w:type="character" w:customStyle="1" w:styleId="BallontekstChar">
+    <w:name w:val="Ballontekst Char"/>
     <w:basedOn w:val="Standaardalinea-lettertype"/>
     <w:link w:val="Ballontekst"/>
     <w:uiPriority w:val="99"/>
@@ -8985,7 +7763,7 @@
   </w:style>
   <w:style w:type="paragraph" w:styleId="Geenafstand">
     <w:name w:val="No Spacing"/>
-    <w:link w:val="GeenafstandTeken"/>
+    <w:link w:val="GeenafstandChar"/>
     <w:uiPriority w:val="1"/>
     <w:qFormat/>
     <w:rsid w:val="00CD5085"/>
@@ -8997,8 +7775,8 @@
       <w:lang w:val="nl-NL" w:eastAsia="nl-NL"/>
     </w:rPr>
   </w:style>
-  <w:style w:type="character" w:customStyle="1" w:styleId="GeenafstandTeken">
-    <w:name w:val="Geen afstand Teken"/>
+  <w:style w:type="character" w:customStyle="1" w:styleId="GeenafstandChar">
+    <w:name w:val="Geen afstand Char"/>
     <w:basedOn w:val="Standaardalinea-lettertype"/>
     <w:link w:val="Geenafstand"/>
     <w:uiPriority w:val="1"/>
@@ -9008,8 +7786,8 @@
       <w:lang w:val="nl-NL" w:eastAsia="nl-NL"/>
     </w:rPr>
   </w:style>
-  <w:style w:type="character" w:customStyle="1" w:styleId="Kop1Teken">
-    <w:name w:val="Kop 1 Teken"/>
+  <w:style w:type="character" w:customStyle="1" w:styleId="Kop1Char">
+    <w:name w:val="Kop 1 Char"/>
     <w:basedOn w:val="Standaardalinea-lettertype"/>
     <w:link w:val="Kop1"/>
     <w:uiPriority w:val="9"/>
@@ -9036,8 +7814,8 @@
       <w:lang w:val="nl-NL" w:eastAsia="nl-NL"/>
     </w:rPr>
   </w:style>
-  <w:style w:type="character" w:customStyle="1" w:styleId="Kop2Teken">
-    <w:name w:val="Kop 2 Teken"/>
+  <w:style w:type="character" w:customStyle="1" w:styleId="Kop2Char">
+    <w:name w:val="Kop 2 Char"/>
     <w:basedOn w:val="Standaardalinea-lettertype"/>
     <w:link w:val="Kop2"/>
     <w:uiPriority w:val="9"/>
@@ -9052,7 +7830,7 @@
   <w:style w:type="paragraph" w:styleId="Koptekst">
     <w:name w:val="header"/>
     <w:basedOn w:val="Standaard"/>
-    <w:link w:val="KoptekstTeken"/>
+    <w:link w:val="KoptekstChar"/>
     <w:uiPriority w:val="99"/>
     <w:unhideWhenUsed/>
     <w:rsid w:val="000D2339"/>
@@ -9064,8 +7842,8 @@
       <w:spacing w:after="0" w:line="240" w:lineRule="auto"/>
     </w:pPr>
   </w:style>
-  <w:style w:type="character" w:customStyle="1" w:styleId="KoptekstTeken">
-    <w:name w:val="Koptekst Teken"/>
+  <w:style w:type="character" w:customStyle="1" w:styleId="KoptekstChar">
+    <w:name w:val="Koptekst Char"/>
     <w:basedOn w:val="Standaardalinea-lettertype"/>
     <w:link w:val="Koptekst"/>
     <w:uiPriority w:val="99"/>
@@ -9074,7 +7852,7 @@
   <w:style w:type="paragraph" w:styleId="Voettekst">
     <w:name w:val="footer"/>
     <w:basedOn w:val="Standaard"/>
-    <w:link w:val="VoettekstTeken"/>
+    <w:link w:val="VoettekstChar"/>
     <w:uiPriority w:val="99"/>
     <w:unhideWhenUsed/>
     <w:rsid w:val="000D2339"/>
@@ -9086,8 +7864,8 @@
       <w:spacing w:after="0" w:line="240" w:lineRule="auto"/>
     </w:pPr>
   </w:style>
-  <w:style w:type="character" w:customStyle="1" w:styleId="VoettekstTeken">
-    <w:name w:val="Voettekst Teken"/>
+  <w:style w:type="character" w:customStyle="1" w:styleId="VoettekstChar">
+    <w:name w:val="Voettekst Char"/>
     <w:basedOn w:val="Standaardalinea-lettertype"/>
     <w:link w:val="Voettekst"/>
     <w:uiPriority w:val="99"/>
@@ -9129,8 +7907,8 @@
       <w:u w:val="single"/>
     </w:rPr>
   </w:style>
-  <w:style w:type="character" w:customStyle="1" w:styleId="Kop3Teken">
-    <w:name w:val="Kop 3 Teken"/>
+  <w:style w:type="character" w:customStyle="1" w:styleId="Kop3Char">
+    <w:name w:val="Kop 3 Char"/>
     <w:basedOn w:val="Standaardalinea-lettertype"/>
     <w:link w:val="Kop3"/>
     <w:uiPriority w:val="9"/>
@@ -9443,7 +8221,7 @@
 </file>
 
 <file path=customXml/itemProps2.xml><?xml version="1.0" encoding="utf-8"?>
-<ds:datastoreItem xmlns:ds="http://schemas.openxmlformats.org/officeDocument/2006/customXml" ds:itemID="{6F806329-5AC1-514A-A3B9-338DDBCA7648}">
+<ds:datastoreItem xmlns:ds="http://schemas.openxmlformats.org/officeDocument/2006/customXml" ds:itemID="{CF42BD99-BF84-4273-BB19-B90CCEE95B2A}">
   <ds:schemaRefs>
     <ds:schemaRef ds:uri="http://schemas.openxmlformats.org/officeDocument/2006/bibliography"/>
   </ds:schemaRefs>

</xml_diff>

<commit_message>
added class diagram to solution
</commit_message>
<xml_diff>
--- a/Map tijdelijke documenten/Solution architecture/Solution architecture v0.5.docx
+++ b/Map tijdelijke documenten/Solution architecture/Solution architecture v0.5.docx
@@ -467,7 +467,7 @@
               </mc:Choice>
               <mc:Fallback>
                 <w:pict>
-                  <v:rect w14:anchorId="0A70193B" id="Rechthoek 468" o:spid="_x0000_s1026" style="position:absolute;margin-left:0;margin-top:0;width:242.25pt;height:552.75pt;z-index:251659264;visibility:visible;mso-wrap-style:square;mso-width-percent:400;mso-height-percent:700;mso-left-percent:440;mso-top-percent:25;mso-wrap-distance-left:9pt;mso-wrap-distance-top:0;mso-wrap-distance-right:9pt;mso-wrap-distance-bottom:0;mso-position-horizontal-relative:page;mso-position-vertical-relative:page;mso-width-percent:400;mso-height-percent:700;mso-left-percent:440;mso-top-percent:25;mso-width-relative:page;mso-height-relative:page;v-text-anchor:middle" o:gfxdata="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" fillcolor="white [3212]" strokecolor="#747070 [1614]" strokeweight="1.25pt">
+                  <v:rect w14:anchorId="1BA59302" id="Rechthoek 468" o:spid="_x0000_s1026" style="position:absolute;margin-left:0;margin-top:0;width:242.25pt;height:552.75pt;z-index:251659264;visibility:visible;mso-wrap-style:square;mso-width-percent:400;mso-height-percent:700;mso-left-percent:440;mso-top-percent:25;mso-wrap-distance-left:9pt;mso-wrap-distance-top:0;mso-wrap-distance-right:9pt;mso-wrap-distance-bottom:0;mso-position-horizontal-relative:page;mso-position-vertical-relative:page;mso-width-percent:400;mso-height-percent:700;mso-left-percent:440;mso-top-percent:25;mso-width-relative:page;mso-height-relative:page;v-text-anchor:middle" o:gfxdata="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" fillcolor="white [3212]" strokecolor="#747070 [1614]" strokeweight="1.25pt">
                     <v:path arrowok="t"/>
                     <w10:wrap anchorx="page" anchory="page"/>
                   </v:rect>
@@ -569,7 +569,7 @@
               </mc:Choice>
               <mc:Fallback>
                 <w:pict>
-                  <v:rect w14:anchorId="43E6BA9B" id="Rechthoek 469" o:spid="_x0000_s1026" style="position:absolute;margin-left:0;margin-top:0;width:226.45pt;height:9.35pt;z-index:251662336;visibility:visible;mso-wrap-style:square;mso-width-percent:370;mso-height-percent:0;mso-left-percent:455;mso-top-percent:690;mso-wrap-distance-left:9pt;mso-wrap-distance-top:0;mso-wrap-distance-right:9pt;mso-wrap-distance-bottom:0;mso-position-horizontal-relative:page;mso-position-vertical-relative:page;mso-width-percent:370;mso-height-percent:0;mso-left-percent:455;mso-top-percent:690;mso-width-relative:page;mso-height-relative:margin;v-text-anchor:middle" o:gfxdata="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" fillcolor="#5b9bd5 [3204]" stroked="f" strokeweight="1pt">
+                  <v:rect w14:anchorId="757C3607" id="Rechthoek 469" o:spid="_x0000_s1026" style="position:absolute;margin-left:0;margin-top:0;width:226.45pt;height:9.35pt;z-index:251662336;visibility:visible;mso-wrap-style:square;mso-width-percent:370;mso-height-percent:0;mso-left-percent:455;mso-top-percent:690;mso-wrap-distance-left:9pt;mso-wrap-distance-top:0;mso-wrap-distance-right:9pt;mso-wrap-distance-bottom:0;mso-position-horizontal-relative:page;mso-position-vertical-relative:page;mso-width-percent:370;mso-height-percent:0;mso-left-percent:455;mso-top-percent:690;mso-width-relative:page;mso-height-relative:margin;v-text-anchor:middle" o:gfxdata="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" fillcolor="#5b9bd5 [3204]" stroked="f" strokeweight="1pt">
                     <v:path arrowok="t"/>
                     <w10:wrap anchorx="page" anchory="page"/>
                   </v:rect>
@@ -4352,10 +4352,10 @@
           <w:noProof/>
         </w:rPr>
         <w:drawing>
-          <wp:inline distT="0" distB="0" distL="0" distR="0" wp14:anchorId="12F24F7C" wp14:editId="16F35A37">
-            <wp:extent cx="6361361" cy="4238625"/>
-            <wp:effectExtent l="0" t="0" r="1905" b="0"/>
-            <wp:docPr id="4" name="Afbeelding 4"/>
+          <wp:inline distT="0" distB="0" distL="0" distR="0" wp14:anchorId="5085D544" wp14:editId="0DCE5E6B">
+            <wp:extent cx="5895975" cy="3928534"/>
+            <wp:effectExtent l="0" t="0" r="0" b="0"/>
+            <wp:docPr id="1" name="Afbeelding 1"/>
             <wp:cNvGraphicFramePr>
               <a:graphicFrameLocks xmlns:a="http://schemas.openxmlformats.org/drawingml/2006/main" noChangeAspect="1"/>
             </wp:cNvGraphicFramePr>
@@ -4363,7 +4363,7 @@
               <a:graphicData uri="http://schemas.openxmlformats.org/drawingml/2006/picture">
                 <pic:pic xmlns:pic="http://schemas.openxmlformats.org/drawingml/2006/picture">
                   <pic:nvPicPr>
-                    <pic:cNvPr id="4" name="Classdiagram1.png"/>
+                    <pic:cNvPr id="1" name="Classdiagram1.png"/>
                     <pic:cNvPicPr/>
                   </pic:nvPicPr>
                   <pic:blipFill>
@@ -4381,7 +4381,7 @@
                   <pic:spPr>
                     <a:xfrm>
                       <a:off x="0" y="0"/>
-                      <a:ext cx="6370130" cy="4244468"/>
+                      <a:ext cx="5901380" cy="3932135"/>
                     </a:xfrm>
                     <a:prstGeom prst="rect">
                       <a:avLst/>
@@ -4882,8 +4882,10 @@
           <w:lang w:val="nl-NL"/>
         </w:rPr>
         <w:lastRenderedPageBreak/>
-        <w:t>Deurvergrendel</w:t>
-      </w:r>
+        <w:t>doorLock</w:t>
+      </w:r>
+      <w:bookmarkStart w:id="10" w:name="_GoBack"/>
+      <w:bookmarkEnd w:id="10"/>
     </w:p>
     <w:p>
       <w:pPr>
@@ -4985,14 +4987,14 @@
           <w:lang w:val="nl-NL"/>
         </w:rPr>
       </w:pPr>
-      <w:bookmarkStart w:id="10" w:name="_Toc440448007"/>
+      <w:bookmarkStart w:id="11" w:name="_Toc440448007"/>
       <w:r>
         <w:rPr>
           <w:lang w:val="nl-NL"/>
         </w:rPr>
         <w:t>SensorListener</w:t>
       </w:r>
-      <w:bookmarkEnd w:id="10"/>
+      <w:bookmarkEnd w:id="11"/>
     </w:p>
     <w:p>
       <w:pPr>
@@ -5006,15 +5008,7 @@
         <w:rPr>
           <w:lang w:val="nl-NL"/>
         </w:rPr>
-        <w:t>Dez</w:t>
-      </w:r>
-      <w:bookmarkStart w:id="11" w:name="_GoBack"/>
-      <w:bookmarkEnd w:id="11"/>
-      <w:r>
-        <w:rPr>
-          <w:lang w:val="nl-NL"/>
-        </w:rPr>
-        <w:t>e klasse</w:t>
+        <w:t>Deze klasse</w:t>
       </w:r>
       <w:r>
         <w:rPr>
@@ -8221,7 +8215,7 @@
 </file>
 
 <file path=customXml/itemProps2.xml><?xml version="1.0" encoding="utf-8"?>
-<ds:datastoreItem xmlns:ds="http://schemas.openxmlformats.org/officeDocument/2006/customXml" ds:itemID="{CF42BD99-BF84-4273-BB19-B90CCEE95B2A}">
+<ds:datastoreItem xmlns:ds="http://schemas.openxmlformats.org/officeDocument/2006/customXml" ds:itemID="{C38BFEEB-0B45-4B09-89F4-BCF21745B416}">
   <ds:schemaRefs>
     <ds:schemaRef ds:uri="http://schemas.openxmlformats.org/officeDocument/2006/bibliography"/>
   </ds:schemaRefs>

</xml_diff>